<commit_message>
fixed births commit typo
</commit_message>
<xml_diff>
--- a/Documents/Design Document.docx
+++ b/Documents/Design Document.docx
@@ -63,82 +63,6 @@
           <w:shd w:val="clear" w:color="auto" w:fill="FFFFFF"/>
         </w:rPr>
       </w:pPr>
-    </w:p>
-    <w:p>
-      <w:pPr>
-        <w:rPr>
-          <w:rFonts w:ascii="Arial" w:hAnsi="Arial" w:cs="Arial"/>
-          <w:b/>
-          <w:bCs/>
-          <w:color w:val="FF0000"/>
-          <w:sz w:val="21"/>
-          <w:szCs w:val="21"/>
-          <w:shd w:val="clear" w:color="auto" w:fill="FFFFFF"/>
-        </w:rPr>
-      </w:pPr>
-      <w:r>
-        <w:rPr>
-          <w:rFonts w:ascii="Arial" w:hAnsi="Arial" w:cs="Arial"/>
-          <w:b/>
-          <w:bCs/>
-          <w:color w:val="FF0000"/>
-          <w:sz w:val="21"/>
-          <w:szCs w:val="21"/>
-          <w:shd w:val="clear" w:color="auto" w:fill="FFFFFF"/>
-        </w:rPr>
-        <w:t>***************</w:t>
-      </w:r>
-      <w:r>
-        <w:rPr>
-          <w:rFonts w:ascii="Arial" w:hAnsi="Arial" w:cs="Arial"/>
-          <w:b/>
-          <w:bCs/>
-          <w:color w:val="FF0000"/>
-          <w:sz w:val="21"/>
-          <w:szCs w:val="21"/>
-          <w:shd w:val="clear" w:color="auto" w:fill="FFFFFF"/>
-        </w:rPr>
-        <w:t>CANNOT EXCEED 4 Pages</w:t>
-      </w:r>
-      <w:r>
-        <w:rPr>
-          <w:rFonts w:ascii="Arial" w:hAnsi="Arial" w:cs="Arial"/>
-          <w:b/>
-          <w:bCs/>
-          <w:color w:val="FF0000"/>
-          <w:sz w:val="21"/>
-          <w:szCs w:val="21"/>
-          <w:shd w:val="clear" w:color="auto" w:fill="FFFFFF"/>
-        </w:rPr>
-        <w:t>: please edit as needed -Tina</w:t>
-      </w:r>
-    </w:p>
-    <w:p>
-      <w:pPr>
-        <w:rPr>
-          <w:rFonts w:ascii="Arial" w:hAnsi="Arial" w:cs="Arial"/>
-          <w:b/>
-          <w:bCs/>
-          <w:color w:val="484848"/>
-          <w:sz w:val="21"/>
-          <w:szCs w:val="21"/>
-          <w:u w:val="single"/>
-          <w:shd w:val="clear" w:color="auto" w:fill="FFFFFF"/>
-        </w:rPr>
-      </w:pPr>
-      <w:r>
-        <w:rPr>
-          <w:rFonts w:ascii="Arial" w:hAnsi="Arial" w:cs="Arial"/>
-          <w:b/>
-          <w:bCs/>
-          <w:color w:val="484848"/>
-          <w:sz w:val="21"/>
-          <w:szCs w:val="21"/>
-          <w:u w:val="single"/>
-          <w:shd w:val="clear" w:color="auto" w:fill="FFFFFF"/>
-        </w:rPr>
-        <w:t xml:space="preserve">The design document should include </w:t>
-      </w:r>
     </w:p>
     <w:p>
       <w:pPr>
@@ -169,7 +93,7 @@
           <w:u w:val="single"/>
           <w:shd w:val="clear" w:color="auto" w:fill="FFFFFF"/>
         </w:rPr>
-        <w:t>a general overview of your system with a small user guide</w:t>
+        <w:t>A</w:t>
       </w:r>
       <w:r>
         <w:rPr>
@@ -182,6 +106,19 @@
           <w:u w:val="single"/>
           <w:shd w:val="clear" w:color="auto" w:fill="FFFFFF"/>
         </w:rPr>
+        <w:t xml:space="preserve"> general overview of your system with a small user guide</w:t>
+      </w:r>
+      <w:r>
+        <w:rPr>
+          <w:rFonts w:ascii="Arial" w:hAnsi="Arial" w:cs="Arial"/>
+          <w:b/>
+          <w:bCs/>
+          <w:color w:val="484848"/>
+          <w:sz w:val="21"/>
+          <w:szCs w:val="21"/>
+          <w:u w:val="single"/>
+          <w:shd w:val="clear" w:color="auto" w:fill="FFFFFF"/>
+        </w:rPr>
         <w:br/>
       </w:r>
       <w:r>
@@ -206,7 +143,73 @@
           <w:szCs w:val="21"/>
           <w:shd w:val="clear" w:color="auto" w:fill="FFFFFF"/>
         </w:rPr>
-        <w:t>Our program is written in python3 using the built in modules tkinter for gui and sqlite3. It is launched by running launcher.py with the database path as the parameter.</w:t>
+        <w:t xml:space="preserve">Our program is written in python3 using the built in modules tkinter for </w:t>
+      </w:r>
+      <w:r>
+        <w:rPr>
+          <w:rFonts w:ascii="Arial" w:hAnsi="Arial" w:cs="Arial"/>
+          <w:bCs/>
+          <w:color w:val="484848"/>
+          <w:sz w:val="21"/>
+          <w:szCs w:val="21"/>
+          <w:shd w:val="clear" w:color="auto" w:fill="FFFFFF"/>
+        </w:rPr>
+        <w:t xml:space="preserve">GUI </w:t>
+      </w:r>
+      <w:r>
+        <w:rPr>
+          <w:rFonts w:ascii="Arial" w:hAnsi="Arial" w:cs="Arial"/>
+          <w:bCs/>
+          <w:color w:val="484848"/>
+          <w:sz w:val="21"/>
+          <w:szCs w:val="21"/>
+          <w:shd w:val="clear" w:color="auto" w:fill="FFFFFF"/>
+        </w:rPr>
+        <w:t xml:space="preserve">and sqlite3. It is launched by running </w:t>
+      </w:r>
+      <w:r>
+        <w:rPr>
+          <w:rFonts w:ascii="Arial" w:hAnsi="Arial" w:cs="Arial"/>
+          <w:bCs/>
+          <w:color w:val="484848"/>
+          <w:sz w:val="21"/>
+          <w:szCs w:val="21"/>
+          <w:shd w:val="clear" w:color="auto" w:fill="FFFFFF"/>
+        </w:rPr>
+        <w:t>L</w:t>
+      </w:r>
+      <w:r>
+        <w:rPr>
+          <w:rFonts w:ascii="Arial" w:hAnsi="Arial" w:cs="Arial"/>
+          <w:bCs/>
+          <w:color w:val="484848"/>
+          <w:sz w:val="21"/>
+          <w:szCs w:val="21"/>
+          <w:shd w:val="clear" w:color="auto" w:fill="FFFFFF"/>
+        </w:rPr>
+        <w:t>auncher.py with the database path as the</w:t>
+      </w:r>
+      <w:r>
+        <w:rPr>
+          <w:rFonts w:ascii="Arial" w:hAnsi="Arial" w:cs="Arial"/>
+          <w:bCs/>
+          <w:color w:val="484848"/>
+          <w:sz w:val="21"/>
+          <w:szCs w:val="21"/>
+          <w:shd w:val="clear" w:color="auto" w:fill="FFFFFF"/>
+        </w:rPr>
+        <w:t xml:space="preserve"> first</w:t>
+      </w:r>
+      <w:r>
+        <w:rPr>
+          <w:rFonts w:ascii="Arial" w:hAnsi="Arial" w:cs="Arial"/>
+          <w:bCs/>
+          <w:color w:val="484848"/>
+          <w:sz w:val="21"/>
+          <w:szCs w:val="21"/>
+          <w:shd w:val="clear" w:color="auto" w:fill="FFFFFF"/>
+        </w:rPr>
+        <w:t xml:space="preserve"> parameter.</w:t>
       </w:r>
     </w:p>
     <w:p>
@@ -235,6 +238,31 @@
           <w:shd w:val="clear" w:color="auto" w:fill="FFFFFF"/>
         </w:rPr>
         <w:br/>
+      </w:r>
+      <w:r>
+        <w:rPr>
+          <w:rFonts w:ascii="Arial" w:hAnsi="Arial" w:cs="Arial"/>
+          <w:b/>
+          <w:bCs/>
+          <w:color w:val="484848"/>
+          <w:sz w:val="21"/>
+          <w:szCs w:val="21"/>
+          <w:u w:val="single"/>
+          <w:shd w:val="clear" w:color="auto" w:fill="FFFFFF"/>
+        </w:rPr>
+        <w:t xml:space="preserve">High-Level </w:t>
+      </w:r>
+      <w:r>
+        <w:rPr>
+          <w:rFonts w:ascii="Arial" w:hAnsi="Arial" w:cs="Arial"/>
+          <w:b/>
+          <w:bCs/>
+          <w:color w:val="484848"/>
+          <w:sz w:val="21"/>
+          <w:szCs w:val="21"/>
+          <w:u w:val="single"/>
+          <w:shd w:val="clear" w:color="auto" w:fill="FFFFFF"/>
+        </w:rPr>
         <w:t>User Guide:</w:t>
       </w:r>
       <w:r>
@@ -425,7 +453,7 @@
               </wp:anchor>
             </w:drawing>
           </mc:Choice>
-          <mc:Fallback xmlns:cx="http://schemas.microsoft.com/office/drawing/2014/chartex" xmlns:cx1="http://schemas.microsoft.com/office/drawing/2015/9/8/chartex" xmlns:cx2="http://schemas.microsoft.com/office/drawing/2015/10/21/chartex" xmlns:cx3="http://schemas.microsoft.com/office/drawing/2016/5/9/chartex" xmlns:cx4="http://schemas.microsoft.com/office/drawing/2016/5/10/chartex" xmlns:cx5="http://schemas.microsoft.com/office/drawing/2016/5/11/chartex" xmlns:cx6="http://schemas.microsoft.com/office/drawing/2016/5/12/chartex" xmlns:cx7="http://schemas.microsoft.com/office/drawing/2016/5/13/chartex" xmlns:cx8="http://schemas.microsoft.com/office/drawing/2016/5/14/chartex" xmlns:aink="http://schemas.microsoft.com/office/drawing/2016/ink" xmlns:am3d="http://schemas.microsoft.com/office/drawing/2017/model3d" xmlns:w16cid="http://schemas.microsoft.com/office/word/2016/wordml/cid" xmlns:w16se="http://schemas.microsoft.com/office/word/2015/wordml/symex">
+          <mc:Fallback xmlns:w16se="http://schemas.microsoft.com/office/word/2015/wordml/symex" xmlns:w16cid="http://schemas.microsoft.com/office/word/2016/wordml/cid" xmlns:am3d="http://schemas.microsoft.com/office/drawing/2017/model3d" xmlns:aink="http://schemas.microsoft.com/office/drawing/2016/ink" xmlns:cx8="http://schemas.microsoft.com/office/drawing/2016/5/14/chartex" xmlns:cx7="http://schemas.microsoft.com/office/drawing/2016/5/13/chartex" xmlns:cx6="http://schemas.microsoft.com/office/drawing/2016/5/12/chartex" xmlns:cx5="http://schemas.microsoft.com/office/drawing/2016/5/11/chartex" xmlns:cx4="http://schemas.microsoft.com/office/drawing/2016/5/10/chartex" xmlns:cx3="http://schemas.microsoft.com/office/drawing/2016/5/9/chartex" xmlns:cx2="http://schemas.microsoft.com/office/drawing/2015/10/21/chartex" xmlns:cx1="http://schemas.microsoft.com/office/drawing/2015/9/8/chartex" xmlns:cx="http://schemas.microsoft.com/office/drawing/2014/chartex">
             <w:pict>
               <v:shapetype w14:anchorId="6B6706B8" id="_x0000_t202" coordsize="21600,21600" o:spt="202" path="m,l,21600r21600,l21600,xe">
                 <v:stroke joinstyle="miter"/>
@@ -533,7 +561,20 @@
           <w:u w:val="single"/>
           <w:shd w:val="clear" w:color="auto" w:fill="FFFFFF"/>
         </w:rPr>
-        <w:t>a detailed design of your software with a focus on the components required to deliver the major functions of your application</w:t>
+        <w:t>A</w:t>
+      </w:r>
+      <w:r>
+        <w:rPr>
+          <w:rFonts w:ascii="Arial" w:hAnsi="Arial" w:cs="Arial"/>
+          <w:b/>
+          <w:bCs/>
+          <w:color w:val="484848"/>
+          <w:sz w:val="21"/>
+          <w:szCs w:val="21"/>
+          <w:u w:val="single"/>
+          <w:shd w:val="clear" w:color="auto" w:fill="FFFFFF"/>
+        </w:rPr>
+        <w:t xml:space="preserve"> detailed design of your software with a focus on the components required to deliver the major functions of your application</w:t>
       </w:r>
     </w:p>
     <w:p>
@@ -588,6 +629,18 @@
         </w:rPr>
         <w:t xml:space="preserve">types of classes: </w:t>
       </w:r>
+    </w:p>
+    <w:p>
+      <w:pPr>
+        <w:ind w:left="360"/>
+        <w:rPr>
+          <w:rFonts w:ascii="Arial" w:hAnsi="Arial" w:cs="Arial"/>
+          <w:color w:val="484848"/>
+          <w:sz w:val="21"/>
+          <w:szCs w:val="21"/>
+          <w:shd w:val="clear" w:color="auto" w:fill="FFFFFF"/>
+        </w:rPr>
+      </w:pPr>
       <w:r>
         <w:rPr>
           <w:rFonts w:ascii="Arial" w:hAnsi="Arial" w:cs="Arial"/>
@@ -607,7 +660,7 @@
           <w:u w:val="single"/>
           <w:shd w:val="clear" w:color="auto" w:fill="FFFFFF"/>
         </w:rPr>
-        <w:t>-</w:t>
+        <w:t xml:space="preserve">1. </w:t>
       </w:r>
       <w:r>
         <w:rPr>
@@ -638,7 +691,29 @@
           <w:szCs w:val="21"/>
           <w:shd w:val="clear" w:color="auto" w:fill="FFFFFF"/>
         </w:rPr>
-        <w:t xml:space="preserve"> Main class which can be</w:t>
+        <w:t xml:space="preserve"> </w:t>
+      </w:r>
+    </w:p>
+    <w:p>
+      <w:pPr>
+        <w:ind w:left="360" w:firstLine="360"/>
+        <w:rPr>
+          <w:rFonts w:ascii="Arial" w:hAnsi="Arial" w:cs="Arial"/>
+          <w:color w:val="484848"/>
+          <w:sz w:val="21"/>
+          <w:szCs w:val="21"/>
+          <w:shd w:val="clear" w:color="auto" w:fill="FFFFFF"/>
+        </w:rPr>
+      </w:pPr>
+      <w:r>
+        <w:rPr>
+          <w:rFonts w:ascii="Arial" w:hAnsi="Arial" w:cs="Arial"/>
+          <w:color w:val="484848"/>
+          <w:sz w:val="21"/>
+          <w:szCs w:val="21"/>
+          <w:shd w:val="clear" w:color="auto" w:fill="FFFFFF"/>
+        </w:rPr>
+        <w:t>Main class which can be</w:t>
       </w:r>
       <w:r>
         <w:rPr>
@@ -658,8 +733,60 @@
           <w:szCs w:val="21"/>
           <w:shd w:val="clear" w:color="auto" w:fill="FFFFFF"/>
         </w:rPr>
-        <w:t xml:space="preserve"> Contains command line argument database. Launches the Login Window Class.</w:t>
-      </w:r>
+        <w:t xml:space="preserve"> Contains command line argument</w:t>
+      </w:r>
+      <w:r>
+        <w:rPr>
+          <w:rFonts w:ascii="Arial" w:hAnsi="Arial" w:cs="Arial"/>
+          <w:color w:val="484848"/>
+          <w:sz w:val="21"/>
+          <w:szCs w:val="21"/>
+          <w:shd w:val="clear" w:color="auto" w:fill="FFFFFF"/>
+        </w:rPr>
+        <w:t>:</w:t>
+      </w:r>
+      <w:r>
+        <w:rPr>
+          <w:rFonts w:ascii="Arial" w:hAnsi="Arial" w:cs="Arial"/>
+          <w:color w:val="484848"/>
+          <w:sz w:val="21"/>
+          <w:szCs w:val="21"/>
+          <w:shd w:val="clear" w:color="auto" w:fill="FFFFFF"/>
+        </w:rPr>
+        <w:t xml:space="preserve"> database</w:t>
+      </w:r>
+      <w:r>
+        <w:rPr>
+          <w:rFonts w:ascii="Arial" w:hAnsi="Arial" w:cs="Arial"/>
+          <w:color w:val="484848"/>
+          <w:sz w:val="21"/>
+          <w:szCs w:val="21"/>
+          <w:shd w:val="clear" w:color="auto" w:fill="FFFFFF"/>
+        </w:rPr>
+        <w:t xml:space="preserve"> path</w:t>
+      </w:r>
+      <w:r>
+        <w:rPr>
+          <w:rFonts w:ascii="Arial" w:hAnsi="Arial" w:cs="Arial"/>
+          <w:color w:val="484848"/>
+          <w:sz w:val="21"/>
+          <w:szCs w:val="21"/>
+          <w:shd w:val="clear" w:color="auto" w:fill="FFFFFF"/>
+        </w:rPr>
+        <w:t>. Launches the Login Window Class.</w:t>
+      </w:r>
+    </w:p>
+    <w:p>
+      <w:pPr>
+        <w:ind w:left="360"/>
+        <w:rPr>
+          <w:rFonts w:ascii="Arial" w:hAnsi="Arial" w:cs="Arial"/>
+          <w:color w:val="484848"/>
+          <w:sz w:val="21"/>
+          <w:szCs w:val="21"/>
+          <w:shd w:val="clear" w:color="auto" w:fill="FFFFFF"/>
+        </w:rPr>
+      </w:pPr>
       <w:r>
         <w:rPr>
           <w:rFonts w:ascii="Arial" w:hAnsi="Arial" w:cs="Arial"/>
@@ -679,7 +806,7 @@
           <w:u w:val="single"/>
           <w:shd w:val="clear" w:color="auto" w:fill="FFFFFF"/>
         </w:rPr>
-        <w:t>-Independent Windo</w:t>
+        <w:t xml:space="preserve">2. </w:t>
       </w:r>
       <w:r>
         <w:rPr>
@@ -690,6 +817,17 @@
           <w:u w:val="single"/>
           <w:shd w:val="clear" w:color="auto" w:fill="FFFFFF"/>
         </w:rPr>
+        <w:t>Independent Windo</w:t>
+      </w:r>
+      <w:r>
+        <w:rPr>
+          <w:rFonts w:ascii="Arial" w:hAnsi="Arial" w:cs="Arial"/>
+          <w:color w:val="484848"/>
+          <w:sz w:val="21"/>
+          <w:szCs w:val="21"/>
+          <w:u w:val="single"/>
+          <w:shd w:val="clear" w:color="auto" w:fill="FFFFFF"/>
+        </w:rPr>
         <w:t>w Classes</w:t>
       </w:r>
       <w:r>
@@ -700,17 +838,100 @@
           <w:szCs w:val="21"/>
           <w:shd w:val="clear" w:color="auto" w:fill="FFFFFF"/>
         </w:rPr>
-        <w:t>: GUI windows inheriting from tkinter</w:t>
-      </w:r>
-      <w:r>
-        <w:rPr>
-          <w:rFonts w:ascii="Arial" w:hAnsi="Arial" w:cs="Arial"/>
-          <w:color w:val="484848"/>
-          <w:sz w:val="21"/>
-          <w:szCs w:val="21"/>
-          <w:shd w:val="clear" w:color="auto" w:fill="FFFFFF"/>
-        </w:rPr>
-        <w:t>. Each window is independent and self-sufficient from other windows. Windows may destroy themselves and launch other windows as necessary</w:t>
+        <w:t xml:space="preserve">: </w:t>
+      </w:r>
+    </w:p>
+    <w:p>
+      <w:pPr>
+        <w:ind w:left="360" w:firstLine="360"/>
+        <w:rPr>
+          <w:rFonts w:ascii="Arial" w:hAnsi="Arial" w:cs="Arial"/>
+          <w:color w:val="484848"/>
+          <w:sz w:val="21"/>
+          <w:szCs w:val="21"/>
+          <w:shd w:val="clear" w:color="auto" w:fill="FFFFFF"/>
+        </w:rPr>
+      </w:pPr>
+      <w:r>
+        <w:rPr>
+          <w:rFonts w:ascii="Arial" w:hAnsi="Arial" w:cs="Arial"/>
+          <w:color w:val="484848"/>
+          <w:sz w:val="21"/>
+          <w:szCs w:val="21"/>
+          <w:shd w:val="clear" w:color="auto" w:fill="FFFFFF"/>
+        </w:rPr>
+        <w:t>Tkinter classes</w:t>
+      </w:r>
+      <w:r>
+        <w:rPr>
+          <w:rFonts w:ascii="Arial" w:hAnsi="Arial" w:cs="Arial"/>
+          <w:color w:val="484848"/>
+          <w:sz w:val="21"/>
+          <w:szCs w:val="21"/>
+          <w:shd w:val="clear" w:color="auto" w:fill="FFFFFF"/>
+        </w:rPr>
+        <w:t>, each is independent of all others</w:t>
+      </w:r>
+      <w:r>
+        <w:rPr>
+          <w:rFonts w:ascii="Arial" w:hAnsi="Arial" w:cs="Arial"/>
+          <w:color w:val="484848"/>
+          <w:sz w:val="21"/>
+          <w:szCs w:val="21"/>
+          <w:shd w:val="clear" w:color="auto" w:fill="FFFFFF"/>
+        </w:rPr>
+        <w:t xml:space="preserve">. That is, a window does not require another to </w:t>
+      </w:r>
+      <w:r>
+        <w:rPr>
+          <w:rFonts w:ascii="Arial" w:hAnsi="Arial" w:cs="Arial"/>
+          <w:color w:val="484848"/>
+          <w:sz w:val="21"/>
+          <w:szCs w:val="21"/>
+          <w:shd w:val="clear" w:color="auto" w:fill="FFFFFF"/>
+        </w:rPr>
+        <w:t>run</w:t>
+      </w:r>
+      <w:r>
+        <w:rPr>
+          <w:rFonts w:ascii="Arial" w:hAnsi="Arial" w:cs="Arial"/>
+          <w:color w:val="484848"/>
+          <w:sz w:val="21"/>
+          <w:szCs w:val="21"/>
+          <w:shd w:val="clear" w:color="auto" w:fill="FFFFFF"/>
+        </w:rPr>
+        <w:t xml:space="preserve">. </w:t>
+      </w:r>
+      <w:r>
+        <w:rPr>
+          <w:rFonts w:ascii="Arial" w:hAnsi="Arial" w:cs="Arial"/>
+          <w:color w:val="484848"/>
+          <w:sz w:val="21"/>
+          <w:szCs w:val="21"/>
+          <w:shd w:val="clear" w:color="auto" w:fill="FFFFFF"/>
+        </w:rPr>
+        <w:t xml:space="preserve">This makes separate development and testing easier. </w:t>
+      </w:r>
+      <w:r>
+        <w:rPr>
+          <w:rFonts w:ascii="Arial" w:hAnsi="Arial" w:cs="Arial"/>
+          <w:color w:val="484848"/>
+          <w:sz w:val="21"/>
+          <w:szCs w:val="21"/>
+          <w:shd w:val="clear" w:color="auto" w:fill="FFFFFF"/>
+        </w:rPr>
+        <w:t xml:space="preserve">Windows may destroy themselves and launch </w:t>
+      </w:r>
+      <w:r>
+        <w:rPr>
+          <w:rFonts w:ascii="Arial" w:hAnsi="Arial" w:cs="Arial"/>
+          <w:color w:val="484848"/>
+          <w:sz w:val="21"/>
+          <w:szCs w:val="21"/>
+          <w:shd w:val="clear" w:color="auto" w:fill="FFFFFF"/>
+        </w:rPr>
+        <w:lastRenderedPageBreak/>
+        <w:t>other windows as necessary</w:t>
       </w:r>
       <w:r>
         <w:rPr>
@@ -730,18 +951,52 @@
           <w:szCs w:val="21"/>
           <w:shd w:val="clear" w:color="auto" w:fill="FFFFFF"/>
         </w:rPr>
-        <w:t>. Each window contains GUI and methods to handle GUI actions.</w:t>
-      </w:r>
-      <w:r>
-        <w:rPr>
-          <w:rFonts w:ascii="Arial" w:hAnsi="Arial" w:cs="Arial"/>
-          <w:color w:val="484848"/>
-          <w:sz w:val="21"/>
-          <w:szCs w:val="21"/>
-          <w:shd w:val="clear" w:color="auto" w:fill="FFFFFF"/>
-        </w:rPr>
-        <w:br/>
-      </w:r>
+        <w:t xml:space="preserve">. Each window </w:t>
+      </w:r>
+      <w:r>
+        <w:rPr>
+          <w:rFonts w:ascii="Arial" w:hAnsi="Arial" w:cs="Arial"/>
+          <w:color w:val="484848"/>
+          <w:sz w:val="21"/>
+          <w:szCs w:val="21"/>
+          <w:shd w:val="clear" w:color="auto" w:fill="FFFFFF"/>
+        </w:rPr>
+        <w:t xml:space="preserve">app </w:t>
+      </w:r>
+      <w:r>
+        <w:rPr>
+          <w:rFonts w:ascii="Arial" w:hAnsi="Arial" w:cs="Arial"/>
+          <w:color w:val="484848"/>
+          <w:sz w:val="21"/>
+          <w:szCs w:val="21"/>
+          <w:shd w:val="clear" w:color="auto" w:fill="FFFFFF"/>
+        </w:rPr>
+        <w:t>contains GUI and methods to handle GUI actions.</w:t>
+      </w:r>
+    </w:p>
+    <w:p>
+      <w:pPr>
+        <w:ind w:left="360" w:firstLine="360"/>
+        <w:rPr>
+          <w:rFonts w:ascii="Arial" w:hAnsi="Arial" w:cs="Arial"/>
+          <w:color w:val="484848"/>
+          <w:sz w:val="21"/>
+          <w:szCs w:val="21"/>
+          <w:shd w:val="clear" w:color="auto" w:fill="FFFFFF"/>
+        </w:rPr>
+      </w:pPr>
+    </w:p>
+    <w:p>
+      <w:pPr>
+        <w:ind w:left="360"/>
+        <w:rPr>
+          <w:rFonts w:ascii="Arial" w:hAnsi="Arial" w:cs="Arial"/>
+          <w:color w:val="484848"/>
+          <w:sz w:val="21"/>
+          <w:szCs w:val="21"/>
+          <w:shd w:val="clear" w:color="auto" w:fill="FFFFFF"/>
+        </w:rPr>
+      </w:pPr>
       <w:r>
         <w:rPr>
           <w:rFonts w:ascii="Arial" w:hAnsi="Arial" w:cs="Arial"/>
@@ -751,8 +1006,7 @@
           <w:u w:val="single"/>
           <w:shd w:val="clear" w:color="auto" w:fill="FFFFFF"/>
         </w:rPr>
-        <w:lastRenderedPageBreak/>
-        <w:t>-</w:t>
+        <w:t xml:space="preserve">3. </w:t>
       </w:r>
       <w:r>
         <w:rPr>
@@ -763,17 +1017,50 @@
           <w:u w:val="single"/>
           <w:shd w:val="clear" w:color="auto" w:fill="FFFFFF"/>
         </w:rPr>
-        <w:t>SQL Controller</w:t>
-      </w:r>
-      <w:r>
-        <w:rPr>
-          <w:rFonts w:ascii="Arial" w:hAnsi="Arial" w:cs="Arial"/>
-          <w:color w:val="484848"/>
-          <w:sz w:val="21"/>
-          <w:szCs w:val="21"/>
-          <w:shd w:val="clear" w:color="auto" w:fill="FFFFFF"/>
-        </w:rPr>
-        <w:t>: A class tha</w:t>
+        <w:t>SQL</w:t>
+      </w:r>
+      <w:r>
+        <w:rPr>
+          <w:rFonts w:ascii="Arial" w:hAnsi="Arial" w:cs="Arial"/>
+          <w:color w:val="484848"/>
+          <w:sz w:val="21"/>
+          <w:szCs w:val="21"/>
+          <w:u w:val="single"/>
+          <w:shd w:val="clear" w:color="auto" w:fill="FFFFFF"/>
+        </w:rPr>
+        <w:t xml:space="preserve"> Controller</w:t>
+      </w:r>
+      <w:r>
+        <w:rPr>
+          <w:rFonts w:ascii="Arial" w:hAnsi="Arial" w:cs="Arial"/>
+          <w:color w:val="484848"/>
+          <w:sz w:val="21"/>
+          <w:szCs w:val="21"/>
+          <w:shd w:val="clear" w:color="auto" w:fill="FFFFFF"/>
+        </w:rPr>
+        <w:t xml:space="preserve">: </w:t>
+      </w:r>
+    </w:p>
+    <w:p>
+      <w:pPr>
+        <w:ind w:left="360" w:firstLine="360"/>
+        <w:rPr>
+          <w:rFonts w:ascii="Arial" w:hAnsi="Arial" w:cs="Arial"/>
+          <w:color w:val="484848"/>
+          <w:sz w:val="21"/>
+          <w:szCs w:val="21"/>
+          <w:shd w:val="clear" w:color="auto" w:fill="FFFFFF"/>
+        </w:rPr>
+      </w:pPr>
+      <w:r>
+        <w:rPr>
+          <w:rFonts w:ascii="Arial" w:hAnsi="Arial" w:cs="Arial"/>
+          <w:color w:val="484848"/>
+          <w:sz w:val="21"/>
+          <w:szCs w:val="21"/>
+          <w:shd w:val="clear" w:color="auto" w:fill="FFFFFF"/>
+        </w:rPr>
+        <w:t>A class tha</w:t>
       </w:r>
       <w:r>
         <w:rPr>
@@ -1581,7 +1868,33 @@
           <w:szCs w:val="21"/>
           <w:shd w:val="clear" w:color="auto" w:fill="FFFFFF"/>
         </w:rPr>
-        <w:t>-SQLController (0.5h)</w:t>
+        <w:t>-SQLController</w:t>
+      </w:r>
+      <w:r>
+        <w:rPr>
+          <w:rFonts w:ascii="Arial" w:hAnsi="Arial" w:cs="Arial"/>
+          <w:b/>
+          <w:bCs/>
+          <w:color w:val="484848"/>
+          <w:sz w:val="21"/>
+          <w:szCs w:val="21"/>
+          <w:shd w:val="clear" w:color="auto" w:fill="FFFFFF"/>
+        </w:rPr>
+        <w:t xml:space="preserve"> Outline</w:t>
+      </w:r>
+      <w:bookmarkStart w:id="0" w:name="_GoBack"/>
+      <w:bookmarkEnd w:id="0"/>
+      <w:r>
+        <w:rPr>
+          <w:rFonts w:ascii="Arial" w:hAnsi="Arial" w:cs="Arial"/>
+          <w:b/>
+          <w:bCs/>
+          <w:color w:val="484848"/>
+          <w:sz w:val="21"/>
+          <w:szCs w:val="21"/>
+          <w:shd w:val="clear" w:color="auto" w:fill="FFFFFF"/>
+        </w:rPr>
+        <w:t xml:space="preserve"> (0.5h)</w:t>
       </w:r>
     </w:p>
     <w:p>
@@ -2055,8 +2368,6 @@
         </w:rPr>
         <w:t xml:space="preserve"> Testing the work of other group members</w:t>
       </w:r>
-      <w:bookmarkStart w:id="0" w:name="_GoBack"/>
-      <w:bookmarkEnd w:id="0"/>
     </w:p>
     <w:sectPr>
       <w:pgSz w:w="12240" w:h="15840"/>

</xml_diff>

<commit_message>
fixed primary key requirment check
</commit_message>
<xml_diff>
--- a/Documents/Design Document.docx
+++ b/Documents/Design Document.docx
@@ -134,16 +134,53 @@
         </w:rPr>
         <w:br/>
       </w:r>
-      <w:r>
-        <w:rPr>
-          <w:rFonts w:ascii="Arial" w:hAnsi="Arial" w:cs="Arial"/>
-          <w:bCs/>
-          <w:color w:val="484848"/>
-          <w:sz w:val="21"/>
-          <w:szCs w:val="21"/>
-          <w:shd w:val="clear" w:color="auto" w:fill="FFFFFF"/>
-        </w:rPr>
-        <w:t xml:space="preserve">Our program is written in python3 using the built in modules tkinter for </w:t>
+      <w:proofErr w:type="gramStart"/>
+      <w:r>
+        <w:rPr>
+          <w:rFonts w:ascii="Arial" w:hAnsi="Arial" w:cs="Arial"/>
+          <w:bCs/>
+          <w:color w:val="484848"/>
+          <w:sz w:val="21"/>
+          <w:szCs w:val="21"/>
+          <w:shd w:val="clear" w:color="auto" w:fill="FFFFFF"/>
+        </w:rPr>
+        <w:t>Our</w:t>
+      </w:r>
+      <w:proofErr w:type="gramEnd"/>
+      <w:r>
+        <w:rPr>
+          <w:rFonts w:ascii="Arial" w:hAnsi="Arial" w:cs="Arial"/>
+          <w:bCs/>
+          <w:color w:val="484848"/>
+          <w:sz w:val="21"/>
+          <w:szCs w:val="21"/>
+          <w:shd w:val="clear" w:color="auto" w:fill="FFFFFF"/>
+        </w:rPr>
+        <w:t xml:space="preserve"> program is written in python3 using the built in modules </w:t>
+      </w:r>
+      <w:proofErr w:type="spellStart"/>
+      <w:r>
+        <w:rPr>
+          <w:rFonts w:ascii="Arial" w:hAnsi="Arial" w:cs="Arial"/>
+          <w:bCs/>
+          <w:color w:val="484848"/>
+          <w:sz w:val="21"/>
+          <w:szCs w:val="21"/>
+          <w:shd w:val="clear" w:color="auto" w:fill="FFFFFF"/>
+        </w:rPr>
+        <w:t>tkinter</w:t>
+      </w:r>
+      <w:proofErr w:type="spellEnd"/>
+      <w:r>
+        <w:rPr>
+          <w:rFonts w:ascii="Arial" w:hAnsi="Arial" w:cs="Arial"/>
+          <w:bCs/>
+          <w:color w:val="484848"/>
+          <w:sz w:val="21"/>
+          <w:szCs w:val="21"/>
+          <w:shd w:val="clear" w:color="auto" w:fill="FFFFFF"/>
+        </w:rPr>
+        <w:t xml:space="preserve"> for </w:t>
       </w:r>
       <w:r>
         <w:rPr>
@@ -453,7 +490,7 @@
               </wp:anchor>
             </w:drawing>
           </mc:Choice>
-          <mc:Fallback xmlns:w16se="http://schemas.microsoft.com/office/word/2015/wordml/symex" xmlns:w16cid="http://schemas.microsoft.com/office/word/2016/wordml/cid" xmlns:am3d="http://schemas.microsoft.com/office/drawing/2017/model3d" xmlns:aink="http://schemas.microsoft.com/office/drawing/2016/ink" xmlns:cx8="http://schemas.microsoft.com/office/drawing/2016/5/14/chartex" xmlns:cx7="http://schemas.microsoft.com/office/drawing/2016/5/13/chartex" xmlns:cx6="http://schemas.microsoft.com/office/drawing/2016/5/12/chartex" xmlns:cx5="http://schemas.microsoft.com/office/drawing/2016/5/11/chartex" xmlns:cx4="http://schemas.microsoft.com/office/drawing/2016/5/10/chartex" xmlns:cx3="http://schemas.microsoft.com/office/drawing/2016/5/9/chartex" xmlns:cx2="http://schemas.microsoft.com/office/drawing/2015/10/21/chartex" xmlns:cx1="http://schemas.microsoft.com/office/drawing/2015/9/8/chartex" xmlns:cx="http://schemas.microsoft.com/office/drawing/2014/chartex">
+          <mc:Fallback xmlns:cx="http://schemas.microsoft.com/office/drawing/2014/chartex" xmlns:cx1="http://schemas.microsoft.com/office/drawing/2015/9/8/chartex" xmlns:cx2="http://schemas.microsoft.com/office/drawing/2015/10/21/chartex" xmlns:cx3="http://schemas.microsoft.com/office/drawing/2016/5/9/chartex" xmlns:cx4="http://schemas.microsoft.com/office/drawing/2016/5/10/chartex" xmlns:cx5="http://schemas.microsoft.com/office/drawing/2016/5/11/chartex" xmlns:cx6="http://schemas.microsoft.com/office/drawing/2016/5/12/chartex" xmlns:cx7="http://schemas.microsoft.com/office/drawing/2016/5/13/chartex" xmlns:cx8="http://schemas.microsoft.com/office/drawing/2016/5/14/chartex" xmlns:aink="http://schemas.microsoft.com/office/drawing/2016/ink" xmlns:am3d="http://schemas.microsoft.com/office/drawing/2017/model3d" xmlns:w16cid="http://schemas.microsoft.com/office/word/2016/wordml/cid" xmlns:w16se="http://schemas.microsoft.com/office/word/2015/wordml/symex">
             <w:pict>
               <v:shapetype w14:anchorId="6B6706B8" id="_x0000_t202" coordsize="21600,21600" o:spt="202" path="m,l,21600r21600,l21600,xe">
                 <v:stroke joinstyle="miter"/>
@@ -852,15 +889,27 @@
           <w:shd w:val="clear" w:color="auto" w:fill="FFFFFF"/>
         </w:rPr>
       </w:pPr>
-      <w:r>
-        <w:rPr>
-          <w:rFonts w:ascii="Arial" w:hAnsi="Arial" w:cs="Arial"/>
-          <w:color w:val="484848"/>
-          <w:sz w:val="21"/>
-          <w:szCs w:val="21"/>
-          <w:shd w:val="clear" w:color="auto" w:fill="FFFFFF"/>
-        </w:rPr>
-        <w:t>Tkinter classes</w:t>
+      <w:proofErr w:type="spellStart"/>
+      <w:r>
+        <w:rPr>
+          <w:rFonts w:ascii="Arial" w:hAnsi="Arial" w:cs="Arial"/>
+          <w:color w:val="484848"/>
+          <w:sz w:val="21"/>
+          <w:szCs w:val="21"/>
+          <w:shd w:val="clear" w:color="auto" w:fill="FFFFFF"/>
+        </w:rPr>
+        <w:t>Tkinter</w:t>
+      </w:r>
+      <w:proofErr w:type="spellEnd"/>
+      <w:r>
+        <w:rPr>
+          <w:rFonts w:ascii="Arial" w:hAnsi="Arial" w:cs="Arial"/>
+          <w:color w:val="484848"/>
+          <w:sz w:val="21"/>
+          <w:szCs w:val="21"/>
+          <w:shd w:val="clear" w:color="auto" w:fill="FFFFFF"/>
+        </w:rPr>
+        <w:t xml:space="preserve"> classes</w:t>
       </w:r>
       <w:r>
         <w:rPr>
@@ -1290,7 +1339,35 @@
           <w:u w:val="single"/>
           <w:shd w:val="clear" w:color="auto" w:fill="FFFFFF"/>
         </w:rPr>
-        <w:t>(d) your group work break-down strategy</w:t>
+        <w:t xml:space="preserve">(d) </w:t>
+      </w:r>
+      <w:proofErr w:type="gramStart"/>
+      <w:r>
+        <w:rPr>
+          <w:rFonts w:ascii="Arial" w:hAnsi="Arial" w:cs="Arial"/>
+          <w:b/>
+          <w:bCs/>
+          <w:color w:val="484848"/>
+          <w:sz w:val="21"/>
+          <w:szCs w:val="21"/>
+          <w:u w:val="single"/>
+          <w:shd w:val="clear" w:color="auto" w:fill="FFFFFF"/>
+        </w:rPr>
+        <w:t>your</w:t>
+      </w:r>
+      <w:proofErr w:type="gramEnd"/>
+      <w:r>
+        <w:rPr>
+          <w:rFonts w:ascii="Arial" w:hAnsi="Arial" w:cs="Arial"/>
+          <w:b/>
+          <w:bCs/>
+          <w:color w:val="484848"/>
+          <w:sz w:val="21"/>
+          <w:szCs w:val="21"/>
+          <w:u w:val="single"/>
+          <w:shd w:val="clear" w:color="auto" w:fill="FFFFFF"/>
+        </w:rPr>
+        <w:t xml:space="preserve"> group work break-down strategy</w:t>
       </w:r>
       <w:r>
         <w:rPr>
@@ -1868,8 +1945,22 @@
           <w:szCs w:val="21"/>
           <w:shd w:val="clear" w:color="auto" w:fill="FFFFFF"/>
         </w:rPr>
-        <w:t>-SQLController</w:t>
-      </w:r>
+        <w:t>-</w:t>
+      </w:r>
+      <w:proofErr w:type="spellStart"/>
+      <w:r>
+        <w:rPr>
+          <w:rFonts w:ascii="Arial" w:hAnsi="Arial" w:cs="Arial"/>
+          <w:b/>
+          <w:bCs/>
+          <w:color w:val="484848"/>
+          <w:sz w:val="21"/>
+          <w:szCs w:val="21"/>
+          <w:shd w:val="clear" w:color="auto" w:fill="FFFFFF"/>
+        </w:rPr>
+        <w:t>SQLController</w:t>
+      </w:r>
+      <w:proofErr w:type="spellEnd"/>
       <w:r>
         <w:rPr>
           <w:rFonts w:ascii="Arial" w:hAnsi="Arial" w:cs="Arial"/>
@@ -1882,492 +1973,589 @@
         </w:rPr>
         <w:t xml:space="preserve"> Outline</w:t>
       </w:r>
+      <w:r>
+        <w:rPr>
+          <w:rFonts w:ascii="Arial" w:hAnsi="Arial" w:cs="Arial"/>
+          <w:b/>
+          <w:bCs/>
+          <w:color w:val="484848"/>
+          <w:sz w:val="21"/>
+          <w:szCs w:val="21"/>
+          <w:shd w:val="clear" w:color="auto" w:fill="FFFFFF"/>
+        </w:rPr>
+        <w:t xml:space="preserve"> (0.5h)</w:t>
+      </w:r>
+    </w:p>
+    <w:p>
+      <w:pPr>
+        <w:ind w:left="720" w:firstLine="720"/>
+        <w:rPr>
+          <w:rFonts w:ascii="Arial" w:hAnsi="Arial" w:cs="Arial"/>
+          <w:b/>
+          <w:bCs/>
+          <w:color w:val="484848"/>
+          <w:sz w:val="21"/>
+          <w:szCs w:val="21"/>
+          <w:shd w:val="clear" w:color="auto" w:fill="FFFFFF"/>
+        </w:rPr>
+      </w:pPr>
+      <w:r>
+        <w:rPr>
+          <w:rFonts w:ascii="Arial" w:hAnsi="Arial" w:cs="Arial"/>
+          <w:b/>
+          <w:bCs/>
+          <w:color w:val="484848"/>
+          <w:sz w:val="21"/>
+          <w:szCs w:val="21"/>
+          <w:shd w:val="clear" w:color="auto" w:fill="FFFFFF"/>
+        </w:rPr>
+        <w:t>-</w:t>
+      </w:r>
+      <w:r>
+        <w:rPr>
+          <w:rFonts w:ascii="Arial" w:hAnsi="Arial" w:cs="Arial"/>
+          <w:b/>
+          <w:bCs/>
+          <w:color w:val="484848"/>
+          <w:sz w:val="21"/>
+          <w:szCs w:val="21"/>
+          <w:shd w:val="clear" w:color="auto" w:fill="FFFFFF"/>
+        </w:rPr>
+        <w:t>Register a Birth</w:t>
+      </w:r>
+      <w:r>
+        <w:rPr>
+          <w:rFonts w:ascii="Arial" w:hAnsi="Arial" w:cs="Arial"/>
+          <w:b/>
+          <w:bCs/>
+          <w:color w:val="484848"/>
+          <w:sz w:val="21"/>
+          <w:szCs w:val="21"/>
+          <w:shd w:val="clear" w:color="auto" w:fill="FFFFFF"/>
+        </w:rPr>
+        <w:t xml:space="preserve"> (1h)</w:t>
+      </w:r>
+    </w:p>
+    <w:p>
+      <w:pPr>
+        <w:ind w:left="720" w:firstLine="720"/>
+        <w:rPr>
+          <w:rFonts w:ascii="Arial" w:hAnsi="Arial" w:cs="Arial"/>
+          <w:b/>
+          <w:bCs/>
+          <w:color w:val="484848"/>
+          <w:sz w:val="21"/>
+          <w:szCs w:val="21"/>
+          <w:shd w:val="clear" w:color="auto" w:fill="FFFFFF"/>
+        </w:rPr>
+      </w:pPr>
+      <w:r>
+        <w:rPr>
+          <w:rFonts w:ascii="Arial" w:hAnsi="Arial" w:cs="Arial"/>
+          <w:b/>
+          <w:bCs/>
+          <w:color w:val="484848"/>
+          <w:sz w:val="21"/>
+          <w:szCs w:val="21"/>
+          <w:shd w:val="clear" w:color="auto" w:fill="FFFFFF"/>
+        </w:rPr>
+        <w:t>-</w:t>
+      </w:r>
+      <w:r>
+        <w:rPr>
+          <w:rFonts w:ascii="Arial" w:hAnsi="Arial" w:cs="Arial"/>
+          <w:b/>
+          <w:bCs/>
+          <w:color w:val="484848"/>
+          <w:sz w:val="21"/>
+          <w:szCs w:val="21"/>
+          <w:shd w:val="clear" w:color="auto" w:fill="FFFFFF"/>
+        </w:rPr>
+        <w:t>Process a payment</w:t>
+      </w:r>
+      <w:r>
+        <w:rPr>
+          <w:rFonts w:ascii="Arial" w:hAnsi="Arial" w:cs="Arial"/>
+          <w:b/>
+          <w:bCs/>
+          <w:color w:val="484848"/>
+          <w:sz w:val="21"/>
+          <w:szCs w:val="21"/>
+          <w:shd w:val="clear" w:color="auto" w:fill="FFFFFF"/>
+        </w:rPr>
+        <w:t xml:space="preserve"> (0.5h)</w:t>
+      </w:r>
+    </w:p>
+    <w:p>
+      <w:pPr>
+        <w:rPr>
+          <w:rFonts w:ascii="Arial" w:hAnsi="Arial" w:cs="Arial"/>
+          <w:b/>
+          <w:bCs/>
+          <w:color w:val="484848"/>
+          <w:sz w:val="21"/>
+          <w:szCs w:val="21"/>
+          <w:shd w:val="clear" w:color="auto" w:fill="FFFFFF"/>
+        </w:rPr>
+      </w:pPr>
+      <w:r>
+        <w:rPr>
+          <w:rFonts w:ascii="Arial" w:hAnsi="Arial" w:cs="Arial"/>
+          <w:b/>
+          <w:bCs/>
+          <w:color w:val="484848"/>
+          <w:sz w:val="21"/>
+          <w:szCs w:val="21"/>
+          <w:shd w:val="clear" w:color="auto" w:fill="FFFFFF"/>
+        </w:rPr>
+        <w:tab/>
+        <w:t>Jian Xian:</w:t>
+      </w:r>
+    </w:p>
+    <w:p>
+      <w:pPr>
+        <w:rPr>
+          <w:rFonts w:ascii="Arial" w:hAnsi="Arial" w:cs="Arial"/>
+          <w:b/>
+          <w:bCs/>
+          <w:color w:val="484848"/>
+          <w:sz w:val="21"/>
+          <w:szCs w:val="21"/>
+          <w:shd w:val="clear" w:color="auto" w:fill="FFFFFF"/>
+        </w:rPr>
+      </w:pPr>
+      <w:r>
+        <w:rPr>
+          <w:rFonts w:ascii="Arial" w:hAnsi="Arial" w:cs="Arial"/>
+          <w:b/>
+          <w:bCs/>
+          <w:color w:val="484848"/>
+          <w:sz w:val="21"/>
+          <w:szCs w:val="21"/>
+          <w:shd w:val="clear" w:color="auto" w:fill="FFFFFF"/>
+        </w:rPr>
+        <w:tab/>
+      </w:r>
+      <w:r>
+        <w:rPr>
+          <w:rFonts w:ascii="Arial" w:hAnsi="Arial" w:cs="Arial"/>
+          <w:b/>
+          <w:bCs/>
+          <w:color w:val="484848"/>
+          <w:sz w:val="21"/>
+          <w:szCs w:val="21"/>
+          <w:shd w:val="clear" w:color="auto" w:fill="FFFFFF"/>
+        </w:rPr>
+        <w:tab/>
+        <w:t xml:space="preserve">-Register a Marriage </w:t>
+      </w:r>
+    </w:p>
+    <w:p>
+      <w:pPr>
+        <w:ind w:left="720" w:firstLine="720"/>
+        <w:rPr>
+          <w:rFonts w:ascii="Arial" w:hAnsi="Arial" w:cs="Arial"/>
+          <w:b/>
+          <w:bCs/>
+          <w:color w:val="484848"/>
+          <w:sz w:val="21"/>
+          <w:szCs w:val="21"/>
+          <w:shd w:val="clear" w:color="auto" w:fill="FFFFFF"/>
+        </w:rPr>
+      </w:pPr>
+      <w:r>
+        <w:rPr>
+          <w:rFonts w:ascii="Arial" w:hAnsi="Arial" w:cs="Arial"/>
+          <w:b/>
+          <w:bCs/>
+          <w:color w:val="484848"/>
+          <w:sz w:val="21"/>
+          <w:szCs w:val="21"/>
+          <w:shd w:val="clear" w:color="auto" w:fill="FFFFFF"/>
+        </w:rPr>
+        <w:t xml:space="preserve">-Renew a Vehicle Registration </w:t>
+      </w:r>
+    </w:p>
+    <w:p>
+      <w:pPr>
+        <w:ind w:left="720" w:firstLine="720"/>
+        <w:rPr>
+          <w:rFonts w:ascii="Arial" w:hAnsi="Arial" w:cs="Arial"/>
+          <w:b/>
+          <w:bCs/>
+          <w:color w:val="484848"/>
+          <w:sz w:val="21"/>
+          <w:szCs w:val="21"/>
+          <w:shd w:val="clear" w:color="auto" w:fill="FFFFFF"/>
+        </w:rPr>
+      </w:pPr>
+      <w:r>
+        <w:rPr>
+          <w:rFonts w:ascii="Arial" w:hAnsi="Arial" w:cs="Arial"/>
+          <w:b/>
+          <w:bCs/>
+          <w:color w:val="484848"/>
+          <w:sz w:val="21"/>
+          <w:szCs w:val="21"/>
+          <w:shd w:val="clear" w:color="auto" w:fill="FFFFFF"/>
+        </w:rPr>
+        <w:t>-Get a Driver Abstract</w:t>
+      </w:r>
+    </w:p>
+    <w:p>
+      <w:pPr>
+        <w:rPr>
+          <w:rFonts w:ascii="Arial" w:hAnsi="Arial" w:cs="Arial"/>
+          <w:b/>
+          <w:bCs/>
+          <w:color w:val="484848"/>
+          <w:sz w:val="21"/>
+          <w:szCs w:val="21"/>
+          <w:shd w:val="clear" w:color="auto" w:fill="FFFFFF"/>
+        </w:rPr>
+      </w:pPr>
+      <w:r>
+        <w:rPr>
+          <w:rFonts w:ascii="Arial" w:hAnsi="Arial" w:cs="Arial"/>
+          <w:b/>
+          <w:bCs/>
+          <w:color w:val="484848"/>
+          <w:sz w:val="21"/>
+          <w:szCs w:val="21"/>
+          <w:shd w:val="clear" w:color="auto" w:fill="FFFFFF"/>
+        </w:rPr>
+        <w:tab/>
+      </w:r>
+      <w:r>
+        <w:rPr>
+          <w:rFonts w:ascii="Arial" w:hAnsi="Arial" w:cs="Arial"/>
+          <w:b/>
+          <w:bCs/>
+          <w:color w:val="484848"/>
+          <w:sz w:val="21"/>
+          <w:szCs w:val="21"/>
+          <w:shd w:val="clear" w:color="auto" w:fill="FFFFFF"/>
+        </w:rPr>
+        <w:t xml:space="preserve">Tina: </w:t>
+      </w:r>
+    </w:p>
+    <w:p>
+      <w:pPr>
+        <w:rPr>
+          <w:rFonts w:ascii="Arial" w:hAnsi="Arial" w:cs="Arial"/>
+          <w:b/>
+          <w:bCs/>
+          <w:color w:val="484848"/>
+          <w:sz w:val="21"/>
+          <w:szCs w:val="21"/>
+          <w:shd w:val="clear" w:color="auto" w:fill="FFFFFF"/>
+        </w:rPr>
+      </w:pPr>
+      <w:r>
+        <w:rPr>
+          <w:rFonts w:ascii="Arial" w:hAnsi="Arial" w:cs="Arial"/>
+          <w:b/>
+          <w:bCs/>
+          <w:color w:val="484848"/>
+          <w:sz w:val="21"/>
+          <w:szCs w:val="21"/>
+          <w:shd w:val="clear" w:color="auto" w:fill="FFFFFF"/>
+        </w:rPr>
+        <w:tab/>
+      </w:r>
+      <w:r>
+        <w:rPr>
+          <w:rFonts w:ascii="Arial" w:hAnsi="Arial" w:cs="Arial"/>
+          <w:b/>
+          <w:bCs/>
+          <w:color w:val="484848"/>
+          <w:sz w:val="21"/>
+          <w:szCs w:val="21"/>
+          <w:shd w:val="clear" w:color="auto" w:fill="FFFFFF"/>
+        </w:rPr>
+        <w:tab/>
+      </w:r>
+      <w:r>
+        <w:rPr>
+          <w:rFonts w:ascii="Arial" w:hAnsi="Arial" w:cs="Arial"/>
+          <w:b/>
+          <w:bCs/>
+          <w:color w:val="484848"/>
+          <w:sz w:val="21"/>
+          <w:szCs w:val="21"/>
+          <w:shd w:val="clear" w:color="auto" w:fill="FFFFFF"/>
+        </w:rPr>
+        <w:t>-Create Test Database</w:t>
+      </w:r>
+      <w:r>
+        <w:rPr>
+          <w:rFonts w:ascii="Arial" w:hAnsi="Arial" w:cs="Arial"/>
+          <w:b/>
+          <w:bCs/>
+          <w:color w:val="484848"/>
+          <w:sz w:val="21"/>
+          <w:szCs w:val="21"/>
+          <w:shd w:val="clear" w:color="auto" w:fill="FFFFFF"/>
+        </w:rPr>
+        <w:t xml:space="preserve"> </w:t>
+      </w:r>
+      <w:r>
+        <w:rPr>
+          <w:rFonts w:ascii="Arial" w:hAnsi="Arial" w:cs="Arial"/>
+          <w:b/>
+          <w:bCs/>
+          <w:color w:val="484848"/>
+          <w:sz w:val="21"/>
+          <w:szCs w:val="21"/>
+          <w:shd w:val="clear" w:color="auto" w:fill="FFFFFF"/>
+        </w:rPr>
+        <w:t>(1.5h)</w:t>
+      </w:r>
+    </w:p>
+    <w:p>
+      <w:pPr>
+        <w:rPr>
+          <w:rFonts w:ascii="Arial" w:hAnsi="Arial" w:cs="Arial"/>
+          <w:b/>
+          <w:bCs/>
+          <w:color w:val="484848"/>
+          <w:sz w:val="21"/>
+          <w:szCs w:val="21"/>
+          <w:shd w:val="clear" w:color="auto" w:fill="FFFFFF"/>
+        </w:rPr>
+      </w:pPr>
+      <w:r>
+        <w:rPr>
+          <w:rFonts w:ascii="Arial" w:hAnsi="Arial" w:cs="Arial"/>
+          <w:b/>
+          <w:bCs/>
+          <w:color w:val="484848"/>
+          <w:sz w:val="21"/>
+          <w:szCs w:val="21"/>
+          <w:shd w:val="clear" w:color="auto" w:fill="FFFFFF"/>
+        </w:rPr>
+        <w:tab/>
+      </w:r>
+      <w:r>
+        <w:rPr>
+          <w:rFonts w:ascii="Arial" w:hAnsi="Arial" w:cs="Arial"/>
+          <w:b/>
+          <w:bCs/>
+          <w:color w:val="484848"/>
+          <w:sz w:val="21"/>
+          <w:szCs w:val="21"/>
+          <w:shd w:val="clear" w:color="auto" w:fill="FFFFFF"/>
+        </w:rPr>
+        <w:tab/>
+        <w:t>-Process a Bill of Sale</w:t>
+      </w:r>
+      <w:r>
+        <w:rPr>
+          <w:rFonts w:ascii="Arial" w:hAnsi="Arial" w:cs="Arial"/>
+          <w:b/>
+          <w:bCs/>
+          <w:color w:val="484848"/>
+          <w:sz w:val="21"/>
+          <w:szCs w:val="21"/>
+          <w:shd w:val="clear" w:color="auto" w:fill="FFFFFF"/>
+        </w:rPr>
+        <w:t xml:space="preserve"> </w:t>
+      </w:r>
+      <w:r>
+        <w:rPr>
+          <w:rFonts w:ascii="Arial" w:hAnsi="Arial" w:cs="Arial"/>
+          <w:b/>
+          <w:bCs/>
+          <w:color w:val="484848"/>
+          <w:sz w:val="21"/>
+          <w:szCs w:val="21"/>
+          <w:shd w:val="clear" w:color="auto" w:fill="FFFFFF"/>
+        </w:rPr>
+        <w:t>(1.5h)</w:t>
+      </w:r>
+    </w:p>
+    <w:p>
+      <w:pPr>
+        <w:rPr>
+          <w:rFonts w:ascii="Arial" w:hAnsi="Arial" w:cs="Arial"/>
+          <w:b/>
+          <w:bCs/>
+          <w:color w:val="484848"/>
+          <w:sz w:val="21"/>
+          <w:szCs w:val="21"/>
+          <w:shd w:val="clear" w:color="auto" w:fill="FFFFFF"/>
+        </w:rPr>
+      </w:pPr>
+      <w:r>
+        <w:rPr>
+          <w:rFonts w:ascii="Arial" w:hAnsi="Arial" w:cs="Arial"/>
+          <w:b/>
+          <w:bCs/>
+          <w:color w:val="484848"/>
+          <w:sz w:val="21"/>
+          <w:szCs w:val="21"/>
+          <w:shd w:val="clear" w:color="auto" w:fill="FFFFFF"/>
+        </w:rPr>
+        <w:tab/>
+      </w:r>
+      <w:r>
+        <w:rPr>
+          <w:rFonts w:ascii="Arial" w:hAnsi="Arial" w:cs="Arial"/>
+          <w:b/>
+          <w:bCs/>
+          <w:color w:val="484848"/>
+          <w:sz w:val="21"/>
+          <w:szCs w:val="21"/>
+          <w:shd w:val="clear" w:color="auto" w:fill="FFFFFF"/>
+        </w:rPr>
+        <w:tab/>
+        <w:t>-Issue a Ticket</w:t>
+      </w:r>
+      <w:r>
+        <w:rPr>
+          <w:rFonts w:ascii="Arial" w:hAnsi="Arial" w:cs="Arial"/>
+          <w:b/>
+          <w:bCs/>
+          <w:color w:val="484848"/>
+          <w:sz w:val="21"/>
+          <w:szCs w:val="21"/>
+          <w:shd w:val="clear" w:color="auto" w:fill="FFFFFF"/>
+        </w:rPr>
+        <w:t xml:space="preserve"> (2-3h)</w:t>
+      </w:r>
+    </w:p>
+    <w:p>
+      <w:pPr>
+        <w:rPr>
+          <w:rFonts w:ascii="Arial" w:hAnsi="Arial" w:cs="Arial"/>
+          <w:color w:val="484848"/>
+          <w:sz w:val="21"/>
+          <w:szCs w:val="21"/>
+          <w:shd w:val="clear" w:color="auto" w:fill="FFFFFF"/>
+        </w:rPr>
+      </w:pPr>
+      <w:r>
+        <w:rPr>
+          <w:rFonts w:ascii="Arial" w:hAnsi="Arial" w:cs="Arial"/>
+          <w:b/>
+          <w:bCs/>
+          <w:color w:val="484848"/>
+          <w:sz w:val="21"/>
+          <w:szCs w:val="21"/>
+          <w:shd w:val="clear" w:color="auto" w:fill="FFFFFF"/>
+        </w:rPr>
+        <w:tab/>
+      </w:r>
+      <w:r>
+        <w:rPr>
+          <w:rFonts w:ascii="Arial" w:hAnsi="Arial" w:cs="Arial"/>
+          <w:b/>
+          <w:bCs/>
+          <w:color w:val="484848"/>
+          <w:sz w:val="21"/>
+          <w:szCs w:val="21"/>
+          <w:shd w:val="clear" w:color="auto" w:fill="FFFFFF"/>
+        </w:rPr>
+        <w:tab/>
+        <w:t>-Find a Car Owner</w:t>
+      </w:r>
+      <w:r>
+        <w:rPr>
+          <w:rFonts w:ascii="Arial" w:hAnsi="Arial" w:cs="Arial"/>
+          <w:b/>
+          <w:bCs/>
+          <w:color w:val="484848"/>
+          <w:sz w:val="21"/>
+          <w:szCs w:val="21"/>
+          <w:shd w:val="clear" w:color="auto" w:fill="FFFFFF"/>
+        </w:rPr>
+        <w:t xml:space="preserve"> </w:t>
+      </w:r>
+      <w:r>
+        <w:rPr>
+          <w:rFonts w:ascii="Arial" w:hAnsi="Arial" w:cs="Arial"/>
+          <w:b/>
+          <w:bCs/>
+          <w:color w:val="484848"/>
+          <w:sz w:val="21"/>
+          <w:szCs w:val="21"/>
+          <w:shd w:val="clear" w:color="auto" w:fill="FFFFFF"/>
+        </w:rPr>
+        <w:t>(3h)</w:t>
+      </w:r>
+    </w:p>
+    <w:p>
+      <w:pPr>
+        <w:rPr>
+          <w:rFonts w:ascii="Arial" w:hAnsi="Arial" w:cs="Arial"/>
+          <w:color w:val="484848"/>
+          <w:sz w:val="21"/>
+          <w:szCs w:val="21"/>
+          <w:shd w:val="clear" w:color="auto" w:fill="FFFFFF"/>
+        </w:rPr>
+      </w:pPr>
+      <w:r>
+        <w:rPr>
+          <w:rFonts w:ascii="Arial" w:hAnsi="Arial" w:cs="Arial"/>
+          <w:color w:val="484848"/>
+          <w:sz w:val="21"/>
+          <w:szCs w:val="21"/>
+          <w:shd w:val="clear" w:color="auto" w:fill="FFFFFF"/>
+        </w:rPr>
+        <w:tab/>
+      </w:r>
+    </w:p>
+    <w:p>
+      <w:pPr>
+        <w:rPr>
+          <w:rFonts w:ascii="Arial" w:hAnsi="Arial" w:cs="Arial"/>
+          <w:b/>
+          <w:bCs/>
+          <w:color w:val="484848"/>
+          <w:sz w:val="21"/>
+          <w:szCs w:val="21"/>
+          <w:shd w:val="clear" w:color="auto" w:fill="FFFFFF"/>
+        </w:rPr>
+      </w:pPr>
+      <w:r>
+        <w:rPr>
+          <w:rFonts w:ascii="Arial" w:hAnsi="Arial" w:cs="Arial"/>
+          <w:b/>
+          <w:bCs/>
+          <w:color w:val="484848"/>
+          <w:sz w:val="21"/>
+          <w:szCs w:val="21"/>
+          <w:shd w:val="clear" w:color="auto" w:fill="FFFFFF"/>
+        </w:rPr>
+        <w:t>Quality Assurance/Testing-</w:t>
+      </w:r>
+      <w:r>
+        <w:rPr>
+          <w:rFonts w:ascii="Arial" w:hAnsi="Arial" w:cs="Arial"/>
+          <w:b/>
+          <w:bCs/>
+          <w:color w:val="484848"/>
+          <w:sz w:val="21"/>
+          <w:szCs w:val="21"/>
+          <w:shd w:val="clear" w:color="auto" w:fill="FFFFFF"/>
+        </w:rPr>
+        <w:t xml:space="preserve"> Testing the work of other group members</w:t>
+      </w:r>
+    </w:p>
+    <w:p>
+      <w:pPr>
+        <w:rPr>
+          <w:rFonts w:ascii="Arial" w:hAnsi="Arial" w:cs="Arial"/>
+          <w:b/>
+          <w:bCs/>
+          <w:color w:val="484848"/>
+          <w:sz w:val="21"/>
+          <w:szCs w:val="21"/>
+          <w:shd w:val="clear" w:color="auto" w:fill="FFFFFF"/>
+        </w:rPr>
+      </w:pPr>
       <w:bookmarkStart w:id="0" w:name="_GoBack"/>
       <w:bookmarkEnd w:id="0"/>
-      <w:r>
-        <w:rPr>
-          <w:rFonts w:ascii="Arial" w:hAnsi="Arial" w:cs="Arial"/>
-          <w:b/>
-          <w:bCs/>
-          <w:color w:val="484848"/>
-          <w:sz w:val="21"/>
-          <w:szCs w:val="21"/>
-          <w:shd w:val="clear" w:color="auto" w:fill="FFFFFF"/>
-        </w:rPr>
-        <w:t xml:space="preserve"> (0.5h)</w:t>
-      </w:r>
-    </w:p>
-    <w:p>
-      <w:pPr>
-        <w:ind w:left="720" w:firstLine="720"/>
-        <w:rPr>
-          <w:rFonts w:ascii="Arial" w:hAnsi="Arial" w:cs="Arial"/>
-          <w:b/>
-          <w:bCs/>
-          <w:color w:val="484848"/>
-          <w:sz w:val="21"/>
-          <w:szCs w:val="21"/>
-          <w:shd w:val="clear" w:color="auto" w:fill="FFFFFF"/>
-        </w:rPr>
-      </w:pPr>
-      <w:r>
-        <w:rPr>
-          <w:rFonts w:ascii="Arial" w:hAnsi="Arial" w:cs="Arial"/>
-          <w:b/>
-          <w:bCs/>
-          <w:color w:val="484848"/>
-          <w:sz w:val="21"/>
-          <w:szCs w:val="21"/>
-          <w:shd w:val="clear" w:color="auto" w:fill="FFFFFF"/>
-        </w:rPr>
-        <w:t>-</w:t>
-      </w:r>
-      <w:r>
-        <w:rPr>
-          <w:rFonts w:ascii="Arial" w:hAnsi="Arial" w:cs="Arial"/>
-          <w:b/>
-          <w:bCs/>
-          <w:color w:val="484848"/>
-          <w:sz w:val="21"/>
-          <w:szCs w:val="21"/>
-          <w:shd w:val="clear" w:color="auto" w:fill="FFFFFF"/>
-        </w:rPr>
-        <w:t>Register a Birth</w:t>
-      </w:r>
-      <w:r>
-        <w:rPr>
-          <w:rFonts w:ascii="Arial" w:hAnsi="Arial" w:cs="Arial"/>
-          <w:b/>
-          <w:bCs/>
-          <w:color w:val="484848"/>
-          <w:sz w:val="21"/>
-          <w:szCs w:val="21"/>
-          <w:shd w:val="clear" w:color="auto" w:fill="FFFFFF"/>
-        </w:rPr>
-        <w:t xml:space="preserve"> (1h)</w:t>
-      </w:r>
-    </w:p>
-    <w:p>
-      <w:pPr>
-        <w:ind w:left="720" w:firstLine="720"/>
-        <w:rPr>
-          <w:rFonts w:ascii="Arial" w:hAnsi="Arial" w:cs="Arial"/>
-          <w:b/>
-          <w:bCs/>
-          <w:color w:val="484848"/>
-          <w:sz w:val="21"/>
-          <w:szCs w:val="21"/>
-          <w:shd w:val="clear" w:color="auto" w:fill="FFFFFF"/>
-        </w:rPr>
-      </w:pPr>
-      <w:r>
-        <w:rPr>
-          <w:rFonts w:ascii="Arial" w:hAnsi="Arial" w:cs="Arial"/>
-          <w:b/>
-          <w:bCs/>
-          <w:color w:val="484848"/>
-          <w:sz w:val="21"/>
-          <w:szCs w:val="21"/>
-          <w:shd w:val="clear" w:color="auto" w:fill="FFFFFF"/>
-        </w:rPr>
-        <w:t>-</w:t>
-      </w:r>
-      <w:r>
-        <w:rPr>
-          <w:rFonts w:ascii="Arial" w:hAnsi="Arial" w:cs="Arial"/>
-          <w:b/>
-          <w:bCs/>
-          <w:color w:val="484848"/>
-          <w:sz w:val="21"/>
-          <w:szCs w:val="21"/>
-          <w:shd w:val="clear" w:color="auto" w:fill="FFFFFF"/>
-        </w:rPr>
-        <w:t>Process a payment</w:t>
-      </w:r>
-      <w:r>
-        <w:rPr>
-          <w:rFonts w:ascii="Arial" w:hAnsi="Arial" w:cs="Arial"/>
-          <w:b/>
-          <w:bCs/>
-          <w:color w:val="484848"/>
-          <w:sz w:val="21"/>
-          <w:szCs w:val="21"/>
-          <w:shd w:val="clear" w:color="auto" w:fill="FFFFFF"/>
-        </w:rPr>
-        <w:t xml:space="preserve"> (0.5h)</w:t>
-      </w:r>
-    </w:p>
-    <w:p>
-      <w:pPr>
-        <w:rPr>
-          <w:rFonts w:ascii="Arial" w:hAnsi="Arial" w:cs="Arial"/>
-          <w:b/>
-          <w:bCs/>
-          <w:color w:val="484848"/>
-          <w:sz w:val="21"/>
-          <w:szCs w:val="21"/>
-          <w:shd w:val="clear" w:color="auto" w:fill="FFFFFF"/>
-        </w:rPr>
-      </w:pPr>
-      <w:r>
-        <w:rPr>
-          <w:rFonts w:ascii="Arial" w:hAnsi="Arial" w:cs="Arial"/>
-          <w:b/>
-          <w:bCs/>
-          <w:color w:val="484848"/>
-          <w:sz w:val="21"/>
-          <w:szCs w:val="21"/>
-          <w:shd w:val="clear" w:color="auto" w:fill="FFFFFF"/>
-        </w:rPr>
-        <w:tab/>
-        <w:t>Jian Xian:</w:t>
-      </w:r>
-    </w:p>
-    <w:p>
-      <w:pPr>
-        <w:rPr>
-          <w:rFonts w:ascii="Arial" w:hAnsi="Arial" w:cs="Arial"/>
-          <w:b/>
-          <w:bCs/>
-          <w:color w:val="484848"/>
-          <w:sz w:val="21"/>
-          <w:szCs w:val="21"/>
-          <w:shd w:val="clear" w:color="auto" w:fill="FFFFFF"/>
-        </w:rPr>
-      </w:pPr>
-      <w:r>
-        <w:rPr>
-          <w:rFonts w:ascii="Arial" w:hAnsi="Arial" w:cs="Arial"/>
-          <w:b/>
-          <w:bCs/>
-          <w:color w:val="484848"/>
-          <w:sz w:val="21"/>
-          <w:szCs w:val="21"/>
-          <w:shd w:val="clear" w:color="auto" w:fill="FFFFFF"/>
-        </w:rPr>
-        <w:tab/>
-      </w:r>
-      <w:r>
-        <w:rPr>
-          <w:rFonts w:ascii="Arial" w:hAnsi="Arial" w:cs="Arial"/>
-          <w:b/>
-          <w:bCs/>
-          <w:color w:val="484848"/>
-          <w:sz w:val="21"/>
-          <w:szCs w:val="21"/>
-          <w:shd w:val="clear" w:color="auto" w:fill="FFFFFF"/>
-        </w:rPr>
-        <w:tab/>
-        <w:t xml:space="preserve">-Register a Marriage </w:t>
-      </w:r>
-    </w:p>
-    <w:p>
-      <w:pPr>
-        <w:ind w:left="720" w:firstLine="720"/>
-        <w:rPr>
-          <w:rFonts w:ascii="Arial" w:hAnsi="Arial" w:cs="Arial"/>
-          <w:b/>
-          <w:bCs/>
-          <w:color w:val="484848"/>
-          <w:sz w:val="21"/>
-          <w:szCs w:val="21"/>
-          <w:shd w:val="clear" w:color="auto" w:fill="FFFFFF"/>
-        </w:rPr>
-      </w:pPr>
-      <w:r>
-        <w:rPr>
-          <w:rFonts w:ascii="Arial" w:hAnsi="Arial" w:cs="Arial"/>
-          <w:b/>
-          <w:bCs/>
-          <w:color w:val="484848"/>
-          <w:sz w:val="21"/>
-          <w:szCs w:val="21"/>
-          <w:shd w:val="clear" w:color="auto" w:fill="FFFFFF"/>
-        </w:rPr>
-        <w:t xml:space="preserve">-Renew a Vehicle Registration </w:t>
-      </w:r>
-    </w:p>
-    <w:p>
-      <w:pPr>
-        <w:ind w:left="720" w:firstLine="720"/>
-        <w:rPr>
-          <w:rFonts w:ascii="Arial" w:hAnsi="Arial" w:cs="Arial"/>
-          <w:b/>
-          <w:bCs/>
-          <w:color w:val="484848"/>
-          <w:sz w:val="21"/>
-          <w:szCs w:val="21"/>
-          <w:shd w:val="clear" w:color="auto" w:fill="FFFFFF"/>
-        </w:rPr>
-      </w:pPr>
-      <w:r>
-        <w:rPr>
-          <w:rFonts w:ascii="Arial" w:hAnsi="Arial" w:cs="Arial"/>
-          <w:b/>
-          <w:bCs/>
-          <w:color w:val="484848"/>
-          <w:sz w:val="21"/>
-          <w:szCs w:val="21"/>
-          <w:shd w:val="clear" w:color="auto" w:fill="FFFFFF"/>
-        </w:rPr>
-        <w:t>-Get a Driver Abstract</w:t>
-      </w:r>
-    </w:p>
-    <w:p>
-      <w:pPr>
-        <w:rPr>
-          <w:rFonts w:ascii="Arial" w:hAnsi="Arial" w:cs="Arial"/>
-          <w:b/>
-          <w:bCs/>
-          <w:color w:val="484848"/>
-          <w:sz w:val="21"/>
-          <w:szCs w:val="21"/>
-          <w:shd w:val="clear" w:color="auto" w:fill="FFFFFF"/>
-        </w:rPr>
-      </w:pPr>
-      <w:r>
-        <w:rPr>
-          <w:rFonts w:ascii="Arial" w:hAnsi="Arial" w:cs="Arial"/>
-          <w:b/>
-          <w:bCs/>
-          <w:color w:val="484848"/>
-          <w:sz w:val="21"/>
-          <w:szCs w:val="21"/>
-          <w:shd w:val="clear" w:color="auto" w:fill="FFFFFF"/>
-        </w:rPr>
-        <w:tab/>
-      </w:r>
-      <w:r>
-        <w:rPr>
-          <w:rFonts w:ascii="Arial" w:hAnsi="Arial" w:cs="Arial"/>
-          <w:b/>
-          <w:bCs/>
-          <w:color w:val="484848"/>
-          <w:sz w:val="21"/>
-          <w:szCs w:val="21"/>
-          <w:shd w:val="clear" w:color="auto" w:fill="FFFFFF"/>
-        </w:rPr>
-        <w:t xml:space="preserve">Tina: </w:t>
-      </w:r>
-    </w:p>
-    <w:p>
-      <w:pPr>
-        <w:rPr>
-          <w:rFonts w:ascii="Arial" w:hAnsi="Arial" w:cs="Arial"/>
-          <w:b/>
-          <w:bCs/>
-          <w:color w:val="484848"/>
-          <w:sz w:val="21"/>
-          <w:szCs w:val="21"/>
-          <w:shd w:val="clear" w:color="auto" w:fill="FFFFFF"/>
-        </w:rPr>
-      </w:pPr>
-      <w:r>
-        <w:rPr>
-          <w:rFonts w:ascii="Arial" w:hAnsi="Arial" w:cs="Arial"/>
-          <w:b/>
-          <w:bCs/>
-          <w:color w:val="484848"/>
-          <w:sz w:val="21"/>
-          <w:szCs w:val="21"/>
-          <w:shd w:val="clear" w:color="auto" w:fill="FFFFFF"/>
-        </w:rPr>
-        <w:tab/>
-      </w:r>
-      <w:r>
-        <w:rPr>
-          <w:rFonts w:ascii="Arial" w:hAnsi="Arial" w:cs="Arial"/>
-          <w:b/>
-          <w:bCs/>
-          <w:color w:val="484848"/>
-          <w:sz w:val="21"/>
-          <w:szCs w:val="21"/>
-          <w:shd w:val="clear" w:color="auto" w:fill="FFFFFF"/>
-        </w:rPr>
-        <w:tab/>
-      </w:r>
-      <w:r>
-        <w:rPr>
-          <w:rFonts w:ascii="Arial" w:hAnsi="Arial" w:cs="Arial"/>
-          <w:b/>
-          <w:bCs/>
-          <w:color w:val="484848"/>
-          <w:sz w:val="21"/>
-          <w:szCs w:val="21"/>
-          <w:shd w:val="clear" w:color="auto" w:fill="FFFFFF"/>
-        </w:rPr>
-        <w:t>-Create Test Database</w:t>
-      </w:r>
-    </w:p>
-    <w:p>
-      <w:pPr>
-        <w:rPr>
-          <w:rFonts w:ascii="Arial" w:hAnsi="Arial" w:cs="Arial"/>
-          <w:b/>
-          <w:bCs/>
-          <w:color w:val="484848"/>
-          <w:sz w:val="21"/>
-          <w:szCs w:val="21"/>
-          <w:shd w:val="clear" w:color="auto" w:fill="FFFFFF"/>
-        </w:rPr>
-      </w:pPr>
-      <w:r>
-        <w:rPr>
-          <w:rFonts w:ascii="Arial" w:hAnsi="Arial" w:cs="Arial"/>
-          <w:b/>
-          <w:bCs/>
-          <w:color w:val="484848"/>
-          <w:sz w:val="21"/>
-          <w:szCs w:val="21"/>
-          <w:shd w:val="clear" w:color="auto" w:fill="FFFFFF"/>
-        </w:rPr>
-        <w:tab/>
-      </w:r>
-      <w:r>
-        <w:rPr>
-          <w:rFonts w:ascii="Arial" w:hAnsi="Arial" w:cs="Arial"/>
-          <w:b/>
-          <w:bCs/>
-          <w:color w:val="484848"/>
-          <w:sz w:val="21"/>
-          <w:szCs w:val="21"/>
-          <w:shd w:val="clear" w:color="auto" w:fill="FFFFFF"/>
-        </w:rPr>
-        <w:tab/>
-        <w:t>-Process a Bill of Sale</w:t>
-      </w:r>
-    </w:p>
-    <w:p>
-      <w:pPr>
-        <w:rPr>
-          <w:rFonts w:ascii="Arial" w:hAnsi="Arial" w:cs="Arial"/>
-          <w:b/>
-          <w:bCs/>
-          <w:color w:val="484848"/>
-          <w:sz w:val="21"/>
-          <w:szCs w:val="21"/>
-          <w:shd w:val="clear" w:color="auto" w:fill="FFFFFF"/>
-        </w:rPr>
-      </w:pPr>
-      <w:r>
-        <w:rPr>
-          <w:rFonts w:ascii="Arial" w:hAnsi="Arial" w:cs="Arial"/>
-          <w:b/>
-          <w:bCs/>
-          <w:color w:val="484848"/>
-          <w:sz w:val="21"/>
-          <w:szCs w:val="21"/>
-          <w:shd w:val="clear" w:color="auto" w:fill="FFFFFF"/>
-        </w:rPr>
-        <w:tab/>
-      </w:r>
-      <w:r>
-        <w:rPr>
-          <w:rFonts w:ascii="Arial" w:hAnsi="Arial" w:cs="Arial"/>
-          <w:b/>
-          <w:bCs/>
-          <w:color w:val="484848"/>
-          <w:sz w:val="21"/>
-          <w:szCs w:val="21"/>
-          <w:shd w:val="clear" w:color="auto" w:fill="FFFFFF"/>
-        </w:rPr>
-        <w:tab/>
-        <w:t>-Issue a Ticket</w:t>
-      </w:r>
-    </w:p>
-    <w:p>
-      <w:pPr>
-        <w:rPr>
-          <w:rFonts w:ascii="Arial" w:hAnsi="Arial" w:cs="Arial"/>
-          <w:color w:val="484848"/>
-          <w:sz w:val="21"/>
-          <w:szCs w:val="21"/>
-          <w:shd w:val="clear" w:color="auto" w:fill="FFFFFF"/>
-        </w:rPr>
-      </w:pPr>
-      <w:r>
-        <w:rPr>
-          <w:rFonts w:ascii="Arial" w:hAnsi="Arial" w:cs="Arial"/>
-          <w:b/>
-          <w:bCs/>
-          <w:color w:val="484848"/>
-          <w:sz w:val="21"/>
-          <w:szCs w:val="21"/>
-          <w:shd w:val="clear" w:color="auto" w:fill="FFFFFF"/>
-        </w:rPr>
-        <w:tab/>
-      </w:r>
-      <w:r>
-        <w:rPr>
-          <w:rFonts w:ascii="Arial" w:hAnsi="Arial" w:cs="Arial"/>
-          <w:b/>
-          <w:bCs/>
-          <w:color w:val="484848"/>
-          <w:sz w:val="21"/>
-          <w:szCs w:val="21"/>
-          <w:shd w:val="clear" w:color="auto" w:fill="FFFFFF"/>
-        </w:rPr>
-        <w:tab/>
-        <w:t>-Find a Car Owner</w:t>
-      </w:r>
-    </w:p>
-    <w:p>
-      <w:pPr>
-        <w:rPr>
-          <w:rFonts w:ascii="Arial" w:hAnsi="Arial" w:cs="Arial"/>
-          <w:color w:val="484848"/>
-          <w:sz w:val="21"/>
-          <w:szCs w:val="21"/>
-          <w:shd w:val="clear" w:color="auto" w:fill="FFFFFF"/>
-        </w:rPr>
-      </w:pPr>
-      <w:r>
-        <w:rPr>
-          <w:rFonts w:ascii="Arial" w:hAnsi="Arial" w:cs="Arial"/>
-          <w:color w:val="484848"/>
-          <w:sz w:val="21"/>
-          <w:szCs w:val="21"/>
-          <w:shd w:val="clear" w:color="auto" w:fill="FFFFFF"/>
-        </w:rPr>
-        <w:tab/>
-      </w:r>
-    </w:p>
-    <w:p>
-      <w:pPr>
-        <w:rPr>
-          <w:rFonts w:ascii="Arial" w:hAnsi="Arial" w:cs="Arial"/>
-          <w:b/>
-          <w:bCs/>
-          <w:color w:val="484848"/>
-          <w:sz w:val="21"/>
-          <w:szCs w:val="21"/>
-          <w:shd w:val="clear" w:color="auto" w:fill="FFFFFF"/>
-        </w:rPr>
-      </w:pPr>
-      <w:r>
-        <w:rPr>
-          <w:rFonts w:ascii="Arial" w:hAnsi="Arial" w:cs="Arial"/>
-          <w:b/>
-          <w:bCs/>
-          <w:color w:val="484848"/>
-          <w:sz w:val="21"/>
-          <w:szCs w:val="21"/>
-          <w:shd w:val="clear" w:color="auto" w:fill="FFFFFF"/>
-        </w:rPr>
-        <w:t>Quality Assurance/Testing-</w:t>
-      </w:r>
-      <w:r>
-        <w:rPr>
-          <w:rFonts w:ascii="Arial" w:hAnsi="Arial" w:cs="Arial"/>
-          <w:b/>
-          <w:bCs/>
-          <w:color w:val="484848"/>
-          <w:sz w:val="21"/>
-          <w:szCs w:val="21"/>
-          <w:shd w:val="clear" w:color="auto" w:fill="FFFFFF"/>
-        </w:rPr>
-        <w:t xml:space="preserve"> Testing the work of other group members</w:t>
-      </w:r>
     </w:p>
     <w:sectPr>
       <w:pgSz w:w="12240" w:h="15840"/>

</xml_diff>

<commit_message>
Updated Design Document. Adjusted Marriage Reg SQL
</commit_message>
<xml_diff>
--- a/Documents/Design Document.docx
+++ b/Documents/Design Document.docx
@@ -1,6 +1,6 @@
 
 <file path=word/document.xml><?xml version="1.0" encoding="utf-8"?>
-<w:document xmlns:wpc="http://schemas.microsoft.com/office/word/2010/wordprocessingCanvas" xmlns:mc="http://schemas.openxmlformats.org/markup-compatibility/2006" xmlns:o="urn:schemas-microsoft-com:office:office" xmlns:r="http://schemas.openxmlformats.org/officeDocument/2006/relationships" xmlns:m="http://schemas.openxmlformats.org/officeDocument/2006/math" xmlns:v="urn:schemas-microsoft-com:vml" xmlns:wp14="http://schemas.microsoft.com/office/word/2010/wordprocessingDrawing" xmlns:wp="http://schemas.openxmlformats.org/drawingml/2006/wordprocessingDrawing" xmlns:w10="urn:schemas-microsoft-com:office:word" xmlns:w="http://schemas.openxmlformats.org/wordprocessingml/2006/main" xmlns:w14="http://schemas.microsoft.com/office/word/2010/wordml" xmlns:w15="http://schemas.microsoft.com/office/word/2012/wordml" xmlns:wpg="http://schemas.microsoft.com/office/word/2010/wordprocessingGroup" xmlns:wpi="http://schemas.microsoft.com/office/word/2010/wordprocessingInk" xmlns:wne="http://schemas.microsoft.com/office/word/2006/wordml" xmlns:wps="http://schemas.microsoft.com/office/word/2010/wordprocessingShape" mc:Ignorable="w14 w15 wp14">
+<w:document xmlns:wpc="http://schemas.microsoft.com/office/word/2010/wordprocessingCanvas" xmlns:cx="http://schemas.microsoft.com/office/drawing/2014/chartex" xmlns:cx1="http://schemas.microsoft.com/office/drawing/2015/9/8/chartex" xmlns:cx2="http://schemas.microsoft.com/office/drawing/2015/10/21/chartex" xmlns:cx3="http://schemas.microsoft.com/office/drawing/2016/5/9/chartex" xmlns:cx4="http://schemas.microsoft.com/office/drawing/2016/5/10/chartex" xmlns:cx5="http://schemas.microsoft.com/office/drawing/2016/5/11/chartex" xmlns:cx6="http://schemas.microsoft.com/office/drawing/2016/5/12/chartex" xmlns:cx7="http://schemas.microsoft.com/office/drawing/2016/5/13/chartex" xmlns:cx8="http://schemas.microsoft.com/office/drawing/2016/5/14/chartex" xmlns:mc="http://schemas.openxmlformats.org/markup-compatibility/2006" xmlns:aink="http://schemas.microsoft.com/office/drawing/2016/ink" xmlns:am3d="http://schemas.microsoft.com/office/drawing/2017/model3d" xmlns:o="urn:schemas-microsoft-com:office:office" xmlns:r="http://schemas.openxmlformats.org/officeDocument/2006/relationships" xmlns:m="http://schemas.openxmlformats.org/officeDocument/2006/math" xmlns:v="urn:schemas-microsoft-com:vml" xmlns:wp14="http://schemas.microsoft.com/office/word/2010/wordprocessingDrawing" xmlns:wp="http://schemas.openxmlformats.org/drawingml/2006/wordprocessingDrawing" xmlns:w10="urn:schemas-microsoft-com:office:word" xmlns:w="http://schemas.openxmlformats.org/wordprocessingml/2006/main" xmlns:w14="http://schemas.microsoft.com/office/word/2010/wordml" xmlns:w15="http://schemas.microsoft.com/office/word/2012/wordml" xmlns:w16cid="http://schemas.microsoft.com/office/word/2016/wordml/cid" xmlns:w16se="http://schemas.microsoft.com/office/word/2015/wordml/symex" xmlns:wpg="http://schemas.microsoft.com/office/word/2010/wordprocessingGroup" xmlns:wpi="http://schemas.microsoft.com/office/word/2010/wordprocessingInk" xmlns:wne="http://schemas.microsoft.com/office/word/2006/wordml" xmlns:wps="http://schemas.microsoft.com/office/word/2010/wordprocessingShape" mc:Ignorable="w14 w15 w16se w16cid wp14">
   <w:body>
     <w:p>
       <w:pPr>
@@ -66,11 +66,16 @@
     </w:p>
     <w:p>
       <w:pPr>
-        <w:pStyle w:val="ListParagraph"/>
-        <w:numPr>
-          <w:ilvl w:val="0"/>
-          <w:numId w:val="1"/>
-        </w:numPr>
+        <w:rPr>
+          <w:rFonts w:ascii="Arial" w:hAnsi="Arial" w:cs="Arial"/>
+          <w:bCs/>
+          <w:color w:val="484848"/>
+          <w:sz w:val="21"/>
+          <w:szCs w:val="21"/>
+          <w:shd w:val="clear" w:color="auto" w:fill="FFFFFF"/>
+        </w:rPr>
+      </w:pPr>
+      <w:r>
         <w:rPr>
           <w:rFonts w:ascii="Arial" w:hAnsi="Arial" w:cs="Arial"/>
           <w:b/>
@@ -81,7 +86,8 @@
           <w:u w:val="single"/>
           <w:shd w:val="clear" w:color="auto" w:fill="FFFFFF"/>
         </w:rPr>
-      </w:pPr>
+        <w:t>GENERAL OVERVIEW OF OUR SYSTEM</w:t>
+      </w:r>
       <w:r>
         <w:rPr>
           <w:rFonts w:ascii="Arial" w:hAnsi="Arial" w:cs="Arial"/>
@@ -93,7 +99,7 @@
           <w:u w:val="single"/>
           <w:shd w:val="clear" w:color="auto" w:fill="FFFFFF"/>
         </w:rPr>
-        <w:t>A</w:t>
+        <w:t>:</w:t>
       </w:r>
       <w:r>
         <w:rPr>
@@ -106,9 +112,12 @@
           <w:u w:val="single"/>
           <w:shd w:val="clear" w:color="auto" w:fill="FFFFFF"/>
         </w:rPr>
-        <w:t xml:space="preserve"> general overview of your system with a small user guide</w:t>
-      </w:r>
-      <w:r>
+        <w:br/>
+      </w:r>
+    </w:p>
+    <w:p>
+      <w:pPr>
+        <w:ind w:firstLine="360"/>
         <w:rPr>
           <w:rFonts w:ascii="Arial" w:hAnsi="Arial" w:cs="Arial"/>
           <w:b/>
@@ -119,217 +128,26 @@
           <w:u w:val="single"/>
           <w:shd w:val="clear" w:color="auto" w:fill="FFFFFF"/>
         </w:rPr>
-        <w:br/>
-      </w:r>
-      <w:r>
-        <w:rPr>
-          <w:rFonts w:ascii="Arial" w:hAnsi="Arial" w:cs="Arial"/>
-          <w:b/>
-          <w:bCs/>
-          <w:color w:val="484848"/>
-          <w:sz w:val="21"/>
-          <w:szCs w:val="21"/>
-          <w:u w:val="single"/>
-          <w:shd w:val="clear" w:color="auto" w:fill="FFFFFF"/>
-        </w:rPr>
-        <w:br/>
-      </w:r>
-      <w:proofErr w:type="gramStart"/>
-      <w:r>
-        <w:rPr>
-          <w:rFonts w:ascii="Arial" w:hAnsi="Arial" w:cs="Arial"/>
-          <w:bCs/>
-          <w:color w:val="484848"/>
-          <w:sz w:val="21"/>
-          <w:szCs w:val="21"/>
-          <w:shd w:val="clear" w:color="auto" w:fill="FFFFFF"/>
-        </w:rPr>
-        <w:t>Our</w:t>
-      </w:r>
-      <w:proofErr w:type="gramEnd"/>
-      <w:r>
-        <w:rPr>
-          <w:rFonts w:ascii="Arial" w:hAnsi="Arial" w:cs="Arial"/>
-          <w:bCs/>
-          <w:color w:val="484848"/>
-          <w:sz w:val="21"/>
-          <w:szCs w:val="21"/>
-          <w:shd w:val="clear" w:color="auto" w:fill="FFFFFF"/>
-        </w:rPr>
-        <w:t xml:space="preserve"> program is written in python3 using the built in modules </w:t>
-      </w:r>
-      <w:proofErr w:type="spellStart"/>
-      <w:r>
-        <w:rPr>
-          <w:rFonts w:ascii="Arial" w:hAnsi="Arial" w:cs="Arial"/>
-          <w:bCs/>
-          <w:color w:val="484848"/>
-          <w:sz w:val="21"/>
-          <w:szCs w:val="21"/>
-          <w:shd w:val="clear" w:color="auto" w:fill="FFFFFF"/>
-        </w:rPr>
-        <w:t>tkinter</w:t>
-      </w:r>
-      <w:proofErr w:type="spellEnd"/>
-      <w:r>
-        <w:rPr>
-          <w:rFonts w:ascii="Arial" w:hAnsi="Arial" w:cs="Arial"/>
-          <w:bCs/>
-          <w:color w:val="484848"/>
-          <w:sz w:val="21"/>
-          <w:szCs w:val="21"/>
-          <w:shd w:val="clear" w:color="auto" w:fill="FFFFFF"/>
-        </w:rPr>
-        <w:t xml:space="preserve"> for </w:t>
-      </w:r>
-      <w:r>
-        <w:rPr>
-          <w:rFonts w:ascii="Arial" w:hAnsi="Arial" w:cs="Arial"/>
-          <w:bCs/>
-          <w:color w:val="484848"/>
-          <w:sz w:val="21"/>
-          <w:szCs w:val="21"/>
-          <w:shd w:val="clear" w:color="auto" w:fill="FFFFFF"/>
-        </w:rPr>
-        <w:t xml:space="preserve">GUI </w:t>
-      </w:r>
-      <w:r>
-        <w:rPr>
-          <w:rFonts w:ascii="Arial" w:hAnsi="Arial" w:cs="Arial"/>
-          <w:bCs/>
-          <w:color w:val="484848"/>
-          <w:sz w:val="21"/>
-          <w:szCs w:val="21"/>
-          <w:shd w:val="clear" w:color="auto" w:fill="FFFFFF"/>
-        </w:rPr>
-        <w:t xml:space="preserve">and sqlite3. It is launched by running </w:t>
-      </w:r>
-      <w:r>
-        <w:rPr>
-          <w:rFonts w:ascii="Arial" w:hAnsi="Arial" w:cs="Arial"/>
-          <w:bCs/>
-          <w:color w:val="484848"/>
-          <w:sz w:val="21"/>
-          <w:szCs w:val="21"/>
-          <w:shd w:val="clear" w:color="auto" w:fill="FFFFFF"/>
-        </w:rPr>
-        <w:t>L</w:t>
-      </w:r>
-      <w:r>
-        <w:rPr>
-          <w:rFonts w:ascii="Arial" w:hAnsi="Arial" w:cs="Arial"/>
-          <w:bCs/>
-          <w:color w:val="484848"/>
-          <w:sz w:val="21"/>
-          <w:szCs w:val="21"/>
-          <w:shd w:val="clear" w:color="auto" w:fill="FFFFFF"/>
-        </w:rPr>
-        <w:t>auncher.py with the database path as the</w:t>
-      </w:r>
-      <w:r>
-        <w:rPr>
-          <w:rFonts w:ascii="Arial" w:hAnsi="Arial" w:cs="Arial"/>
-          <w:bCs/>
-          <w:color w:val="484848"/>
-          <w:sz w:val="21"/>
-          <w:szCs w:val="21"/>
-          <w:shd w:val="clear" w:color="auto" w:fill="FFFFFF"/>
-        </w:rPr>
-        <w:t xml:space="preserve"> first</w:t>
-      </w:r>
-      <w:r>
-        <w:rPr>
-          <w:rFonts w:ascii="Arial" w:hAnsi="Arial" w:cs="Arial"/>
-          <w:bCs/>
-          <w:color w:val="484848"/>
-          <w:sz w:val="21"/>
-          <w:szCs w:val="21"/>
-          <w:shd w:val="clear" w:color="auto" w:fill="FFFFFF"/>
-        </w:rPr>
-        <w:t xml:space="preserve"> parameter.</w:t>
-      </w:r>
-    </w:p>
-    <w:p>
-      <w:pPr>
-        <w:pStyle w:val="ListParagraph"/>
-        <w:rPr>
-          <w:rFonts w:ascii="Arial" w:hAnsi="Arial" w:cs="Arial"/>
-          <w:b/>
-          <w:bCs/>
-          <w:color w:val="484848"/>
-          <w:sz w:val="21"/>
-          <w:szCs w:val="21"/>
-          <w:u w:val="single"/>
-          <w:shd w:val="clear" w:color="auto" w:fill="FFFFFF"/>
-        </w:rPr>
-      </w:pPr>
-      <w:r>
-        <w:rPr>
-          <w:rFonts w:ascii="Arial" w:hAnsi="Arial" w:cs="Arial"/>
-          <w:b/>
-          <w:bCs/>
-          <w:color w:val="484848"/>
-          <w:sz w:val="21"/>
-          <w:szCs w:val="21"/>
-          <w:u w:val="single"/>
-          <w:shd w:val="clear" w:color="auto" w:fill="FFFFFF"/>
-        </w:rPr>
-        <w:br/>
-      </w:r>
-      <w:r>
-        <w:rPr>
-          <w:rFonts w:ascii="Arial" w:hAnsi="Arial" w:cs="Arial"/>
-          <w:b/>
-          <w:bCs/>
-          <w:color w:val="484848"/>
-          <w:sz w:val="21"/>
-          <w:szCs w:val="21"/>
-          <w:u w:val="single"/>
-          <w:shd w:val="clear" w:color="auto" w:fill="FFFFFF"/>
-        </w:rPr>
-        <w:t xml:space="preserve">High-Level </w:t>
-      </w:r>
-      <w:r>
-        <w:rPr>
-          <w:rFonts w:ascii="Arial" w:hAnsi="Arial" w:cs="Arial"/>
-          <w:b/>
-          <w:bCs/>
-          <w:color w:val="484848"/>
-          <w:sz w:val="21"/>
-          <w:szCs w:val="21"/>
-          <w:u w:val="single"/>
-          <w:shd w:val="clear" w:color="auto" w:fill="FFFFFF"/>
-        </w:rPr>
-        <w:t>User Guide:</w:t>
-      </w:r>
-      <w:r>
-        <w:rPr>
-          <w:rFonts w:ascii="Arial" w:hAnsi="Arial" w:cs="Arial"/>
-          <w:b/>
-          <w:bCs/>
-          <w:color w:val="484848"/>
-          <w:sz w:val="21"/>
-          <w:szCs w:val="21"/>
-          <w:u w:val="single"/>
-          <w:shd w:val="clear" w:color="auto" w:fill="FFFFFF"/>
-        </w:rPr>
-        <w:br/>
-      </w:r>
-      <w:r>
-        <w:rPr>
-          <w:rFonts w:ascii="Arial" w:hAnsi="Arial" w:cs="Arial"/>
+      </w:pPr>
+      <w:r>
+        <w:rPr>
+          <w:b/>
           <w:noProof/>
-          <w:color w:val="484848"/>
-          <w:sz w:val="21"/>
-          <w:szCs w:val="21"/>
-          <w:shd w:val="clear" w:color="auto" w:fill="FFFFFF"/>
-          <w:lang w:val="en-CA" w:eastAsia="ja-JP"/>
+          <w:shd w:val="clear" w:color="auto" w:fill="FFFFFF"/>
         </w:rPr>
         <w:drawing>
-          <wp:inline distT="0" distB="0" distL="0" distR="0" wp14:anchorId="715FEDDA" wp14:editId="52E9B3BE">
-            <wp:extent cx="6400800" cy="4019550"/>
-            <wp:effectExtent l="0" t="0" r="0" b="0"/>
-            <wp:docPr id="3" name="Picture 3" descr="C:\Users\Marsh\AppData\Local\Microsoft\Windows\INetCache\Content.Word\download (1).png"/>
+          <wp:anchor distT="0" distB="0" distL="114300" distR="114300" simplePos="0" relativeHeight="251661312" behindDoc="0" locked="0" layoutInCell="1" allowOverlap="1" wp14:anchorId="402E9707" wp14:editId="6646A1C5">
+            <wp:simplePos x="0" y="0"/>
+            <wp:positionH relativeFrom="margin">
+              <wp:align>left</wp:align>
+            </wp:positionH>
+            <wp:positionV relativeFrom="paragraph">
+              <wp:posOffset>454660</wp:posOffset>
+            </wp:positionV>
+            <wp:extent cx="6631940" cy="3486150"/>
+            <wp:effectExtent l="19050" t="19050" r="16510" b="19050"/>
+            <wp:wrapTopAndBottom/>
+            <wp:docPr id="1" name="Picture 1"/>
             <wp:cNvGraphicFramePr>
               <a:graphicFrameLocks xmlns:a="http://schemas.openxmlformats.org/drawingml/2006/main" noChangeAspect="1"/>
             </wp:cNvGraphicFramePr>
@@ -337,7 +155,7 @@
               <a:graphicData uri="http://schemas.openxmlformats.org/drawingml/2006/picture">
                 <pic:pic xmlns:pic="http://schemas.openxmlformats.org/drawingml/2006/picture">
                   <pic:nvPicPr>
-                    <pic:cNvPr id="0" name="Picture 3" descr="C:\Users\Marsh\AppData\Local\Microsoft\Windows\INetCache\Content.Word\download (1).png"/>
+                    <pic:cNvPr id="0" name="Picture 1"/>
                     <pic:cNvPicPr>
                       <a:picLocks noChangeAspect="1" noChangeArrowheads="1"/>
                     </pic:cNvPicPr>
@@ -358,209 +176,137 @@
                   <pic:spPr bwMode="auto">
                     <a:xfrm>
                       <a:off x="0" y="0"/>
-                      <a:ext cx="6400800" cy="4019550"/>
+                      <a:ext cx="6631940" cy="3486150"/>
                     </a:xfrm>
                     <a:prstGeom prst="rect">
                       <a:avLst/>
                     </a:prstGeom>
                     <a:noFill/>
-                    <a:ln>
-                      <a:noFill/>
+                    <a:ln w="9525">
+                      <a:solidFill>
+                        <a:schemeClr val="tx1"/>
+                      </a:solidFill>
                     </a:ln>
                   </pic:spPr>
                 </pic:pic>
               </a:graphicData>
             </a:graphic>
-          </wp:inline>
+            <wp14:sizeRelH relativeFrom="margin">
+              <wp14:pctWidth>0</wp14:pctWidth>
+            </wp14:sizeRelH>
+            <wp14:sizeRelV relativeFrom="margin">
+              <wp14:pctHeight>0</wp14:pctHeight>
+            </wp14:sizeRelV>
+          </wp:anchor>
         </w:drawing>
       </w:r>
-    </w:p>
-    <w:p>
-      <w:pPr>
-        <w:rPr>
-          <w:rFonts w:ascii="Arial" w:hAnsi="Arial" w:cs="Arial"/>
-          <w:color w:val="484848"/>
-          <w:sz w:val="21"/>
-          <w:szCs w:val="21"/>
-          <w:shd w:val="clear" w:color="auto" w:fill="FFFFFF"/>
-        </w:rPr>
-      </w:pPr>
-      <w:r>
-        <w:rPr>
-          <w:noProof/>
-          <w:lang w:val="en-CA" w:eastAsia="ja-JP"/>
-        </w:rPr>
-        <mc:AlternateContent>
-          <mc:Choice Requires="wps">
-            <w:drawing>
-              <wp:anchor distT="0" distB="0" distL="114300" distR="114300" simplePos="0" relativeHeight="251660288" behindDoc="0" locked="0" layoutInCell="1" allowOverlap="1" wp14:anchorId="6B6706B8" wp14:editId="6ED25901">
-                <wp:simplePos x="0" y="0"/>
-                <wp:positionH relativeFrom="margin">
-                  <wp:align>right</wp:align>
-                </wp:positionH>
-                <wp:positionV relativeFrom="paragraph">
-                  <wp:posOffset>51608</wp:posOffset>
-                </wp:positionV>
-                <wp:extent cx="2139950" cy="635"/>
-                <wp:effectExtent l="0" t="0" r="0" b="0"/>
-                <wp:wrapSquare wrapText="bothSides"/>
-                <wp:docPr id="2" name="Text Box 2"/>
-                <wp:cNvGraphicFramePr/>
-                <a:graphic xmlns:a="http://schemas.openxmlformats.org/drawingml/2006/main">
-                  <a:graphicData uri="http://schemas.microsoft.com/office/word/2010/wordprocessingShape">
-                    <wps:wsp>
-                      <wps:cNvSpPr txBox="1"/>
-                      <wps:spPr>
-                        <a:xfrm>
-                          <a:off x="0" y="0"/>
-                          <a:ext cx="2139950" cy="635"/>
-                        </a:xfrm>
-                        <a:prstGeom prst="rect">
-                          <a:avLst/>
-                        </a:prstGeom>
-                        <a:solidFill>
-                          <a:prstClr val="white"/>
-                        </a:solidFill>
-                        <a:ln>
-                          <a:noFill/>
-                        </a:ln>
-                      </wps:spPr>
-                      <wps:txbx>
-                        <w:txbxContent>
-                          <w:p>
-                            <w:pPr>
-                              <w:pStyle w:val="Caption"/>
-                              <w:rPr>
-                                <w:rFonts w:ascii="Arial" w:hAnsi="Arial" w:cs="Arial"/>
-                                <w:noProof/>
-                                <w:color w:val="484848"/>
-                                <w:sz w:val="21"/>
-                                <w:szCs w:val="21"/>
-                                <w:shd w:val="clear" w:color="auto" w:fill="FFFFFF"/>
-                              </w:rPr>
-                            </w:pPr>
-                            <w:r>
-                              <w:t xml:space="preserve">Figure </w:t>
-                            </w:r>
-                            <w:r>
-                              <w:rPr>
-                                <w:noProof/>
-                              </w:rPr>
-                              <w:fldChar w:fldCharType="begin"/>
-                            </w:r>
-                            <w:r>
-                              <w:rPr>
-                                <w:noProof/>
-                              </w:rPr>
-                              <w:instrText xml:space="preserve"> SEQ Figure \* ARABIC </w:instrText>
-                            </w:r>
-                            <w:r>
-                              <w:rPr>
-                                <w:noProof/>
-                              </w:rPr>
-                              <w:fldChar w:fldCharType="separate"/>
-                            </w:r>
-                            <w:r>
-                              <w:rPr>
-                                <w:noProof/>
-                              </w:rPr>
-                              <w:t>1</w:t>
-                            </w:r>
-                            <w:r>
-                              <w:rPr>
-                                <w:noProof/>
-                              </w:rPr>
-                              <w:fldChar w:fldCharType="end"/>
-                            </w:r>
-                            <w:r>
-                              <w:t xml:space="preserve"> - General Overview of system</w:t>
-                            </w:r>
-                          </w:p>
-                        </w:txbxContent>
-                      </wps:txbx>
-                      <wps:bodyPr rot="0" spcFirstLastPara="0" vertOverflow="overflow" horzOverflow="overflow" vert="horz" wrap="square" lIns="0" tIns="0" rIns="0" bIns="0" numCol="1" spcCol="0" rtlCol="0" fromWordArt="0" anchor="t" anchorCtr="0" forceAA="0" compatLnSpc="1">
-                        <a:prstTxWarp prst="textNoShape">
-                          <a:avLst/>
-                        </a:prstTxWarp>
-                        <a:spAutoFit/>
-                      </wps:bodyPr>
-                    </wps:wsp>
-                  </a:graphicData>
-                </a:graphic>
-              </wp:anchor>
-            </w:drawing>
-          </mc:Choice>
-          <mc:Fallback xmlns:cx="http://schemas.microsoft.com/office/drawing/2014/chartex" xmlns:cx1="http://schemas.microsoft.com/office/drawing/2015/9/8/chartex" xmlns:cx2="http://schemas.microsoft.com/office/drawing/2015/10/21/chartex" xmlns:cx3="http://schemas.microsoft.com/office/drawing/2016/5/9/chartex" xmlns:cx4="http://schemas.microsoft.com/office/drawing/2016/5/10/chartex" xmlns:cx5="http://schemas.microsoft.com/office/drawing/2016/5/11/chartex" xmlns:cx6="http://schemas.microsoft.com/office/drawing/2016/5/12/chartex" xmlns:cx7="http://schemas.microsoft.com/office/drawing/2016/5/13/chartex" xmlns:cx8="http://schemas.microsoft.com/office/drawing/2016/5/14/chartex" xmlns:aink="http://schemas.microsoft.com/office/drawing/2016/ink" xmlns:am3d="http://schemas.microsoft.com/office/drawing/2017/model3d" xmlns:w16cid="http://schemas.microsoft.com/office/word/2016/wordml/cid" xmlns:w16se="http://schemas.microsoft.com/office/word/2015/wordml/symex">
-            <w:pict>
-              <v:shapetype w14:anchorId="6B6706B8" id="_x0000_t202" coordsize="21600,21600" o:spt="202" path="m,l,21600r21600,l21600,xe">
-                <v:stroke joinstyle="miter"/>
-                <v:path gradientshapeok="t" o:connecttype="rect"/>
-              </v:shapetype>
-              <v:shape id="Text Box 2" o:spid="_x0000_s1026" type="#_x0000_t202" style="position:absolute;margin-left:117.3pt;margin-top:4.05pt;width:168.5pt;height:.05pt;z-index:251660288;visibility:visible;mso-wrap-style:square;mso-wrap-distance-left:9pt;mso-wrap-distance-top:0;mso-wrap-distance-right:9pt;mso-wrap-distance-bottom:0;mso-position-horizontal:right;mso-position-horizontal-relative:margin;mso-position-vertical:absolute;mso-position-vertical-relative:text;v-text-anchor:top" o:gfxdata="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" stroked="f">
-                <v:textbox style="mso-fit-shape-to-text:t" inset="0,0,0,0">
-                  <w:txbxContent>
-                    <w:p>
-                      <w:pPr>
-                        <w:pStyle w:val="Caption"/>
-                        <w:rPr>
-                          <w:rFonts w:ascii="Arial" w:hAnsi="Arial" w:cs="Arial"/>
-                          <w:noProof/>
-                          <w:color w:val="484848"/>
-                          <w:sz w:val="21"/>
-                          <w:szCs w:val="21"/>
-                          <w:shd w:val="clear" w:color="auto" w:fill="FFFFFF"/>
-                        </w:rPr>
-                      </w:pPr>
-                      <w:r>
-                        <w:t xml:space="preserve">Figure </w:t>
-                      </w:r>
-                      <w:fldSimple w:instr=" SEQ Figure \* ARABIC ">
-                        <w:r>
-                          <w:rPr>
-                            <w:noProof/>
-                          </w:rPr>
-                          <w:t>1</w:t>
-                        </w:r>
-                      </w:fldSimple>
-                      <w:r>
-                        <w:t xml:space="preserve"> - General Overview of system</w:t>
-                      </w:r>
-                    </w:p>
-                  </w:txbxContent>
-                </v:textbox>
-                <w10:wrap type="square" anchorx="margin"/>
-              </v:shape>
-            </w:pict>
-          </mc:Fallback>
-        </mc:AlternateContent>
-      </w:r>
-    </w:p>
-    <w:p>
-      <w:pPr>
-        <w:rPr>
-          <w:rFonts w:ascii="Arial" w:hAnsi="Arial" w:cs="Arial"/>
-          <w:color w:val="484848"/>
-          <w:sz w:val="21"/>
-          <w:szCs w:val="21"/>
-          <w:shd w:val="clear" w:color="auto" w:fill="FFFFFF"/>
-        </w:rPr>
-      </w:pPr>
-    </w:p>
-    <w:p>
-      <w:pPr>
-        <w:rPr>
-          <w:rFonts w:ascii="Arial" w:hAnsi="Arial" w:cs="Arial"/>
-          <w:color w:val="484848"/>
-          <w:sz w:val="21"/>
-          <w:szCs w:val="21"/>
-          <w:shd w:val="clear" w:color="auto" w:fill="FFFFFF"/>
-        </w:rPr>
-      </w:pPr>
-    </w:p>
-    <w:p>
-      <w:pPr>
-        <w:rPr>
-          <w:rFonts w:ascii="Arial" w:hAnsi="Arial" w:cs="Arial"/>
+      <w:r>
+        <w:rPr>
+          <w:rFonts w:ascii="Arial" w:hAnsi="Arial" w:cs="Arial"/>
+          <w:bCs/>
+          <w:color w:val="484848"/>
+          <w:sz w:val="21"/>
+          <w:szCs w:val="21"/>
+          <w:shd w:val="clear" w:color="auto" w:fill="FFFFFF"/>
+        </w:rPr>
+        <w:t>Our program is written in python3 using the built</w:t>
+      </w:r>
+      <w:r>
+        <w:rPr>
+          <w:rFonts w:ascii="Arial" w:hAnsi="Arial" w:cs="Arial"/>
+          <w:bCs/>
+          <w:color w:val="484848"/>
+          <w:sz w:val="21"/>
+          <w:szCs w:val="21"/>
+          <w:shd w:val="clear" w:color="auto" w:fill="FFFFFF"/>
+        </w:rPr>
+        <w:t>-</w:t>
+      </w:r>
+      <w:r>
+        <w:rPr>
+          <w:rFonts w:ascii="Arial" w:hAnsi="Arial" w:cs="Arial"/>
+          <w:bCs/>
+          <w:color w:val="484848"/>
+          <w:sz w:val="21"/>
+          <w:szCs w:val="21"/>
+          <w:shd w:val="clear" w:color="auto" w:fill="FFFFFF"/>
+        </w:rPr>
+        <w:t xml:space="preserve">in modules tkinter for </w:t>
+      </w:r>
+      <w:r>
+        <w:rPr>
+          <w:rFonts w:ascii="Arial" w:hAnsi="Arial" w:cs="Arial"/>
+          <w:bCs/>
+          <w:color w:val="484848"/>
+          <w:sz w:val="21"/>
+          <w:szCs w:val="21"/>
+          <w:shd w:val="clear" w:color="auto" w:fill="FFFFFF"/>
+        </w:rPr>
+        <w:t xml:space="preserve">GUI </w:t>
+      </w:r>
+      <w:r>
+        <w:rPr>
+          <w:rFonts w:ascii="Arial" w:hAnsi="Arial" w:cs="Arial"/>
+          <w:bCs/>
+          <w:color w:val="484848"/>
+          <w:sz w:val="21"/>
+          <w:szCs w:val="21"/>
+          <w:shd w:val="clear" w:color="auto" w:fill="FFFFFF"/>
+        </w:rPr>
+        <w:t xml:space="preserve">and sqlite3. It is launched by running </w:t>
+      </w:r>
+      <w:r>
+        <w:rPr>
+          <w:rFonts w:ascii="Arial" w:hAnsi="Arial" w:cs="Arial"/>
+          <w:bCs/>
+          <w:color w:val="484848"/>
+          <w:sz w:val="21"/>
+          <w:szCs w:val="21"/>
+          <w:shd w:val="clear" w:color="auto" w:fill="FFFFFF"/>
+        </w:rPr>
+        <w:t>L</w:t>
+      </w:r>
+      <w:r>
+        <w:rPr>
+          <w:rFonts w:ascii="Arial" w:hAnsi="Arial" w:cs="Arial"/>
+          <w:bCs/>
+          <w:color w:val="484848"/>
+          <w:sz w:val="21"/>
+          <w:szCs w:val="21"/>
+          <w:shd w:val="clear" w:color="auto" w:fill="FFFFFF"/>
+        </w:rPr>
+        <w:t>auncher.py with the database path as the</w:t>
+      </w:r>
+      <w:r>
+        <w:rPr>
+          <w:rFonts w:ascii="Arial" w:hAnsi="Arial" w:cs="Arial"/>
+          <w:bCs/>
+          <w:color w:val="484848"/>
+          <w:sz w:val="21"/>
+          <w:szCs w:val="21"/>
+          <w:shd w:val="clear" w:color="auto" w:fill="FFFFFF"/>
+        </w:rPr>
+        <w:t xml:space="preserve"> first</w:t>
+      </w:r>
+      <w:r>
+        <w:rPr>
+          <w:rFonts w:ascii="Arial" w:hAnsi="Arial" w:cs="Arial"/>
+          <w:bCs/>
+          <w:color w:val="484848"/>
+          <w:sz w:val="21"/>
+          <w:szCs w:val="21"/>
+          <w:shd w:val="clear" w:color="auto" w:fill="FFFFFF"/>
+        </w:rPr>
+        <w:t xml:space="preserve"> parameter.</w:t>
+      </w:r>
+    </w:p>
+    <w:p>
+      <w:pPr>
+        <w:pStyle w:val="ListParagraph"/>
+        <w:rPr>
+          <w:rFonts w:ascii="Arial" w:hAnsi="Arial" w:cs="Arial"/>
+          <w:b/>
+          <w:bCs/>
           <w:color w:val="484848"/>
           <w:sz w:val="21"/>
           <w:szCs w:val="21"/>
@@ -568,14 +314,7 @@
           <w:shd w:val="clear" w:color="auto" w:fill="FFFFFF"/>
         </w:rPr>
       </w:pPr>
-    </w:p>
-    <w:p>
-      <w:pPr>
-        <w:pStyle w:val="ListParagraph"/>
-        <w:numPr>
-          <w:ilvl w:val="0"/>
-          <w:numId w:val="1"/>
-        </w:numPr>
+      <w:r>
         <w:rPr>
           <w:rFonts w:ascii="Arial" w:hAnsi="Arial" w:cs="Arial"/>
           <w:b/>
@@ -586,8 +325,11 @@
           <w:u w:val="single"/>
           <w:shd w:val="clear" w:color="auto" w:fill="FFFFFF"/>
         </w:rPr>
-      </w:pPr>
-      <w:r>
+        <w:br/>
+      </w:r>
+    </w:p>
+    <w:p>
+      <w:pPr>
         <w:rPr>
           <w:rFonts w:ascii="Arial" w:hAnsi="Arial" w:cs="Arial"/>
           <w:b/>
@@ -598,8 +340,7 @@
           <w:u w:val="single"/>
           <w:shd w:val="clear" w:color="auto" w:fill="FFFFFF"/>
         </w:rPr>
-        <w:t>A</w:t>
-      </w:r>
+      </w:pPr>
       <w:r>
         <w:rPr>
           <w:rFonts w:ascii="Arial" w:hAnsi="Arial" w:cs="Arial"/>
@@ -611,7 +352,7 @@
           <w:u w:val="single"/>
           <w:shd w:val="clear" w:color="auto" w:fill="FFFFFF"/>
         </w:rPr>
-        <w:t xml:space="preserve"> detailed design of your software with a focus on the components required to deliver the major functions of your application</w:t>
+        <w:t>DESIGN OF SOFTWARE:</w:t>
       </w:r>
     </w:p>
     <w:p>
@@ -770,7 +511,47 @@
           <w:szCs w:val="21"/>
           <w:shd w:val="clear" w:color="auto" w:fill="FFFFFF"/>
         </w:rPr>
-        <w:t xml:space="preserve"> Contains command line argument</w:t>
+        <w:t xml:space="preserve"> </w:t>
+      </w:r>
+      <w:r>
+        <w:rPr>
+          <w:rFonts w:ascii="Arial" w:hAnsi="Arial" w:cs="Arial"/>
+          <w:color w:val="484848"/>
+          <w:sz w:val="21"/>
+          <w:szCs w:val="21"/>
+          <w:shd w:val="clear" w:color="auto" w:fill="FFFFFF"/>
+        </w:rPr>
+        <w:t>It c</w:t>
+      </w:r>
+      <w:r>
+        <w:rPr>
+          <w:rFonts w:ascii="Arial" w:hAnsi="Arial" w:cs="Arial"/>
+          <w:color w:val="484848"/>
+          <w:sz w:val="21"/>
+          <w:szCs w:val="21"/>
+          <w:shd w:val="clear" w:color="auto" w:fill="FFFFFF"/>
+        </w:rPr>
+        <w:t>ontains</w:t>
+      </w:r>
+      <w:r>
+        <w:rPr>
+          <w:rFonts w:ascii="Arial" w:hAnsi="Arial" w:cs="Arial"/>
+          <w:color w:val="484848"/>
+          <w:sz w:val="21"/>
+          <w:szCs w:val="21"/>
+          <w:shd w:val="clear" w:color="auto" w:fill="FFFFFF"/>
+        </w:rPr>
+        <w:t xml:space="preserve"> the</w:t>
+      </w:r>
+      <w:r>
+        <w:rPr>
+          <w:rFonts w:ascii="Arial" w:hAnsi="Arial" w:cs="Arial"/>
+          <w:color w:val="484848"/>
+          <w:sz w:val="21"/>
+          <w:szCs w:val="21"/>
+          <w:shd w:val="clear" w:color="auto" w:fill="FFFFFF"/>
+        </w:rPr>
+        <w:t xml:space="preserve"> command line argument</w:t>
       </w:r>
       <w:r>
         <w:rPr>
@@ -790,17 +571,57 @@
           <w:szCs w:val="21"/>
           <w:shd w:val="clear" w:color="auto" w:fill="FFFFFF"/>
         </w:rPr>
-        <w:t xml:space="preserve"> database</w:t>
-      </w:r>
-      <w:r>
-        <w:rPr>
-          <w:rFonts w:ascii="Arial" w:hAnsi="Arial" w:cs="Arial"/>
-          <w:color w:val="484848"/>
-          <w:sz w:val="21"/>
-          <w:szCs w:val="21"/>
-          <w:shd w:val="clear" w:color="auto" w:fill="FFFFFF"/>
-        </w:rPr>
-        <w:t xml:space="preserve"> path</w:t>
+        <w:t xml:space="preserve"> </w:t>
+      </w:r>
+      <w:r>
+        <w:rPr>
+          <w:rFonts w:ascii="Arial" w:hAnsi="Arial" w:cs="Arial"/>
+          <w:color w:val="484848"/>
+          <w:sz w:val="21"/>
+          <w:szCs w:val="21"/>
+          <w:shd w:val="clear" w:color="auto" w:fill="FFFFFF"/>
+        </w:rPr>
+        <w:t>“</w:t>
+      </w:r>
+      <w:r>
+        <w:rPr>
+          <w:rFonts w:ascii="Arial" w:hAnsi="Arial" w:cs="Arial"/>
+          <w:color w:val="484848"/>
+          <w:sz w:val="21"/>
+          <w:szCs w:val="21"/>
+          <w:shd w:val="clear" w:color="auto" w:fill="FFFFFF"/>
+        </w:rPr>
+        <w:t>database</w:t>
+      </w:r>
+      <w:r>
+        <w:rPr>
+          <w:rFonts w:ascii="Arial" w:hAnsi="Arial" w:cs="Arial"/>
+          <w:color w:val="484848"/>
+          <w:sz w:val="21"/>
+          <w:szCs w:val="21"/>
+          <w:shd w:val="clear" w:color="auto" w:fill="FFFFFF"/>
+        </w:rPr>
+        <w:t xml:space="preserve"> path”</w:t>
+      </w:r>
+      <w:r>
+        <w:rPr>
+          <w:rFonts w:ascii="Arial" w:hAnsi="Arial" w:cs="Arial"/>
+          <w:color w:val="484848"/>
+          <w:sz w:val="21"/>
+          <w:szCs w:val="21"/>
+          <w:shd w:val="clear" w:color="auto" w:fill="FFFFFF"/>
+        </w:rPr>
+        <w:t xml:space="preserve"> </w:t>
+      </w:r>
+      <w:r>
+        <w:rPr>
+          <w:rFonts w:ascii="Arial" w:hAnsi="Arial" w:cs="Arial"/>
+          <w:color w:val="484848"/>
+          <w:sz w:val="21"/>
+          <w:szCs w:val="21"/>
+          <w:shd w:val="clear" w:color="auto" w:fill="FFFFFF"/>
+        </w:rPr>
+        <w:t>which passes the database of the system to the program</w:t>
       </w:r>
       <w:r>
         <w:rPr>
@@ -889,7 +710,16 @@
           <w:shd w:val="clear" w:color="auto" w:fill="FFFFFF"/>
         </w:rPr>
       </w:pPr>
-      <w:proofErr w:type="spellStart"/>
+      <w:r>
+        <w:rPr>
+          <w:rFonts w:ascii="Arial" w:hAnsi="Arial" w:cs="Arial"/>
+          <w:color w:val="484848"/>
+          <w:sz w:val="21"/>
+          <w:szCs w:val="21"/>
+          <w:shd w:val="clear" w:color="auto" w:fill="FFFFFF"/>
+        </w:rPr>
+        <w:t xml:space="preserve">Each function of either a registry agent or traffic officer has its own </w:t>
+      </w:r>
       <w:r>
         <w:rPr>
           <w:rFonts w:ascii="Arial" w:hAnsi="Arial" w:cs="Arial"/>
@@ -900,26 +730,35 @@
         </w:rPr>
         <w:t>Tkinter</w:t>
       </w:r>
-      <w:proofErr w:type="spellEnd"/>
-      <w:r>
-        <w:rPr>
-          <w:rFonts w:ascii="Arial" w:hAnsi="Arial" w:cs="Arial"/>
-          <w:color w:val="484848"/>
-          <w:sz w:val="21"/>
-          <w:szCs w:val="21"/>
-          <w:shd w:val="clear" w:color="auto" w:fill="FFFFFF"/>
-        </w:rPr>
-        <w:t xml:space="preserve"> classes</w:t>
-      </w:r>
-      <w:r>
-        <w:rPr>
-          <w:rFonts w:ascii="Arial" w:hAnsi="Arial" w:cs="Arial"/>
-          <w:color w:val="484848"/>
-          <w:sz w:val="21"/>
-          <w:szCs w:val="21"/>
-          <w:shd w:val="clear" w:color="auto" w:fill="FFFFFF"/>
-        </w:rPr>
-        <w:t>, each is independent of all others</w:t>
+      <w:r>
+        <w:rPr>
+          <w:rFonts w:ascii="Arial" w:hAnsi="Arial" w:cs="Arial"/>
+          <w:color w:val="484848"/>
+          <w:sz w:val="21"/>
+          <w:szCs w:val="21"/>
+          <w:shd w:val="clear" w:color="auto" w:fill="FFFFFF"/>
+        </w:rPr>
+        <w:t xml:space="preserve"> classes which are</w:t>
+      </w:r>
+      <w:r>
+        <w:rPr>
+          <w:rFonts w:ascii="Arial" w:hAnsi="Arial" w:cs="Arial"/>
+          <w:color w:val="484848"/>
+          <w:sz w:val="21"/>
+          <w:szCs w:val="21"/>
+          <w:shd w:val="clear" w:color="auto" w:fill="FFFFFF"/>
+        </w:rPr>
+        <w:t xml:space="preserve"> independent of </w:t>
+      </w:r>
+      <w:r>
+        <w:rPr>
+          <w:rFonts w:ascii="Arial" w:hAnsi="Arial" w:cs="Arial"/>
+          <w:color w:val="484848"/>
+          <w:sz w:val="21"/>
+          <w:szCs w:val="21"/>
+          <w:shd w:val="clear" w:color="auto" w:fill="FFFFFF"/>
+        </w:rPr>
+        <w:t>each other</w:t>
       </w:r>
       <w:r>
         <w:rPr>
@@ -969,427 +808,486 @@
           <w:szCs w:val="21"/>
           <w:shd w:val="clear" w:color="auto" w:fill="FFFFFF"/>
         </w:rPr>
-        <w:t xml:space="preserve">Windows may destroy themselves and launch </w:t>
-      </w:r>
-      <w:r>
-        <w:rPr>
-          <w:rFonts w:ascii="Arial" w:hAnsi="Arial" w:cs="Arial"/>
-          <w:color w:val="484848"/>
-          <w:sz w:val="21"/>
-          <w:szCs w:val="21"/>
+        <w:t>Windows may destroy themselves and launch other</w:t>
+      </w:r>
+      <w:r>
+        <w:rPr>
+          <w:rFonts w:ascii="Arial" w:hAnsi="Arial" w:cs="Arial"/>
+          <w:color w:val="484848"/>
+          <w:sz w:val="21"/>
+          <w:szCs w:val="21"/>
+          <w:shd w:val="clear" w:color="auto" w:fill="FFFFFF"/>
+        </w:rPr>
+        <w:t>s</w:t>
+      </w:r>
+      <w:r>
+        <w:rPr>
+          <w:rFonts w:ascii="Arial" w:hAnsi="Arial" w:cs="Arial"/>
+          <w:color w:val="484848"/>
+          <w:sz w:val="21"/>
+          <w:szCs w:val="21"/>
+          <w:shd w:val="clear" w:color="auto" w:fill="FFFFFF"/>
+        </w:rPr>
+        <w:t xml:space="preserve"> as necessary</w:t>
+      </w:r>
+      <w:r>
+        <w:rPr>
+          <w:rFonts w:ascii="Arial" w:hAnsi="Arial" w:cs="Arial"/>
+          <w:color w:val="484848"/>
+          <w:sz w:val="21"/>
+          <w:szCs w:val="21"/>
+          <w:shd w:val="clear" w:color="auto" w:fill="FFFFFF"/>
+        </w:rPr>
+        <w:t xml:space="preserve">, </w:t>
+      </w:r>
+      <w:r>
+        <w:rPr>
+          <w:rFonts w:ascii="Arial" w:hAnsi="Arial" w:cs="Arial"/>
+          <w:color w:val="484848"/>
+          <w:sz w:val="21"/>
+          <w:szCs w:val="21"/>
+          <w:shd w:val="clear" w:color="auto" w:fill="FFFFFF"/>
+        </w:rPr>
+        <w:t xml:space="preserve">while </w:t>
+      </w:r>
+      <w:r>
+        <w:rPr>
+          <w:rFonts w:ascii="Arial" w:hAnsi="Arial" w:cs="Arial"/>
+          <w:color w:val="484848"/>
+          <w:sz w:val="21"/>
+          <w:szCs w:val="21"/>
+          <w:shd w:val="clear" w:color="auto" w:fill="FFFFFF"/>
+        </w:rPr>
+        <w:t>passing through needed information</w:t>
+      </w:r>
+      <w:r>
+        <w:rPr>
+          <w:rFonts w:ascii="Arial" w:hAnsi="Arial" w:cs="Arial"/>
+          <w:color w:val="484848"/>
+          <w:sz w:val="21"/>
+          <w:szCs w:val="21"/>
+          <w:shd w:val="clear" w:color="auto" w:fill="FFFFFF"/>
+        </w:rPr>
+        <w:t xml:space="preserve"> s</w:t>
+      </w:r>
+      <w:r>
+        <w:rPr>
+          <w:rFonts w:ascii="Arial" w:hAnsi="Arial" w:cs="Arial"/>
+          <w:color w:val="484848"/>
+          <w:sz w:val="21"/>
+          <w:szCs w:val="21"/>
+          <w:shd w:val="clear" w:color="auto" w:fill="FFFFFF"/>
+        </w:rPr>
+        <w:t>uch as the name of the user, and the database to be modified</w:t>
+      </w:r>
+      <w:r>
+        <w:rPr>
+          <w:rFonts w:ascii="Arial" w:hAnsi="Arial" w:cs="Arial"/>
+          <w:color w:val="484848"/>
+          <w:sz w:val="21"/>
+          <w:szCs w:val="21"/>
+          <w:shd w:val="clear" w:color="auto" w:fill="FFFFFF"/>
+        </w:rPr>
+        <w:t xml:space="preserve">. Each window </w:t>
+      </w:r>
+      <w:r>
+        <w:rPr>
+          <w:rFonts w:ascii="Arial" w:hAnsi="Arial" w:cs="Arial"/>
+          <w:color w:val="484848"/>
+          <w:sz w:val="21"/>
+          <w:szCs w:val="21"/>
+          <w:shd w:val="clear" w:color="auto" w:fill="FFFFFF"/>
+        </w:rPr>
+        <w:t xml:space="preserve">app </w:t>
+      </w:r>
+      <w:r>
+        <w:rPr>
+          <w:rFonts w:ascii="Arial" w:hAnsi="Arial" w:cs="Arial"/>
+          <w:color w:val="484848"/>
+          <w:sz w:val="21"/>
+          <w:szCs w:val="21"/>
+          <w:shd w:val="clear" w:color="auto" w:fill="FFFFFF"/>
+        </w:rPr>
+        <w:t>contains GUI and methods to handle GUI actions</w:t>
+      </w:r>
+      <w:r>
+        <w:rPr>
+          <w:rFonts w:ascii="Arial" w:hAnsi="Arial" w:cs="Arial"/>
+          <w:color w:val="484848"/>
+          <w:sz w:val="21"/>
+          <w:szCs w:val="21"/>
+          <w:shd w:val="clear" w:color="auto" w:fill="FFFFFF"/>
+        </w:rPr>
+        <w:t xml:space="preserve"> as well as a “Cancel” or “exit” button that returns the user back to the menu according to their uid.</w:t>
+      </w:r>
+    </w:p>
+    <w:p>
+      <w:pPr>
+        <w:ind w:left="360" w:firstLine="360"/>
+        <w:rPr>
+          <w:rFonts w:ascii="Arial" w:hAnsi="Arial" w:cs="Arial"/>
+          <w:color w:val="484848"/>
+          <w:sz w:val="21"/>
+          <w:szCs w:val="21"/>
+          <w:shd w:val="clear" w:color="auto" w:fill="FFFFFF"/>
+        </w:rPr>
+      </w:pPr>
+    </w:p>
+    <w:p>
+      <w:pPr>
+        <w:ind w:left="360"/>
+        <w:rPr>
+          <w:rFonts w:ascii="Arial" w:hAnsi="Arial" w:cs="Arial"/>
+          <w:color w:val="484848"/>
+          <w:sz w:val="21"/>
+          <w:szCs w:val="21"/>
+          <w:shd w:val="clear" w:color="auto" w:fill="FFFFFF"/>
+        </w:rPr>
+      </w:pPr>
+      <w:r>
+        <w:rPr>
+          <w:rFonts w:ascii="Arial" w:hAnsi="Arial" w:cs="Arial"/>
+          <w:color w:val="484848"/>
+          <w:sz w:val="21"/>
+          <w:szCs w:val="21"/>
+          <w:u w:val="single"/>
+          <w:shd w:val="clear" w:color="auto" w:fill="FFFFFF"/>
+        </w:rPr>
+        <w:t xml:space="preserve">3. </w:t>
+      </w:r>
+      <w:r>
+        <w:rPr>
+          <w:rFonts w:ascii="Arial" w:hAnsi="Arial" w:cs="Arial"/>
+          <w:color w:val="484848"/>
+          <w:sz w:val="21"/>
+          <w:szCs w:val="21"/>
+          <w:u w:val="single"/>
+          <w:shd w:val="clear" w:color="auto" w:fill="FFFFFF"/>
+        </w:rPr>
+        <w:t>SQL</w:t>
+      </w:r>
+      <w:r>
+        <w:rPr>
+          <w:rFonts w:ascii="Arial" w:hAnsi="Arial" w:cs="Arial"/>
+          <w:color w:val="484848"/>
+          <w:sz w:val="21"/>
+          <w:szCs w:val="21"/>
+          <w:u w:val="single"/>
+          <w:shd w:val="clear" w:color="auto" w:fill="FFFFFF"/>
+        </w:rPr>
+        <w:t xml:space="preserve"> Controller</w:t>
+      </w:r>
+      <w:r>
+        <w:rPr>
+          <w:rFonts w:ascii="Arial" w:hAnsi="Arial" w:cs="Arial"/>
+          <w:color w:val="484848"/>
+          <w:sz w:val="21"/>
+          <w:szCs w:val="21"/>
+          <w:shd w:val="clear" w:color="auto" w:fill="FFFFFF"/>
+        </w:rPr>
+        <w:t xml:space="preserve">: </w:t>
+      </w:r>
+    </w:p>
+    <w:p>
+      <w:pPr>
+        <w:ind w:left="360" w:firstLine="360"/>
+        <w:rPr>
+          <w:rFonts w:ascii="Arial" w:hAnsi="Arial" w:cs="Arial"/>
+          <w:color w:val="484848"/>
+          <w:sz w:val="21"/>
+          <w:szCs w:val="21"/>
+          <w:shd w:val="clear" w:color="auto" w:fill="FFFFFF"/>
+        </w:rPr>
+      </w:pPr>
+      <w:r>
+        <w:rPr>
+          <w:rFonts w:ascii="Arial" w:hAnsi="Arial" w:cs="Arial"/>
+          <w:color w:val="484848"/>
+          <w:sz w:val="21"/>
+          <w:szCs w:val="21"/>
+          <w:shd w:val="clear" w:color="auto" w:fill="FFFFFF"/>
+        </w:rPr>
+        <w:t>A class tha</w:t>
+      </w:r>
+      <w:r>
+        <w:rPr>
+          <w:rFonts w:ascii="Arial" w:hAnsi="Arial" w:cs="Arial"/>
+          <w:color w:val="484848"/>
+          <w:sz w:val="21"/>
+          <w:szCs w:val="21"/>
+          <w:shd w:val="clear" w:color="auto" w:fill="FFFFFF"/>
+        </w:rPr>
+        <w:t>t imports sqlite3 module and has methods for all SQL queries used in the program. Passed between windows.</w:t>
+      </w:r>
+      <w:bookmarkStart w:id="0" w:name="_GoBack"/>
+      <w:bookmarkEnd w:id="0"/>
+    </w:p>
+    <w:p>
+      <w:pPr>
+        <w:rPr>
+          <w:rFonts w:ascii="Arial" w:hAnsi="Arial" w:cs="Arial"/>
+          <w:b/>
+          <w:color w:val="484848"/>
+          <w:sz w:val="21"/>
+          <w:szCs w:val="21"/>
+          <w:u w:val="single"/>
+          <w:shd w:val="clear" w:color="auto" w:fill="FFFFFF"/>
+        </w:rPr>
+      </w:pPr>
+      <w:r>
+        <w:rPr>
+          <w:rFonts w:ascii="Arial" w:hAnsi="Arial" w:cs="Arial"/>
+          <w:b/>
+          <w:color w:val="484848"/>
+          <w:sz w:val="21"/>
+          <w:szCs w:val="21"/>
+          <w:u w:val="single"/>
           <w:shd w:val="clear" w:color="auto" w:fill="FFFFFF"/>
         </w:rPr>
         <w:lastRenderedPageBreak/>
-        <w:t>other windows as necessary</w:t>
-      </w:r>
-      <w:r>
-        <w:rPr>
-          <w:rFonts w:ascii="Arial" w:hAnsi="Arial" w:cs="Arial"/>
-          <w:color w:val="484848"/>
-          <w:sz w:val="21"/>
-          <w:szCs w:val="21"/>
-          <w:shd w:val="clear" w:color="auto" w:fill="FFFFFF"/>
-        </w:rPr>
-        <w:t>, passing through needed information</w:t>
-      </w:r>
-      <w:r>
-        <w:rPr>
-          <w:rFonts w:ascii="Arial" w:hAnsi="Arial" w:cs="Arial"/>
-          <w:color w:val="484848"/>
-          <w:sz w:val="21"/>
-          <w:szCs w:val="21"/>
-          <w:shd w:val="clear" w:color="auto" w:fill="FFFFFF"/>
-        </w:rPr>
-        <w:t xml:space="preserve">. Each window </w:t>
-      </w:r>
-      <w:r>
-        <w:rPr>
-          <w:rFonts w:ascii="Arial" w:hAnsi="Arial" w:cs="Arial"/>
-          <w:color w:val="484848"/>
-          <w:sz w:val="21"/>
-          <w:szCs w:val="21"/>
-          <w:shd w:val="clear" w:color="auto" w:fill="FFFFFF"/>
-        </w:rPr>
-        <w:t xml:space="preserve">app </w:t>
-      </w:r>
-      <w:r>
-        <w:rPr>
-          <w:rFonts w:ascii="Arial" w:hAnsi="Arial" w:cs="Arial"/>
-          <w:color w:val="484848"/>
-          <w:sz w:val="21"/>
-          <w:szCs w:val="21"/>
-          <w:shd w:val="clear" w:color="auto" w:fill="FFFFFF"/>
-        </w:rPr>
-        <w:t>contains GUI and methods to handle GUI actions.</w:t>
-      </w:r>
-    </w:p>
-    <w:p>
-      <w:pPr>
-        <w:ind w:left="360" w:firstLine="360"/>
-        <w:rPr>
-          <w:rFonts w:ascii="Arial" w:hAnsi="Arial" w:cs="Arial"/>
-          <w:color w:val="484848"/>
-          <w:sz w:val="21"/>
-          <w:szCs w:val="21"/>
-          <w:shd w:val="clear" w:color="auto" w:fill="FFFFFF"/>
-        </w:rPr>
-      </w:pPr>
-    </w:p>
-    <w:p>
-      <w:pPr>
-        <w:ind w:left="360"/>
-        <w:rPr>
-          <w:rFonts w:ascii="Arial" w:hAnsi="Arial" w:cs="Arial"/>
-          <w:color w:val="484848"/>
-          <w:sz w:val="21"/>
-          <w:szCs w:val="21"/>
-          <w:shd w:val="clear" w:color="auto" w:fill="FFFFFF"/>
-        </w:rPr>
-      </w:pPr>
-      <w:r>
-        <w:rPr>
-          <w:rFonts w:ascii="Arial" w:hAnsi="Arial" w:cs="Arial"/>
+        <w:t>OUR TESTING STRATEGY:</w:t>
+      </w:r>
+    </w:p>
+    <w:p>
+      <w:pPr>
+        <w:pStyle w:val="ListParagraph"/>
+        <w:rPr>
+          <w:rFonts w:ascii="Arial" w:hAnsi="Arial" w:cs="Arial"/>
+          <w:bCs/>
+          <w:color w:val="484848"/>
+          <w:sz w:val="21"/>
+          <w:szCs w:val="21"/>
+          <w:shd w:val="clear" w:color="auto" w:fill="FFFFFF"/>
+        </w:rPr>
+      </w:pPr>
+      <w:r>
+        <w:rPr>
+          <w:rFonts w:ascii="Arial" w:hAnsi="Arial" w:cs="Arial"/>
+          <w:bCs/>
+          <w:color w:val="484848"/>
+          <w:sz w:val="21"/>
+          <w:szCs w:val="21"/>
+          <w:shd w:val="clear" w:color="auto" w:fill="FFFFFF"/>
+        </w:rPr>
+        <w:t xml:space="preserve">To test the program, we will each test our own work for </w:t>
+      </w:r>
+      <w:r>
+        <w:rPr>
+          <w:rFonts w:ascii="Arial" w:hAnsi="Arial" w:cs="Arial"/>
+          <w:bCs/>
+          <w:color w:val="484848"/>
+          <w:sz w:val="21"/>
+          <w:szCs w:val="21"/>
+          <w:shd w:val="clear" w:color="auto" w:fill="FFFFFF"/>
+        </w:rPr>
+        <w:t>functionalities (</w:t>
+      </w:r>
+      <w:r>
+        <w:rPr>
+          <w:rFonts w:ascii="Arial" w:hAnsi="Arial" w:cs="Arial"/>
+          <w:bCs/>
+          <w:color w:val="484848"/>
+          <w:sz w:val="21"/>
+          <w:szCs w:val="21"/>
+          <w:shd w:val="clear" w:color="auto" w:fill="FFFFFF"/>
+        </w:rPr>
+        <w:t>Performs specifications properly) as well as</w:t>
+      </w:r>
+      <w:r>
+        <w:rPr>
+          <w:rFonts w:ascii="Arial" w:hAnsi="Arial" w:cs="Arial"/>
+          <w:bCs/>
+          <w:color w:val="484848"/>
+          <w:sz w:val="21"/>
+          <w:szCs w:val="21"/>
+          <w:shd w:val="clear" w:color="auto" w:fill="FFFFFF"/>
+        </w:rPr>
+        <w:t xml:space="preserve"> quality assurance</w:t>
+      </w:r>
+      <w:r>
+        <w:rPr>
+          <w:rFonts w:ascii="Arial" w:hAnsi="Arial" w:cs="Arial"/>
+          <w:bCs/>
+          <w:color w:val="484848"/>
+          <w:sz w:val="21"/>
+          <w:szCs w:val="21"/>
+          <w:shd w:val="clear" w:color="auto" w:fill="FFFFFF"/>
+        </w:rPr>
+        <w:t xml:space="preserve"> (</w:t>
+      </w:r>
+      <w:r>
+        <w:rPr>
+          <w:rFonts w:ascii="Arial" w:hAnsi="Arial" w:cs="Arial"/>
+          <w:bCs/>
+          <w:color w:val="484848"/>
+          <w:sz w:val="21"/>
+          <w:szCs w:val="21"/>
+          <w:shd w:val="clear" w:color="auto" w:fill="FFFFFF"/>
+        </w:rPr>
+        <w:t xml:space="preserve">ensure that the program does not break from simple user mistakes). Then we will also perform the same test process on another group member’s work. </w:t>
+      </w:r>
+      <w:r>
+        <w:rPr>
+          <w:rFonts w:ascii="Arial" w:hAnsi="Arial" w:cs="Arial"/>
+          <w:bCs/>
+          <w:color w:val="484848"/>
+          <w:sz w:val="21"/>
+          <w:szCs w:val="21"/>
+          <w:shd w:val="clear" w:color="auto" w:fill="FFFFFF"/>
+        </w:rPr>
+        <w:br/>
+      </w:r>
+    </w:p>
+    <w:p>
+      <w:pPr>
+        <w:pStyle w:val="ListParagraph"/>
+        <w:rPr>
+          <w:rFonts w:ascii="Arial" w:hAnsi="Arial" w:cs="Arial"/>
+          <w:bCs/>
+          <w:color w:val="484848"/>
+          <w:sz w:val="21"/>
+          <w:szCs w:val="21"/>
+          <w:shd w:val="clear" w:color="auto" w:fill="FFFFFF"/>
+        </w:rPr>
+      </w:pPr>
+      <w:r>
+        <w:rPr>
+          <w:rFonts w:ascii="Arial" w:hAnsi="Arial" w:cs="Arial"/>
+          <w:bCs/>
+          <w:color w:val="484848"/>
+          <w:sz w:val="21"/>
+          <w:szCs w:val="21"/>
+          <w:shd w:val="clear" w:color="auto" w:fill="FFFFFF"/>
+        </w:rPr>
+        <w:t>Functionality Tests will check all valid inputs for each specification, and ensure they produce a correct or reasonable output.</w:t>
+      </w:r>
+      <w:r>
+        <w:rPr>
+          <w:rFonts w:ascii="Arial" w:hAnsi="Arial" w:cs="Arial"/>
+          <w:bCs/>
+          <w:color w:val="484848"/>
+          <w:sz w:val="21"/>
+          <w:szCs w:val="21"/>
+          <w:shd w:val="clear" w:color="auto" w:fill="FFFFFF"/>
+        </w:rPr>
+        <w:br/>
+      </w:r>
+      <w:r>
+        <w:rPr>
+          <w:rFonts w:ascii="Arial" w:hAnsi="Arial" w:cs="Arial"/>
+          <w:bCs/>
+          <w:color w:val="484848"/>
+          <w:sz w:val="21"/>
+          <w:szCs w:val="21"/>
+          <w:shd w:val="clear" w:color="auto" w:fill="FFFFFF"/>
+        </w:rPr>
+        <w:br/>
+        <w:t>Q</w:t>
+      </w:r>
+      <w:r>
+        <w:rPr>
+          <w:rFonts w:ascii="Arial" w:hAnsi="Arial" w:cs="Arial"/>
+          <w:bCs/>
+          <w:color w:val="484848"/>
+          <w:sz w:val="21"/>
+          <w:szCs w:val="21"/>
+          <w:shd w:val="clear" w:color="auto" w:fill="FFFFFF"/>
+        </w:rPr>
+        <w:t>uality Assurance</w:t>
+      </w:r>
+      <w:r>
+        <w:rPr>
+          <w:rFonts w:ascii="Arial" w:hAnsi="Arial" w:cs="Arial"/>
+          <w:bCs/>
+          <w:color w:val="484848"/>
+          <w:sz w:val="21"/>
+          <w:szCs w:val="21"/>
+          <w:shd w:val="clear" w:color="auto" w:fill="FFFFFF"/>
+        </w:rPr>
+        <w:t xml:space="preserve"> Tests </w:t>
+      </w:r>
+      <w:r>
+        <w:rPr>
+          <w:rFonts w:ascii="Arial" w:hAnsi="Arial" w:cs="Arial"/>
+          <w:bCs/>
+          <w:color w:val="484848"/>
+          <w:sz w:val="21"/>
+          <w:szCs w:val="21"/>
+          <w:shd w:val="clear" w:color="auto" w:fill="FFFFFF"/>
+        </w:rPr>
+        <w:t xml:space="preserve">(QA) </w:t>
+      </w:r>
+      <w:r>
+        <w:rPr>
+          <w:rFonts w:ascii="Arial" w:hAnsi="Arial" w:cs="Arial"/>
+          <w:bCs/>
+          <w:color w:val="484848"/>
+          <w:sz w:val="21"/>
+          <w:szCs w:val="21"/>
+          <w:shd w:val="clear" w:color="auto" w:fill="FFFFFF"/>
+        </w:rPr>
+        <w:t>will check</w:t>
+      </w:r>
+      <w:r>
+        <w:rPr>
+          <w:rFonts w:ascii="Arial" w:hAnsi="Arial" w:cs="Arial"/>
+          <w:bCs/>
+          <w:color w:val="484848"/>
+          <w:sz w:val="21"/>
+          <w:szCs w:val="21"/>
+          <w:shd w:val="clear" w:color="auto" w:fill="FFFFFF"/>
+        </w:rPr>
+        <w:t xml:space="preserve"> for</w:t>
+      </w:r>
+      <w:r>
+        <w:rPr>
+          <w:rFonts w:ascii="Arial" w:hAnsi="Arial" w:cs="Arial"/>
+          <w:bCs/>
+          <w:color w:val="484848"/>
+          <w:sz w:val="21"/>
+          <w:szCs w:val="21"/>
+          <w:shd w:val="clear" w:color="auto" w:fill="FFFFFF"/>
+        </w:rPr>
+        <w:t xml:space="preserve"> possible user errors such as typos, blank entries, incorrect types, and ensure these produce a reasonable error output and do not crash the program. </w:t>
+      </w:r>
+    </w:p>
+    <w:p>
+      <w:pPr>
+        <w:rPr>
+          <w:rFonts w:ascii="Arial" w:hAnsi="Arial" w:cs="Arial"/>
+          <w:color w:val="484848"/>
+          <w:sz w:val="21"/>
+          <w:szCs w:val="21"/>
+          <w:shd w:val="clear" w:color="auto" w:fill="FFFFFF"/>
+        </w:rPr>
+      </w:pPr>
+    </w:p>
+    <w:p>
+      <w:pPr>
+        <w:rPr>
+          <w:rFonts w:ascii="Arial" w:hAnsi="Arial" w:cs="Arial"/>
+          <w:b/>
+          <w:bCs/>
           <w:color w:val="484848"/>
           <w:sz w:val="21"/>
           <w:szCs w:val="21"/>
           <w:u w:val="single"/>
           <w:shd w:val="clear" w:color="auto" w:fill="FFFFFF"/>
         </w:rPr>
-        <w:t xml:space="preserve">3. </w:t>
-      </w:r>
-      <w:r>
-        <w:rPr>
-          <w:rFonts w:ascii="Arial" w:hAnsi="Arial" w:cs="Arial"/>
+      </w:pPr>
+      <w:r>
+        <w:rPr>
+          <w:rFonts w:ascii="Arial" w:hAnsi="Arial" w:cs="Arial"/>
+          <w:b/>
+          <w:bCs/>
           <w:color w:val="484848"/>
           <w:sz w:val="21"/>
           <w:szCs w:val="21"/>
           <w:u w:val="single"/>
           <w:shd w:val="clear" w:color="auto" w:fill="FFFFFF"/>
         </w:rPr>
-        <w:t>SQL</w:t>
-      </w:r>
-      <w:r>
-        <w:rPr>
-          <w:rFonts w:ascii="Arial" w:hAnsi="Arial" w:cs="Arial"/>
-          <w:color w:val="484848"/>
-          <w:sz w:val="21"/>
-          <w:szCs w:val="21"/>
-          <w:u w:val="single"/>
-          <w:shd w:val="clear" w:color="auto" w:fill="FFFFFF"/>
-        </w:rPr>
-        <w:t xml:space="preserve"> Controller</w:t>
-      </w:r>
-      <w:r>
-        <w:rPr>
-          <w:rFonts w:ascii="Arial" w:hAnsi="Arial" w:cs="Arial"/>
-          <w:color w:val="484848"/>
-          <w:sz w:val="21"/>
-          <w:szCs w:val="21"/>
-          <w:shd w:val="clear" w:color="auto" w:fill="FFFFFF"/>
-        </w:rPr>
-        <w:t xml:space="preserve">: </w:t>
-      </w:r>
-    </w:p>
-    <w:p>
-      <w:pPr>
-        <w:ind w:left="360" w:firstLine="360"/>
-        <w:rPr>
-          <w:rFonts w:ascii="Arial" w:hAnsi="Arial" w:cs="Arial"/>
-          <w:color w:val="484848"/>
-          <w:sz w:val="21"/>
-          <w:szCs w:val="21"/>
-          <w:shd w:val="clear" w:color="auto" w:fill="FFFFFF"/>
-        </w:rPr>
-      </w:pPr>
-      <w:r>
-        <w:rPr>
-          <w:rFonts w:ascii="Arial" w:hAnsi="Arial" w:cs="Arial"/>
-          <w:color w:val="484848"/>
-          <w:sz w:val="21"/>
-          <w:szCs w:val="21"/>
-          <w:shd w:val="clear" w:color="auto" w:fill="FFFFFF"/>
-        </w:rPr>
-        <w:t>A class tha</w:t>
-      </w:r>
-      <w:r>
-        <w:rPr>
-          <w:rFonts w:ascii="Arial" w:hAnsi="Arial" w:cs="Arial"/>
-          <w:color w:val="484848"/>
-          <w:sz w:val="21"/>
-          <w:szCs w:val="21"/>
-          <w:shd w:val="clear" w:color="auto" w:fill="FFFFFF"/>
-        </w:rPr>
-        <w:t>t imports sqlite3 module and has methods for all SQL queries used in the program. Passed between windows.</w:t>
-      </w:r>
-    </w:p>
-    <w:p>
-      <w:pPr>
-        <w:ind w:left="360"/>
-        <w:rPr>
-          <w:rFonts w:ascii="Arial" w:hAnsi="Arial" w:cs="Arial"/>
-          <w:color w:val="484848"/>
-          <w:sz w:val="21"/>
-          <w:szCs w:val="21"/>
-          <w:shd w:val="clear" w:color="auto" w:fill="FFFFFF"/>
-        </w:rPr>
-      </w:pPr>
-    </w:p>
-    <w:p>
-      <w:pPr>
-        <w:ind w:left="360"/>
-        <w:rPr>
-          <w:rFonts w:ascii="Arial" w:hAnsi="Arial" w:cs="Arial"/>
-          <w:color w:val="484848"/>
-          <w:sz w:val="21"/>
-          <w:szCs w:val="21"/>
-          <w:shd w:val="clear" w:color="auto" w:fill="FFFFFF"/>
-        </w:rPr>
-      </w:pPr>
-    </w:p>
-    <w:p>
-      <w:pPr>
-        <w:pStyle w:val="ListParagraph"/>
-        <w:numPr>
-          <w:ilvl w:val="0"/>
-          <w:numId w:val="1"/>
-        </w:numPr>
-        <w:rPr>
-          <w:rFonts w:ascii="Arial" w:hAnsi="Arial" w:cs="Arial"/>
-          <w:b/>
-          <w:bCs/>
-          <w:color w:val="484848"/>
-          <w:sz w:val="21"/>
-          <w:szCs w:val="21"/>
-          <w:u w:val="single"/>
-          <w:shd w:val="clear" w:color="auto" w:fill="FFFFFF"/>
-        </w:rPr>
-      </w:pPr>
-      <w:r>
-        <w:rPr>
-          <w:rFonts w:ascii="Arial" w:hAnsi="Arial" w:cs="Arial"/>
-          <w:b/>
-          <w:bCs/>
-          <w:color w:val="484848"/>
-          <w:sz w:val="21"/>
-          <w:szCs w:val="21"/>
-          <w:u w:val="single"/>
-          <w:shd w:val="clear" w:color="auto" w:fill="FFFFFF"/>
-        </w:rPr>
-        <w:t>your testing strategy</w:t>
-      </w:r>
-    </w:p>
-    <w:p>
-      <w:pPr>
-        <w:pStyle w:val="ListParagraph"/>
-        <w:rPr>
-          <w:rFonts w:ascii="Arial" w:hAnsi="Arial" w:cs="Arial"/>
-          <w:bCs/>
-          <w:color w:val="484848"/>
-          <w:sz w:val="21"/>
-          <w:szCs w:val="21"/>
-          <w:shd w:val="clear" w:color="auto" w:fill="FFFFFF"/>
-        </w:rPr>
-      </w:pPr>
-      <w:r>
-        <w:rPr>
-          <w:rFonts w:ascii="Arial" w:hAnsi="Arial" w:cs="Arial"/>
-          <w:bCs/>
-          <w:color w:val="484848"/>
-          <w:sz w:val="21"/>
-          <w:szCs w:val="21"/>
-          <w:shd w:val="clear" w:color="auto" w:fill="FFFFFF"/>
-        </w:rPr>
-        <w:t xml:space="preserve">To test the program, we will each test our own work for </w:t>
-      </w:r>
-      <w:r>
-        <w:rPr>
-          <w:rFonts w:ascii="Arial" w:hAnsi="Arial" w:cs="Arial"/>
-          <w:bCs/>
-          <w:color w:val="484848"/>
-          <w:sz w:val="21"/>
-          <w:szCs w:val="21"/>
-          <w:shd w:val="clear" w:color="auto" w:fill="FFFFFF"/>
-        </w:rPr>
-        <w:t>functionalities (</w:t>
-      </w:r>
-      <w:r>
-        <w:rPr>
-          <w:rFonts w:ascii="Arial" w:hAnsi="Arial" w:cs="Arial"/>
-          <w:bCs/>
-          <w:color w:val="484848"/>
-          <w:sz w:val="21"/>
-          <w:szCs w:val="21"/>
-          <w:shd w:val="clear" w:color="auto" w:fill="FFFFFF"/>
-        </w:rPr>
-        <w:t xml:space="preserve">Performs specifications properly) as well as </w:t>
-      </w:r>
-      <w:r>
-        <w:rPr>
-          <w:rFonts w:ascii="Arial" w:hAnsi="Arial" w:cs="Arial"/>
-          <w:bCs/>
-          <w:color w:val="484848"/>
-          <w:sz w:val="21"/>
-          <w:szCs w:val="21"/>
-          <w:shd w:val="clear" w:color="auto" w:fill="FFFFFF"/>
-        </w:rPr>
-        <w:t>QA (</w:t>
-      </w:r>
-      <w:r>
-        <w:rPr>
-          <w:rFonts w:ascii="Arial" w:hAnsi="Arial" w:cs="Arial"/>
-          <w:bCs/>
-          <w:color w:val="484848"/>
-          <w:sz w:val="21"/>
-          <w:szCs w:val="21"/>
-          <w:shd w:val="clear" w:color="auto" w:fill="FFFFFF"/>
-        </w:rPr>
-        <w:t xml:space="preserve">ensure that the program does not break from simple user mistakes). Then we will also perform the same test process on another group member’s work. </w:t>
-      </w:r>
-      <w:r>
-        <w:rPr>
-          <w:rFonts w:ascii="Arial" w:hAnsi="Arial" w:cs="Arial"/>
-          <w:bCs/>
-          <w:color w:val="484848"/>
-          <w:sz w:val="21"/>
-          <w:szCs w:val="21"/>
-          <w:shd w:val="clear" w:color="auto" w:fill="FFFFFF"/>
-        </w:rPr>
-        <w:br/>
-      </w:r>
-    </w:p>
-    <w:p>
-      <w:pPr>
-        <w:pStyle w:val="ListParagraph"/>
-        <w:rPr>
-          <w:rFonts w:ascii="Arial" w:hAnsi="Arial" w:cs="Arial"/>
-          <w:bCs/>
-          <w:color w:val="484848"/>
-          <w:sz w:val="21"/>
-          <w:szCs w:val="21"/>
-          <w:shd w:val="clear" w:color="auto" w:fill="FFFFFF"/>
-        </w:rPr>
-      </w:pPr>
-      <w:r>
-        <w:rPr>
-          <w:rFonts w:ascii="Arial" w:hAnsi="Arial" w:cs="Arial"/>
-          <w:bCs/>
-          <w:color w:val="484848"/>
-          <w:sz w:val="21"/>
-          <w:szCs w:val="21"/>
-          <w:shd w:val="clear" w:color="auto" w:fill="FFFFFF"/>
-        </w:rPr>
-        <w:t>Functionality Tests will check all valid inputs for each specification, and ensure they produce a correct or reasonable output.</w:t>
-      </w:r>
-      <w:r>
-        <w:rPr>
-          <w:rFonts w:ascii="Arial" w:hAnsi="Arial" w:cs="Arial"/>
-          <w:bCs/>
-          <w:color w:val="484848"/>
-          <w:sz w:val="21"/>
-          <w:szCs w:val="21"/>
-          <w:shd w:val="clear" w:color="auto" w:fill="FFFFFF"/>
-        </w:rPr>
-        <w:br/>
-      </w:r>
-      <w:r>
-        <w:rPr>
-          <w:rFonts w:ascii="Arial" w:hAnsi="Arial" w:cs="Arial"/>
-          <w:bCs/>
-          <w:color w:val="484848"/>
-          <w:sz w:val="21"/>
-          <w:szCs w:val="21"/>
-          <w:shd w:val="clear" w:color="auto" w:fill="FFFFFF"/>
-        </w:rPr>
-        <w:br/>
-        <w:t xml:space="preserve">QA Tests will check possible user errors such as typos, blank entries, incorrect types, and ensure these produce a reasonable error output and do not crash the program. </w:t>
-      </w:r>
-    </w:p>
-    <w:p>
-      <w:pPr>
-        <w:rPr>
-          <w:rFonts w:ascii="Arial" w:hAnsi="Arial" w:cs="Arial"/>
-          <w:color w:val="484848"/>
-          <w:sz w:val="21"/>
-          <w:szCs w:val="21"/>
-          <w:shd w:val="clear" w:color="auto" w:fill="FFFFFF"/>
-        </w:rPr>
-      </w:pPr>
-    </w:p>
-    <w:p>
-      <w:pPr>
-        <w:rPr>
-          <w:rFonts w:ascii="Arial" w:hAnsi="Arial" w:cs="Arial"/>
-          <w:b/>
-          <w:bCs/>
-          <w:color w:val="484848"/>
-          <w:sz w:val="21"/>
-          <w:szCs w:val="21"/>
-          <w:u w:val="single"/>
-          <w:shd w:val="clear" w:color="auto" w:fill="FFFFFF"/>
-        </w:rPr>
-      </w:pPr>
-      <w:r>
-        <w:rPr>
-          <w:rFonts w:ascii="Arial" w:hAnsi="Arial" w:cs="Arial"/>
-          <w:b/>
-          <w:bCs/>
-          <w:color w:val="484848"/>
-          <w:sz w:val="21"/>
-          <w:szCs w:val="21"/>
-          <w:u w:val="single"/>
-          <w:shd w:val="clear" w:color="auto" w:fill="FFFFFF"/>
-        </w:rPr>
-        <w:t xml:space="preserve">(d) </w:t>
-      </w:r>
-      <w:proofErr w:type="gramStart"/>
-      <w:r>
-        <w:rPr>
-          <w:rFonts w:ascii="Arial" w:hAnsi="Arial" w:cs="Arial"/>
-          <w:b/>
-          <w:bCs/>
-          <w:color w:val="484848"/>
-          <w:sz w:val="21"/>
-          <w:szCs w:val="21"/>
-          <w:u w:val="single"/>
-          <w:shd w:val="clear" w:color="auto" w:fill="FFFFFF"/>
-        </w:rPr>
-        <w:t>your</w:t>
-      </w:r>
-      <w:proofErr w:type="gramEnd"/>
-      <w:r>
-        <w:rPr>
-          <w:rFonts w:ascii="Arial" w:hAnsi="Arial" w:cs="Arial"/>
-          <w:b/>
-          <w:bCs/>
-          <w:color w:val="484848"/>
-          <w:sz w:val="21"/>
-          <w:szCs w:val="21"/>
-          <w:u w:val="single"/>
-          <w:shd w:val="clear" w:color="auto" w:fill="FFFFFF"/>
-        </w:rPr>
-        <w:t xml:space="preserve"> group work break-down strategy</w:t>
-      </w:r>
-      <w:r>
-        <w:rPr>
-          <w:rFonts w:ascii="Arial" w:hAnsi="Arial" w:cs="Arial"/>
-          <w:color w:val="484848"/>
-          <w:sz w:val="21"/>
-          <w:szCs w:val="21"/>
-          <w:shd w:val="clear" w:color="auto" w:fill="FFFFFF"/>
-        </w:rPr>
-        <w:tab/>
-      </w:r>
-    </w:p>
-    <w:p>
-      <w:pPr>
-        <w:rPr>
-          <w:rFonts w:ascii="Arial" w:hAnsi="Arial" w:cs="Arial"/>
-          <w:color w:val="484848"/>
-          <w:sz w:val="21"/>
-          <w:szCs w:val="21"/>
-          <w:shd w:val="clear" w:color="auto" w:fill="FFFFFF"/>
-        </w:rPr>
-      </w:pPr>
+        <w:t>GROUP WORK BREAK-DOWN AND DETAILS</w:t>
+      </w:r>
     </w:p>
     <w:p>
       <w:pPr>
@@ -1945,72 +1843,71 @@
           <w:szCs w:val="21"/>
           <w:shd w:val="clear" w:color="auto" w:fill="FFFFFF"/>
         </w:rPr>
+        <w:t>-SQLController</w:t>
+      </w:r>
+      <w:r>
+        <w:rPr>
+          <w:rFonts w:ascii="Arial" w:hAnsi="Arial" w:cs="Arial"/>
+          <w:b/>
+          <w:bCs/>
+          <w:color w:val="484848"/>
+          <w:sz w:val="21"/>
+          <w:szCs w:val="21"/>
+          <w:shd w:val="clear" w:color="auto" w:fill="FFFFFF"/>
+        </w:rPr>
+        <w:t xml:space="preserve"> Outline</w:t>
+      </w:r>
+      <w:r>
+        <w:rPr>
+          <w:rFonts w:ascii="Arial" w:hAnsi="Arial" w:cs="Arial"/>
+          <w:b/>
+          <w:bCs/>
+          <w:color w:val="484848"/>
+          <w:sz w:val="21"/>
+          <w:szCs w:val="21"/>
+          <w:shd w:val="clear" w:color="auto" w:fill="FFFFFF"/>
+        </w:rPr>
+        <w:t xml:space="preserve"> (0.5h)</w:t>
+      </w:r>
+      <w:r>
+        <w:rPr>
+          <w:rFonts w:ascii="Arial" w:hAnsi="Arial" w:cs="Arial"/>
+          <w:b/>
+          <w:bCs/>
+          <w:noProof/>
+          <w:color w:val="484848"/>
+          <w:sz w:val="21"/>
+          <w:szCs w:val="21"/>
+          <w:shd w:val="clear" w:color="auto" w:fill="FFFFFF"/>
+        </w:rPr>
+        <w:t xml:space="preserve"> </w:t>
+      </w:r>
+    </w:p>
+    <w:p>
+      <w:pPr>
+        <w:ind w:left="720" w:firstLine="720"/>
+        <w:rPr>
+          <w:rFonts w:ascii="Arial" w:hAnsi="Arial" w:cs="Arial"/>
+          <w:b/>
+          <w:bCs/>
+          <w:color w:val="484848"/>
+          <w:sz w:val="21"/>
+          <w:szCs w:val="21"/>
+          <w:shd w:val="clear" w:color="auto" w:fill="FFFFFF"/>
+        </w:rPr>
+      </w:pPr>
+      <w:r>
+        <w:rPr>
+          <w:rFonts w:ascii="Arial" w:hAnsi="Arial" w:cs="Arial"/>
+          <w:b/>
+          <w:bCs/>
+          <w:color w:val="484848"/>
+          <w:sz w:val="21"/>
+          <w:szCs w:val="21"/>
+          <w:shd w:val="clear" w:color="auto" w:fill="FFFFFF"/>
+        </w:rPr>
         <w:t>-</w:t>
       </w:r>
-      <w:proofErr w:type="spellStart"/>
-      <w:r>
-        <w:rPr>
-          <w:rFonts w:ascii="Arial" w:hAnsi="Arial" w:cs="Arial"/>
-          <w:b/>
-          <w:bCs/>
-          <w:color w:val="484848"/>
-          <w:sz w:val="21"/>
-          <w:szCs w:val="21"/>
-          <w:shd w:val="clear" w:color="auto" w:fill="FFFFFF"/>
-        </w:rPr>
-        <w:t>SQLController</w:t>
-      </w:r>
-      <w:proofErr w:type="spellEnd"/>
-      <w:r>
-        <w:rPr>
-          <w:rFonts w:ascii="Arial" w:hAnsi="Arial" w:cs="Arial"/>
-          <w:b/>
-          <w:bCs/>
-          <w:color w:val="484848"/>
-          <w:sz w:val="21"/>
-          <w:szCs w:val="21"/>
-          <w:shd w:val="clear" w:color="auto" w:fill="FFFFFF"/>
-        </w:rPr>
-        <w:t xml:space="preserve"> Outline</w:t>
-      </w:r>
-      <w:r>
-        <w:rPr>
-          <w:rFonts w:ascii="Arial" w:hAnsi="Arial" w:cs="Arial"/>
-          <w:b/>
-          <w:bCs/>
-          <w:color w:val="484848"/>
-          <w:sz w:val="21"/>
-          <w:szCs w:val="21"/>
-          <w:shd w:val="clear" w:color="auto" w:fill="FFFFFF"/>
-        </w:rPr>
-        <w:t xml:space="preserve"> (0.5h)</w:t>
-      </w:r>
-    </w:p>
-    <w:p>
-      <w:pPr>
-        <w:ind w:left="720" w:firstLine="720"/>
-        <w:rPr>
-          <w:rFonts w:ascii="Arial" w:hAnsi="Arial" w:cs="Arial"/>
-          <w:b/>
-          <w:bCs/>
-          <w:color w:val="484848"/>
-          <w:sz w:val="21"/>
-          <w:szCs w:val="21"/>
-          <w:shd w:val="clear" w:color="auto" w:fill="FFFFFF"/>
-        </w:rPr>
-      </w:pPr>
-      <w:r>
-        <w:rPr>
-          <w:rFonts w:ascii="Arial" w:hAnsi="Arial" w:cs="Arial"/>
-          <w:b/>
-          <w:bCs/>
-          <w:color w:val="484848"/>
-          <w:sz w:val="21"/>
-          <w:szCs w:val="21"/>
-          <w:shd w:val="clear" w:color="auto" w:fill="FFFFFF"/>
-        </w:rPr>
-        <w:t>-</w:t>
-      </w:r>
       <w:r>
         <w:rPr>
           <w:rFonts w:ascii="Arial" w:hAnsi="Arial" w:cs="Arial"/>
@@ -2034,6 +1931,19 @@
           <w:shd w:val="clear" w:color="auto" w:fill="FFFFFF"/>
         </w:rPr>
         <w:t xml:space="preserve"> (1h)</w:t>
+      </w:r>
+      <w:r>
+        <w:rPr>
+          <w:rFonts w:ascii="Arial" w:hAnsi="Arial" w:cs="Arial"/>
+          <w:b/>
+          <w:bCs/>
+          <w:noProof/>
+          <w:color w:val="484848"/>
+          <w:sz w:val="21"/>
+          <w:szCs w:val="21"/>
+          <w:shd w:val="clear" w:color="auto" w:fill="FFFFFF"/>
+        </w:rPr>
+        <w:t xml:space="preserve"> </w:t>
       </w:r>
     </w:p>
     <w:p>
@@ -2514,48 +2424,86 @@
           <w:color w:val="484848"/>
           <w:sz w:val="21"/>
           <w:szCs w:val="21"/>
-          <w:shd w:val="clear" w:color="auto" w:fill="FFFFFF"/>
-        </w:rPr>
-      </w:pPr>
-      <w:r>
-        <w:rPr>
-          <w:rFonts w:ascii="Arial" w:hAnsi="Arial" w:cs="Arial"/>
-          <w:b/>
-          <w:bCs/>
-          <w:color w:val="484848"/>
-          <w:sz w:val="21"/>
-          <w:szCs w:val="21"/>
-          <w:shd w:val="clear" w:color="auto" w:fill="FFFFFF"/>
-        </w:rPr>
-        <w:t>Quality Assurance/Testing-</w:t>
-      </w:r>
-      <w:r>
-        <w:rPr>
-          <w:rFonts w:ascii="Arial" w:hAnsi="Arial" w:cs="Arial"/>
-          <w:b/>
-          <w:bCs/>
-          <w:color w:val="484848"/>
-          <w:sz w:val="21"/>
-          <w:szCs w:val="21"/>
-          <w:shd w:val="clear" w:color="auto" w:fill="FFFFFF"/>
-        </w:rPr>
-        <w:t xml:space="preserve"> Testing the work of other group members</w:t>
-      </w:r>
-    </w:p>
-    <w:p>
-      <w:pPr>
-        <w:rPr>
-          <w:rFonts w:ascii="Arial" w:hAnsi="Arial" w:cs="Arial"/>
-          <w:b/>
-          <w:bCs/>
-          <w:color w:val="484848"/>
-          <w:sz w:val="21"/>
-          <w:szCs w:val="21"/>
-          <w:shd w:val="clear" w:color="auto" w:fill="FFFFFF"/>
-        </w:rPr>
-      </w:pPr>
-      <w:bookmarkStart w:id="0" w:name="_GoBack"/>
-      <w:bookmarkEnd w:id="0"/>
+          <w:u w:val="single"/>
+          <w:shd w:val="clear" w:color="auto" w:fill="FFFFFF"/>
+        </w:rPr>
+      </w:pPr>
+      <w:r>
+        <w:rPr>
+          <w:rFonts w:ascii="Arial" w:hAnsi="Arial" w:cs="Arial"/>
+          <w:b/>
+          <w:bCs/>
+          <w:color w:val="484848"/>
+          <w:sz w:val="21"/>
+          <w:szCs w:val="21"/>
+          <w:u w:val="single"/>
+          <w:shd w:val="clear" w:color="auto" w:fill="FFFFFF"/>
+        </w:rPr>
+        <w:t>QUALITY ASSURANCE TESTING:</w:t>
+      </w:r>
+    </w:p>
+    <w:p>
+      <w:pPr>
+        <w:rPr>
+          <w:rFonts w:ascii="Arial" w:hAnsi="Arial" w:cs="Arial"/>
+          <w:color w:val="484848"/>
+          <w:sz w:val="21"/>
+          <w:szCs w:val="21"/>
+          <w:shd w:val="clear" w:color="auto" w:fill="FFFFFF"/>
+        </w:rPr>
+      </w:pPr>
+    </w:p>
+    <w:p>
+      <w:pPr>
+        <w:rPr>
+          <w:rFonts w:ascii="Arial" w:hAnsi="Arial" w:cs="Arial"/>
+          <w:b/>
+          <w:bCs/>
+          <w:color w:val="484848"/>
+          <w:sz w:val="21"/>
+          <w:szCs w:val="21"/>
+          <w:shd w:val="clear" w:color="auto" w:fill="FFFFFF"/>
+        </w:rPr>
+      </w:pPr>
+      <w:r>
+        <w:rPr>
+          <w:rFonts w:ascii="Arial" w:hAnsi="Arial" w:cs="Arial"/>
+          <w:b/>
+          <w:bCs/>
+          <w:color w:val="484848"/>
+          <w:sz w:val="21"/>
+          <w:szCs w:val="21"/>
+          <w:shd w:val="clear" w:color="auto" w:fill="FFFFFF"/>
+        </w:rPr>
+        <w:tab/>
+        <w:t>Tina testing Marshall: ~1h</w:t>
+      </w:r>
+    </w:p>
+    <w:p>
+      <w:pPr>
+        <w:rPr>
+          <w:rFonts w:ascii="Arial" w:hAnsi="Arial" w:cs="Arial"/>
+          <w:b/>
+          <w:bCs/>
+          <w:color w:val="484848"/>
+          <w:sz w:val="21"/>
+          <w:szCs w:val="21"/>
+          <w:shd w:val="clear" w:color="auto" w:fill="FFFFFF"/>
+        </w:rPr>
+      </w:pPr>
+      <w:r>
+        <w:rPr>
+          <w:rFonts w:ascii="Arial" w:hAnsi="Arial" w:cs="Arial"/>
+          <w:b/>
+          <w:bCs/>
+          <w:color w:val="484848"/>
+          <w:sz w:val="21"/>
+          <w:szCs w:val="21"/>
+          <w:shd w:val="clear" w:color="auto" w:fill="FFFFFF"/>
+        </w:rPr>
+        <w:tab/>
+        <w:t>Tina testing Jian Xian: ~1h</w:t>
+      </w:r>
     </w:p>
     <w:sectPr>
       <w:pgSz w:w="12240" w:h="15840"/>
@@ -2568,7 +2516,7 @@
 </file>
 
 <file path=word/numbering.xml><?xml version="1.0" encoding="utf-8"?>
-<w:numbering xmlns:wpc="http://schemas.microsoft.com/office/word/2010/wordprocessingCanvas" xmlns:mc="http://schemas.openxmlformats.org/markup-compatibility/2006" xmlns:o="urn:schemas-microsoft-com:office:office" xmlns:r="http://schemas.openxmlformats.org/officeDocument/2006/relationships" xmlns:m="http://schemas.openxmlformats.org/officeDocument/2006/math" xmlns:v="urn:schemas-microsoft-com:vml" xmlns:wp14="http://schemas.microsoft.com/office/word/2010/wordprocessingDrawing" xmlns:wp="http://schemas.openxmlformats.org/drawingml/2006/wordprocessingDrawing" xmlns:w10="urn:schemas-microsoft-com:office:word" xmlns:w="http://schemas.openxmlformats.org/wordprocessingml/2006/main" xmlns:w14="http://schemas.microsoft.com/office/word/2010/wordml" xmlns:w15="http://schemas.microsoft.com/office/word/2012/wordml" xmlns:wpg="http://schemas.microsoft.com/office/word/2010/wordprocessingGroup" xmlns:wpi="http://schemas.microsoft.com/office/word/2010/wordprocessingInk" xmlns:wne="http://schemas.microsoft.com/office/word/2006/wordml" xmlns:wps="http://schemas.microsoft.com/office/word/2010/wordprocessingShape" mc:Ignorable="w14 w15 wp14">
+<w:numbering xmlns:wpc="http://schemas.microsoft.com/office/word/2010/wordprocessingCanvas" xmlns:cx="http://schemas.microsoft.com/office/drawing/2014/chartex" xmlns:cx1="http://schemas.microsoft.com/office/drawing/2015/9/8/chartex" xmlns:cx2="http://schemas.microsoft.com/office/drawing/2015/10/21/chartex" xmlns:cx3="http://schemas.microsoft.com/office/drawing/2016/5/9/chartex" xmlns:cx4="http://schemas.microsoft.com/office/drawing/2016/5/10/chartex" xmlns:cx5="http://schemas.microsoft.com/office/drawing/2016/5/11/chartex" xmlns:cx6="http://schemas.microsoft.com/office/drawing/2016/5/12/chartex" xmlns:cx7="http://schemas.microsoft.com/office/drawing/2016/5/13/chartex" xmlns:cx8="http://schemas.microsoft.com/office/drawing/2016/5/14/chartex" xmlns:mc="http://schemas.openxmlformats.org/markup-compatibility/2006" xmlns:aink="http://schemas.microsoft.com/office/drawing/2016/ink" xmlns:am3d="http://schemas.microsoft.com/office/drawing/2017/model3d" xmlns:o="urn:schemas-microsoft-com:office:office" xmlns:r="http://schemas.openxmlformats.org/officeDocument/2006/relationships" xmlns:m="http://schemas.openxmlformats.org/officeDocument/2006/math" xmlns:v="urn:schemas-microsoft-com:vml" xmlns:wp14="http://schemas.microsoft.com/office/word/2010/wordprocessingDrawing" xmlns:wp="http://schemas.openxmlformats.org/drawingml/2006/wordprocessingDrawing" xmlns:w10="urn:schemas-microsoft-com:office:word" xmlns:w="http://schemas.openxmlformats.org/wordprocessingml/2006/main" xmlns:w14="http://schemas.microsoft.com/office/word/2010/wordml" xmlns:w15="http://schemas.microsoft.com/office/word/2012/wordml" xmlns:w16cid="http://schemas.microsoft.com/office/word/2016/wordml/cid" xmlns:w16se="http://schemas.microsoft.com/office/word/2015/wordml/symex" xmlns:wpg="http://schemas.microsoft.com/office/word/2010/wordprocessingGroup" xmlns:wpi="http://schemas.microsoft.com/office/word/2010/wordprocessingInk" xmlns:wne="http://schemas.microsoft.com/office/word/2006/wordml" xmlns:wps="http://schemas.microsoft.com/office/word/2010/wordprocessingShape" mc:Ignorable="w14 w15 w16se w16cid wp14">
   <w:abstractNum w:abstractNumId="0" w15:restartNumberingAfterBreak="0">
     <w:nsid w:val="27BD33D0"/>
     <w:multiLevelType w:val="hybridMultilevel"/>
@@ -2849,7 +2797,7 @@
 </file>
 
 <file path=word/styles.xml><?xml version="1.0" encoding="utf-8"?>
-<w:styles xmlns:mc="http://schemas.openxmlformats.org/markup-compatibility/2006" xmlns:r="http://schemas.openxmlformats.org/officeDocument/2006/relationships" xmlns:w="http://schemas.openxmlformats.org/wordprocessingml/2006/main" xmlns:w14="http://schemas.microsoft.com/office/word/2010/wordml" xmlns:w15="http://schemas.microsoft.com/office/word/2012/wordml" mc:Ignorable="w14 w15">
+<w:styles xmlns:mc="http://schemas.openxmlformats.org/markup-compatibility/2006" xmlns:r="http://schemas.openxmlformats.org/officeDocument/2006/relationships" xmlns:w="http://schemas.openxmlformats.org/wordprocessingml/2006/main" xmlns:w14="http://schemas.microsoft.com/office/word/2010/wordml" xmlns:w15="http://schemas.microsoft.com/office/word/2012/wordml" xmlns:w16cid="http://schemas.microsoft.com/office/word/2016/wordml/cid" xmlns:w16se="http://schemas.microsoft.com/office/word/2015/wordml/symex" mc:Ignorable="w14 w15 w16se w16cid">
   <w:docDefaults>
     <w:rPrDefault>
       <w:rPr>
@@ -2861,7 +2809,7 @@
     </w:rPrDefault>
     <w:pPrDefault/>
   </w:docDefaults>
-  <w:latentStyles w:defLockedState="0" w:defUIPriority="99" w:defSemiHidden="0" w:defUnhideWhenUsed="0" w:defQFormat="0" w:count="371">
+  <w:latentStyles w:defLockedState="0" w:defUIPriority="99" w:defSemiHidden="0" w:defUnhideWhenUsed="0" w:defQFormat="0" w:count="377">
     <w:lsdException w:name="Normal" w:uiPriority="0" w:qFormat="1"/>
     <w:lsdException w:name="heading 1" w:uiPriority="9" w:qFormat="1"/>
     <w:lsdException w:name="heading 2" w:semiHidden="1" w:uiPriority="9" w:unhideWhenUsed="1" w:qFormat="1"/>
@@ -3009,11 +2957,8 @@
     <w:lsdException w:name="Table 3D effects 3" w:semiHidden="1" w:unhideWhenUsed="1"/>
     <w:lsdException w:name="Table Contemporary" w:semiHidden="1" w:unhideWhenUsed="1"/>
     <w:lsdException w:name="Table Elegant" w:semiHidden="1" w:unhideWhenUsed="1"/>
-    <w:lsdException w:name="Table Professional" w:semiHidden="1" w:unhideWhenUsed="1"/>
     <w:lsdException w:name="Table Subtle 1" w:semiHidden="1" w:unhideWhenUsed="1"/>
     <w:lsdException w:name="Table Subtle 2" w:semiHidden="1" w:unhideWhenUsed="1"/>
-    <w:lsdException w:name="Table Web 1" w:semiHidden="1" w:unhideWhenUsed="1"/>
-    <w:lsdException w:name="Table Web 2" w:semiHidden="1" w:unhideWhenUsed="1"/>
     <w:lsdException w:name="Table Web 3" w:semiHidden="1" w:unhideWhenUsed="1"/>
     <w:lsdException w:name="Balloon Text" w:semiHidden="1" w:unhideWhenUsed="1"/>
     <w:lsdException w:name="Table Grid" w:uiPriority="39"/>
@@ -3233,6 +3178,12 @@
     <w:lsdException w:name="List Table 5 Dark Accent 6" w:uiPriority="50"/>
     <w:lsdException w:name="List Table 6 Colorful Accent 6" w:uiPriority="51"/>
     <w:lsdException w:name="List Table 7 Colorful Accent 6" w:uiPriority="52"/>
+    <w:lsdException w:name="Mention" w:semiHidden="1" w:unhideWhenUsed="1"/>
+    <w:lsdException w:name="Smart Hyperlink" w:semiHidden="1" w:unhideWhenUsed="1"/>
+    <w:lsdException w:name="Hashtag" w:semiHidden="1" w:unhideWhenUsed="1"/>
+    <w:lsdException w:name="Unresolved Mention" w:semiHidden="1" w:unhideWhenUsed="1"/>
+    <w:lsdException w:name="Smart Link" w:semiHidden="1" w:unhideWhenUsed="1"/>
+    <w:lsdException w:name="Smart Link Error" w:semiHidden="1" w:unhideWhenUsed="1"/>
   </w:latentStyles>
   <w:style w:type="paragraph" w:default="1" w:styleId="Normal">
     <w:name w:val="Normal"/>

</xml_diff>

<commit_message>
Update Design Document for QA Testing
</commit_message>
<xml_diff>
--- a/Documents/Design Document.docx
+++ b/Documents/Design Document.docx
@@ -231,7 +231,31 @@
           <w:szCs w:val="21"/>
           <w:shd w:val="clear" w:color="auto" w:fill="FFFFFF"/>
         </w:rPr>
-        <w:t xml:space="preserve">in modules tkinter for </w:t>
+        <w:t xml:space="preserve">in modules </w:t>
+      </w:r>
+      <w:proofErr w:type="spellStart"/>
+      <w:r>
+        <w:rPr>
+          <w:rFonts w:ascii="Arial" w:hAnsi="Arial" w:cs="Arial"/>
+          <w:bCs/>
+          <w:color w:val="484848"/>
+          <w:sz w:val="21"/>
+          <w:szCs w:val="21"/>
+          <w:shd w:val="clear" w:color="auto" w:fill="FFFFFF"/>
+        </w:rPr>
+        <w:t>tkinter</w:t>
+      </w:r>
+      <w:proofErr w:type="spellEnd"/>
+      <w:r>
+        <w:rPr>
+          <w:rFonts w:ascii="Arial" w:hAnsi="Arial" w:cs="Arial"/>
+          <w:bCs/>
+          <w:color w:val="484848"/>
+          <w:sz w:val="21"/>
+          <w:szCs w:val="21"/>
+          <w:shd w:val="clear" w:color="auto" w:fill="FFFFFF"/>
+        </w:rPr>
+        <w:t xml:space="preserve"> for </w:t>
       </w:r>
       <w:r>
         <w:rPr>
@@ -720,6 +744,7 @@
         </w:rPr>
         <w:t xml:space="preserve">Each function of either a registry agent or traffic officer has its own </w:t>
       </w:r>
+      <w:proofErr w:type="spellStart"/>
       <w:r>
         <w:rPr>
           <w:rFonts w:ascii="Arial" w:hAnsi="Arial" w:cs="Arial"/>
@@ -730,6 +755,7 @@
         </w:rPr>
         <w:t>Tkinter</w:t>
       </w:r>
+      <w:proofErr w:type="spellEnd"/>
       <w:r>
         <w:rPr>
           <w:rFonts w:ascii="Arial" w:hAnsi="Arial" w:cs="Arial"/>
@@ -918,7 +944,29 @@
           <w:szCs w:val="21"/>
           <w:shd w:val="clear" w:color="auto" w:fill="FFFFFF"/>
         </w:rPr>
-        <w:t xml:space="preserve"> as well as a “Cancel” or “exit” button that returns the user back to the menu according to their uid.</w:t>
+        <w:t xml:space="preserve"> as well as a “Cancel” or “exit” button that returns the user back to the menu according to their </w:t>
+      </w:r>
+      <w:proofErr w:type="spellStart"/>
+      <w:r>
+        <w:rPr>
+          <w:rFonts w:ascii="Arial" w:hAnsi="Arial" w:cs="Arial"/>
+          <w:color w:val="484848"/>
+          <w:sz w:val="21"/>
+          <w:szCs w:val="21"/>
+          <w:shd w:val="clear" w:color="auto" w:fill="FFFFFF"/>
+        </w:rPr>
+        <w:t>uid</w:t>
+      </w:r>
+      <w:proofErr w:type="spellEnd"/>
+      <w:r>
+        <w:rPr>
+          <w:rFonts w:ascii="Arial" w:hAnsi="Arial" w:cs="Arial"/>
+          <w:color w:val="484848"/>
+          <w:sz w:val="21"/>
+          <w:szCs w:val="21"/>
+          <w:shd w:val="clear" w:color="auto" w:fill="FFFFFF"/>
+        </w:rPr>
+        <w:t>.</w:t>
       </w:r>
     </w:p>
     <w:p>
@@ -1019,8 +1067,6 @@
         </w:rPr>
         <w:t>t imports sqlite3 module and has methods for all SQL queries used in the program. Passed between windows.</w:t>
       </w:r>
-      <w:bookmarkStart w:id="0" w:name="_GoBack"/>
-      <w:bookmarkEnd w:id="0"/>
     </w:p>
     <w:p>
       <w:pPr>
@@ -1333,6 +1379,16 @@
           <w:shd w:val="clear" w:color="auto" w:fill="FFFFFF"/>
         </w:rPr>
         <w:tab/>
+      </w:r>
+      <w:r>
+        <w:rPr>
+          <w:rFonts w:ascii="Arial" w:hAnsi="Arial" w:cs="Arial"/>
+          <w:b/>
+          <w:color w:val="484848"/>
+          <w:sz w:val="21"/>
+          <w:szCs w:val="21"/>
+          <w:shd w:val="clear" w:color="auto" w:fill="FFFFFF"/>
+        </w:rPr>
         <w:t>Meeting1 10/16 (1h)</w:t>
       </w:r>
     </w:p>
@@ -1340,17 +1396,17 @@
       <w:pPr>
         <w:rPr>
           <w:rFonts w:ascii="Arial" w:hAnsi="Arial" w:cs="Arial"/>
-          <w:b/>
-          <w:color w:val="484848"/>
-          <w:sz w:val="21"/>
-          <w:szCs w:val="21"/>
-          <w:shd w:val="clear" w:color="auto" w:fill="FFFFFF"/>
-        </w:rPr>
-      </w:pPr>
-      <w:r>
-        <w:rPr>
-          <w:rFonts w:ascii="Arial" w:hAnsi="Arial" w:cs="Arial"/>
-          <w:b/>
+          <w:bCs/>
+          <w:color w:val="484848"/>
+          <w:sz w:val="21"/>
+          <w:szCs w:val="21"/>
+          <w:shd w:val="clear" w:color="auto" w:fill="FFFFFF"/>
+        </w:rPr>
+      </w:pPr>
+      <w:r>
+        <w:rPr>
+          <w:rFonts w:ascii="Arial" w:hAnsi="Arial" w:cs="Arial"/>
+          <w:bCs/>
           <w:color w:val="484848"/>
           <w:sz w:val="21"/>
           <w:szCs w:val="21"/>
@@ -1361,7 +1417,7 @@
       <w:r>
         <w:rPr>
           <w:rFonts w:ascii="Arial" w:hAnsi="Arial" w:cs="Arial"/>
-          <w:b/>
+          <w:bCs/>
           <w:color w:val="484848"/>
           <w:sz w:val="21"/>
           <w:szCs w:val="21"/>
@@ -1385,13 +1441,23 @@
       <w:r>
         <w:rPr>
           <w:rFonts w:ascii="Arial" w:hAnsi="Arial" w:cs="Arial"/>
-          <w:b/>
+          <w:bCs/>
           <w:color w:val="484848"/>
           <w:sz w:val="21"/>
           <w:szCs w:val="21"/>
           <w:shd w:val="clear" w:color="auto" w:fill="FFFFFF"/>
         </w:rPr>
         <w:tab/>
+      </w:r>
+      <w:r>
+        <w:rPr>
+          <w:rFonts w:ascii="Arial" w:hAnsi="Arial" w:cs="Arial"/>
+          <w:b/>
+          <w:color w:val="484848"/>
+          <w:sz w:val="21"/>
+          <w:szCs w:val="21"/>
+          <w:shd w:val="clear" w:color="auto" w:fill="FFFFFF"/>
+        </w:rPr>
         <w:t>Meeting2: 10/25 (2h)</w:t>
       </w:r>
     </w:p>
@@ -1399,17 +1465,17 @@
       <w:pPr>
         <w:rPr>
           <w:rFonts w:ascii="Arial" w:hAnsi="Arial" w:cs="Arial"/>
-          <w:b/>
-          <w:color w:val="484848"/>
-          <w:sz w:val="21"/>
-          <w:szCs w:val="21"/>
-          <w:shd w:val="clear" w:color="auto" w:fill="FFFFFF"/>
-        </w:rPr>
-      </w:pPr>
-      <w:r>
-        <w:rPr>
-          <w:rFonts w:ascii="Arial" w:hAnsi="Arial" w:cs="Arial"/>
-          <w:b/>
+          <w:bCs/>
+          <w:color w:val="484848"/>
+          <w:sz w:val="21"/>
+          <w:szCs w:val="21"/>
+          <w:shd w:val="clear" w:color="auto" w:fill="FFFFFF"/>
+        </w:rPr>
+      </w:pPr>
+      <w:r>
+        <w:rPr>
+          <w:rFonts w:ascii="Arial" w:hAnsi="Arial" w:cs="Arial"/>
+          <w:bCs/>
           <w:color w:val="484848"/>
           <w:sz w:val="21"/>
           <w:szCs w:val="21"/>
@@ -1420,7 +1486,7 @@
       <w:r>
         <w:rPr>
           <w:rFonts w:ascii="Arial" w:hAnsi="Arial" w:cs="Arial"/>
-          <w:b/>
+          <w:bCs/>
           <w:color w:val="484848"/>
           <w:sz w:val="21"/>
           <w:szCs w:val="21"/>
@@ -1435,17 +1501,17 @@
         <w:ind w:left="720" w:firstLine="720"/>
         <w:rPr>
           <w:rFonts w:ascii="Arial" w:hAnsi="Arial" w:cs="Arial"/>
-          <w:b/>
-          <w:color w:val="484848"/>
-          <w:sz w:val="21"/>
-          <w:szCs w:val="21"/>
-          <w:shd w:val="clear" w:color="auto" w:fill="FFFFFF"/>
-        </w:rPr>
-      </w:pPr>
-      <w:r>
-        <w:rPr>
-          <w:rFonts w:ascii="Arial" w:hAnsi="Arial" w:cs="Arial"/>
-          <w:b/>
+          <w:bCs/>
+          <w:color w:val="484848"/>
+          <w:sz w:val="21"/>
+          <w:szCs w:val="21"/>
+          <w:shd w:val="clear" w:color="auto" w:fill="FFFFFF"/>
+        </w:rPr>
+      </w:pPr>
+      <w:r>
+        <w:rPr>
+          <w:rFonts w:ascii="Arial" w:hAnsi="Arial" w:cs="Arial"/>
+          <w:bCs/>
           <w:color w:val="484848"/>
           <w:sz w:val="21"/>
           <w:szCs w:val="21"/>
@@ -1459,17 +1525,17 @@
         <w:ind w:left="1440"/>
         <w:rPr>
           <w:rFonts w:ascii="Arial" w:hAnsi="Arial" w:cs="Arial"/>
-          <w:b/>
-          <w:color w:val="484848"/>
-          <w:sz w:val="21"/>
-          <w:szCs w:val="21"/>
-          <w:shd w:val="clear" w:color="auto" w:fill="FFFFFF"/>
-        </w:rPr>
-      </w:pPr>
-      <w:r>
-        <w:rPr>
-          <w:rFonts w:ascii="Arial" w:hAnsi="Arial" w:cs="Arial"/>
-          <w:b/>
+          <w:bCs/>
+          <w:color w:val="484848"/>
+          <w:sz w:val="21"/>
+          <w:szCs w:val="21"/>
+          <w:shd w:val="clear" w:color="auto" w:fill="FFFFFF"/>
+        </w:rPr>
+      </w:pPr>
+      <w:r>
+        <w:rPr>
+          <w:rFonts w:ascii="Arial" w:hAnsi="Arial" w:cs="Arial"/>
+          <w:bCs/>
           <w:color w:val="484848"/>
           <w:sz w:val="21"/>
           <w:szCs w:val="21"/>
@@ -1492,31 +1558,43 @@
       <w:r>
         <w:rPr>
           <w:rFonts w:ascii="Arial" w:hAnsi="Arial" w:cs="Arial"/>
-          <w:b/>
+          <w:bCs/>
           <w:color w:val="484848"/>
           <w:sz w:val="21"/>
           <w:szCs w:val="21"/>
           <w:shd w:val="clear" w:color="auto" w:fill="FFFFFF"/>
         </w:rPr>
         <w:tab/>
+      </w:r>
+      <w:bookmarkStart w:id="0" w:name="_GoBack"/>
+      <w:r>
+        <w:rPr>
+          <w:rFonts w:ascii="Arial" w:hAnsi="Arial" w:cs="Arial"/>
+          <w:b/>
+          <w:color w:val="484848"/>
+          <w:sz w:val="21"/>
+          <w:szCs w:val="21"/>
+          <w:shd w:val="clear" w:color="auto" w:fill="FFFFFF"/>
+        </w:rPr>
         <w:t>Meeting3: 10/30 (1h)</w:t>
       </w:r>
-    </w:p>
-    <w:p>
-      <w:pPr>
-        <w:rPr>
-          <w:rFonts w:ascii="Arial" w:hAnsi="Arial" w:cs="Arial"/>
-          <w:b/>
-          <w:color w:val="484848"/>
-          <w:sz w:val="21"/>
-          <w:szCs w:val="21"/>
-          <w:shd w:val="clear" w:color="auto" w:fill="FFFFFF"/>
-        </w:rPr>
-      </w:pPr>
-      <w:r>
-        <w:rPr>
-          <w:rFonts w:ascii="Arial" w:hAnsi="Arial" w:cs="Arial"/>
-          <w:b/>
+      <w:bookmarkEnd w:id="0"/>
+    </w:p>
+    <w:p>
+      <w:pPr>
+        <w:rPr>
+          <w:rFonts w:ascii="Arial" w:hAnsi="Arial" w:cs="Arial"/>
+          <w:bCs/>
+          <w:color w:val="484848"/>
+          <w:sz w:val="21"/>
+          <w:szCs w:val="21"/>
+          <w:shd w:val="clear" w:color="auto" w:fill="FFFFFF"/>
+        </w:rPr>
+      </w:pPr>
+      <w:r>
+        <w:rPr>
+          <w:rFonts w:ascii="Arial" w:hAnsi="Arial" w:cs="Arial"/>
+          <w:bCs/>
           <w:color w:val="484848"/>
           <w:sz w:val="21"/>
           <w:szCs w:val="21"/>
@@ -1527,7 +1605,7 @@
       <w:r>
         <w:rPr>
           <w:rFonts w:ascii="Arial" w:hAnsi="Arial" w:cs="Arial"/>
-          <w:b/>
+          <w:bCs/>
           <w:color w:val="484848"/>
           <w:sz w:val="21"/>
           <w:szCs w:val="21"/>
@@ -1542,17 +1620,17 @@
         <w:ind w:left="720" w:firstLine="720"/>
         <w:rPr>
           <w:rFonts w:ascii="Arial" w:hAnsi="Arial" w:cs="Arial"/>
-          <w:b/>
-          <w:color w:val="484848"/>
-          <w:sz w:val="21"/>
-          <w:szCs w:val="21"/>
-          <w:shd w:val="clear" w:color="auto" w:fill="FFFFFF"/>
-        </w:rPr>
-      </w:pPr>
-      <w:r>
-        <w:rPr>
-          <w:rFonts w:ascii="Arial" w:hAnsi="Arial" w:cs="Arial"/>
-          <w:b/>
+          <w:bCs/>
+          <w:color w:val="484848"/>
+          <w:sz w:val="21"/>
+          <w:szCs w:val="21"/>
+          <w:shd w:val="clear" w:color="auto" w:fill="FFFFFF"/>
+        </w:rPr>
+      </w:pPr>
+      <w:r>
+        <w:rPr>
+          <w:rFonts w:ascii="Arial" w:hAnsi="Arial" w:cs="Arial"/>
+          <w:bCs/>
           <w:color w:val="484848"/>
           <w:sz w:val="21"/>
           <w:szCs w:val="21"/>
@@ -1646,6 +1724,18 @@
         </w:rPr>
         <w:t>, and self-QA time</w:t>
       </w:r>
+      <w:r>
+        <w:rPr>
+          <w:rFonts w:ascii="Arial" w:hAnsi="Arial" w:cs="Arial"/>
+          <w:b/>
+          <w:bCs/>
+          <w:color w:val="484848"/>
+          <w:sz w:val="21"/>
+          <w:szCs w:val="21"/>
+          <w:shd w:val="clear" w:color="auto" w:fill="FFFFFF"/>
+        </w:rPr>
+        <w:t xml:space="preserve"> of functions</w:t>
+      </w:r>
     </w:p>
     <w:p>
       <w:pPr>
@@ -1701,19 +1791,15 @@
         <w:ind w:left="720" w:firstLine="720"/>
         <w:rPr>
           <w:rFonts w:ascii="Arial" w:hAnsi="Arial" w:cs="Arial"/>
-          <w:b/>
-          <w:bCs/>
-          <w:color w:val="484848"/>
-          <w:sz w:val="21"/>
-          <w:szCs w:val="21"/>
-          <w:shd w:val="clear" w:color="auto" w:fill="FFFFFF"/>
-        </w:rPr>
-      </w:pPr>
-      <w:r>
-        <w:rPr>
-          <w:rFonts w:ascii="Arial" w:hAnsi="Arial" w:cs="Arial"/>
-          <w:b/>
-          <w:bCs/>
+          <w:color w:val="484848"/>
+          <w:sz w:val="21"/>
+          <w:szCs w:val="21"/>
+          <w:shd w:val="clear" w:color="auto" w:fill="FFFFFF"/>
+        </w:rPr>
+      </w:pPr>
+      <w:r>
+        <w:rPr>
+          <w:rFonts w:ascii="Arial" w:hAnsi="Arial" w:cs="Arial"/>
           <w:color w:val="484848"/>
           <w:sz w:val="21"/>
           <w:szCs w:val="21"/>
@@ -1724,8 +1810,6 @@
       <w:r>
         <w:rPr>
           <w:rFonts w:ascii="Arial" w:hAnsi="Arial" w:cs="Arial"/>
-          <w:b/>
-          <w:bCs/>
           <w:color w:val="484848"/>
           <w:sz w:val="21"/>
           <w:szCs w:val="21"/>
@@ -1736,8 +1820,6 @@
       <w:r>
         <w:rPr>
           <w:rFonts w:ascii="Arial" w:hAnsi="Arial" w:cs="Arial"/>
-          <w:b/>
-          <w:bCs/>
           <w:color w:val="484848"/>
           <w:sz w:val="21"/>
           <w:szCs w:val="21"/>
@@ -1748,8 +1830,6 @@
       <w:r>
         <w:rPr>
           <w:rFonts w:ascii="Arial" w:hAnsi="Arial" w:cs="Arial"/>
-          <w:b/>
-          <w:bCs/>
           <w:color w:val="484848"/>
           <w:sz w:val="21"/>
           <w:szCs w:val="21"/>
@@ -1763,19 +1843,15 @@
         <w:ind w:left="720" w:firstLine="720"/>
         <w:rPr>
           <w:rFonts w:ascii="Arial" w:hAnsi="Arial" w:cs="Arial"/>
-          <w:b/>
-          <w:bCs/>
-          <w:color w:val="484848"/>
-          <w:sz w:val="21"/>
-          <w:szCs w:val="21"/>
-          <w:shd w:val="clear" w:color="auto" w:fill="FFFFFF"/>
-        </w:rPr>
-      </w:pPr>
-      <w:r>
-        <w:rPr>
-          <w:rFonts w:ascii="Arial" w:hAnsi="Arial" w:cs="Arial"/>
-          <w:b/>
-          <w:bCs/>
+          <w:color w:val="484848"/>
+          <w:sz w:val="21"/>
+          <w:szCs w:val="21"/>
+          <w:shd w:val="clear" w:color="auto" w:fill="FFFFFF"/>
+        </w:rPr>
+      </w:pPr>
+      <w:r>
+        <w:rPr>
+          <w:rFonts w:ascii="Arial" w:hAnsi="Arial" w:cs="Arial"/>
           <w:color w:val="484848"/>
           <w:sz w:val="21"/>
           <w:szCs w:val="21"/>
@@ -1786,8 +1862,6 @@
       <w:r>
         <w:rPr>
           <w:rFonts w:ascii="Arial" w:hAnsi="Arial" w:cs="Arial"/>
-          <w:b/>
-          <w:bCs/>
           <w:color w:val="484848"/>
           <w:sz w:val="21"/>
           <w:szCs w:val="21"/>
@@ -1798,8 +1872,6 @@
       <w:r>
         <w:rPr>
           <w:rFonts w:ascii="Arial" w:hAnsi="Arial" w:cs="Arial"/>
-          <w:b/>
-          <w:bCs/>
           <w:color w:val="484848"/>
           <w:sz w:val="21"/>
           <w:szCs w:val="21"/>
@@ -1810,8 +1882,6 @@
       <w:r>
         <w:rPr>
           <w:rFonts w:ascii="Arial" w:hAnsi="Arial" w:cs="Arial"/>
-          <w:b/>
-          <w:bCs/>
           <w:color w:val="484848"/>
           <w:sz w:val="21"/>
           <w:szCs w:val="21"/>
@@ -1825,31 +1895,37 @@
         <w:ind w:left="720" w:firstLine="720"/>
         <w:rPr>
           <w:rFonts w:ascii="Arial" w:hAnsi="Arial" w:cs="Arial"/>
-          <w:b/>
-          <w:bCs/>
-          <w:color w:val="484848"/>
-          <w:sz w:val="21"/>
-          <w:szCs w:val="21"/>
-          <w:shd w:val="clear" w:color="auto" w:fill="FFFFFF"/>
-        </w:rPr>
-      </w:pPr>
-      <w:r>
-        <w:rPr>
-          <w:rFonts w:ascii="Arial" w:hAnsi="Arial" w:cs="Arial"/>
-          <w:b/>
-          <w:bCs/>
-          <w:color w:val="484848"/>
-          <w:sz w:val="21"/>
-          <w:szCs w:val="21"/>
-          <w:shd w:val="clear" w:color="auto" w:fill="FFFFFF"/>
-        </w:rPr>
-        <w:t>-SQLController</w:t>
-      </w:r>
-      <w:r>
-        <w:rPr>
-          <w:rFonts w:ascii="Arial" w:hAnsi="Arial" w:cs="Arial"/>
-          <w:b/>
-          <w:bCs/>
+          <w:color w:val="484848"/>
+          <w:sz w:val="21"/>
+          <w:szCs w:val="21"/>
+          <w:shd w:val="clear" w:color="auto" w:fill="FFFFFF"/>
+        </w:rPr>
+      </w:pPr>
+      <w:r>
+        <w:rPr>
+          <w:rFonts w:ascii="Arial" w:hAnsi="Arial" w:cs="Arial"/>
+          <w:color w:val="484848"/>
+          <w:sz w:val="21"/>
+          <w:szCs w:val="21"/>
+          <w:shd w:val="clear" w:color="auto" w:fill="FFFFFF"/>
+        </w:rPr>
+        <w:t>-</w:t>
+      </w:r>
+      <w:proofErr w:type="spellStart"/>
+      <w:r>
+        <w:rPr>
+          <w:rFonts w:ascii="Arial" w:hAnsi="Arial" w:cs="Arial"/>
+          <w:color w:val="484848"/>
+          <w:sz w:val="21"/>
+          <w:szCs w:val="21"/>
+          <w:shd w:val="clear" w:color="auto" w:fill="FFFFFF"/>
+        </w:rPr>
+        <w:t>SQLController</w:t>
+      </w:r>
+      <w:proofErr w:type="spellEnd"/>
+      <w:r>
+        <w:rPr>
+          <w:rFonts w:ascii="Arial" w:hAnsi="Arial" w:cs="Arial"/>
           <w:color w:val="484848"/>
           <w:sz w:val="21"/>
           <w:szCs w:val="21"/>
@@ -1860,8 +1936,6 @@
       <w:r>
         <w:rPr>
           <w:rFonts w:ascii="Arial" w:hAnsi="Arial" w:cs="Arial"/>
-          <w:b/>
-          <w:bCs/>
           <w:color w:val="484848"/>
           <w:sz w:val="21"/>
           <w:szCs w:val="21"/>
@@ -1872,8 +1946,6 @@
       <w:r>
         <w:rPr>
           <w:rFonts w:ascii="Arial" w:hAnsi="Arial" w:cs="Arial"/>
-          <w:b/>
-          <w:bCs/>
           <w:noProof/>
           <w:color w:val="484848"/>
           <w:sz w:val="21"/>
@@ -1888,19 +1960,15 @@
         <w:ind w:left="720" w:firstLine="720"/>
         <w:rPr>
           <w:rFonts w:ascii="Arial" w:hAnsi="Arial" w:cs="Arial"/>
-          <w:b/>
-          <w:bCs/>
-          <w:color w:val="484848"/>
-          <w:sz w:val="21"/>
-          <w:szCs w:val="21"/>
-          <w:shd w:val="clear" w:color="auto" w:fill="FFFFFF"/>
-        </w:rPr>
-      </w:pPr>
-      <w:r>
-        <w:rPr>
-          <w:rFonts w:ascii="Arial" w:hAnsi="Arial" w:cs="Arial"/>
-          <w:b/>
-          <w:bCs/>
+          <w:color w:val="484848"/>
+          <w:sz w:val="21"/>
+          <w:szCs w:val="21"/>
+          <w:shd w:val="clear" w:color="auto" w:fill="FFFFFF"/>
+        </w:rPr>
+      </w:pPr>
+      <w:r>
+        <w:rPr>
+          <w:rFonts w:ascii="Arial" w:hAnsi="Arial" w:cs="Arial"/>
           <w:color w:val="484848"/>
           <w:sz w:val="21"/>
           <w:szCs w:val="21"/>
@@ -1911,8 +1979,6 @@
       <w:r>
         <w:rPr>
           <w:rFonts w:ascii="Arial" w:hAnsi="Arial" w:cs="Arial"/>
-          <w:b/>
-          <w:bCs/>
           <w:color w:val="484848"/>
           <w:sz w:val="21"/>
           <w:szCs w:val="21"/>
@@ -1923,8 +1989,6 @@
       <w:r>
         <w:rPr>
           <w:rFonts w:ascii="Arial" w:hAnsi="Arial" w:cs="Arial"/>
-          <w:b/>
-          <w:bCs/>
           <w:color w:val="484848"/>
           <w:sz w:val="21"/>
           <w:szCs w:val="21"/>
@@ -1935,8 +1999,6 @@
       <w:r>
         <w:rPr>
           <w:rFonts w:ascii="Arial" w:hAnsi="Arial" w:cs="Arial"/>
-          <w:b/>
-          <w:bCs/>
           <w:noProof/>
           <w:color w:val="484848"/>
           <w:sz w:val="21"/>
@@ -1951,19 +2013,15 @@
         <w:ind w:left="720" w:firstLine="720"/>
         <w:rPr>
           <w:rFonts w:ascii="Arial" w:hAnsi="Arial" w:cs="Arial"/>
-          <w:b/>
-          <w:bCs/>
-          <w:color w:val="484848"/>
-          <w:sz w:val="21"/>
-          <w:szCs w:val="21"/>
-          <w:shd w:val="clear" w:color="auto" w:fill="FFFFFF"/>
-        </w:rPr>
-      </w:pPr>
-      <w:r>
-        <w:rPr>
-          <w:rFonts w:ascii="Arial" w:hAnsi="Arial" w:cs="Arial"/>
-          <w:b/>
-          <w:bCs/>
+          <w:color w:val="484848"/>
+          <w:sz w:val="21"/>
+          <w:szCs w:val="21"/>
+          <w:shd w:val="clear" w:color="auto" w:fill="FFFFFF"/>
+        </w:rPr>
+      </w:pPr>
+      <w:r>
+        <w:rPr>
+          <w:rFonts w:ascii="Arial" w:hAnsi="Arial" w:cs="Arial"/>
           <w:color w:val="484848"/>
           <w:sz w:val="21"/>
           <w:szCs w:val="21"/>
@@ -1974,8 +2032,6 @@
       <w:r>
         <w:rPr>
           <w:rFonts w:ascii="Arial" w:hAnsi="Arial" w:cs="Arial"/>
-          <w:b/>
-          <w:bCs/>
           <w:color w:val="484848"/>
           <w:sz w:val="21"/>
           <w:szCs w:val="21"/>
@@ -1986,8 +2042,6 @@
       <w:r>
         <w:rPr>
           <w:rFonts w:ascii="Arial" w:hAnsi="Arial" w:cs="Arial"/>
-          <w:b/>
-          <w:bCs/>
           <w:color w:val="484848"/>
           <w:sz w:val="21"/>
           <w:szCs w:val="21"/>
@@ -2011,14 +2065,23 @@
       <w:r>
         <w:rPr>
           <w:rFonts w:ascii="Arial" w:hAnsi="Arial" w:cs="Arial"/>
-          <w:b/>
-          <w:bCs/>
           <w:color w:val="484848"/>
           <w:sz w:val="21"/>
           <w:szCs w:val="21"/>
           <w:shd w:val="clear" w:color="auto" w:fill="FFFFFF"/>
         </w:rPr>
         <w:tab/>
+      </w:r>
+      <w:r>
+        <w:rPr>
+          <w:rFonts w:ascii="Arial" w:hAnsi="Arial" w:cs="Arial"/>
+          <w:b/>
+          <w:bCs/>
+          <w:color w:val="484848"/>
+          <w:sz w:val="21"/>
+          <w:szCs w:val="21"/>
+          <w:shd w:val="clear" w:color="auto" w:fill="FFFFFF"/>
+        </w:rPr>
         <w:t>Jian Xian:</w:t>
       </w:r>
     </w:p>
@@ -2026,19 +2089,15 @@
       <w:pPr>
         <w:rPr>
           <w:rFonts w:ascii="Arial" w:hAnsi="Arial" w:cs="Arial"/>
-          <w:b/>
-          <w:bCs/>
-          <w:color w:val="484848"/>
-          <w:sz w:val="21"/>
-          <w:szCs w:val="21"/>
-          <w:shd w:val="clear" w:color="auto" w:fill="FFFFFF"/>
-        </w:rPr>
-      </w:pPr>
-      <w:r>
-        <w:rPr>
-          <w:rFonts w:ascii="Arial" w:hAnsi="Arial" w:cs="Arial"/>
-          <w:b/>
-          <w:bCs/>
+          <w:color w:val="484848"/>
+          <w:sz w:val="21"/>
+          <w:szCs w:val="21"/>
+          <w:shd w:val="clear" w:color="auto" w:fill="FFFFFF"/>
+        </w:rPr>
+      </w:pPr>
+      <w:r>
+        <w:rPr>
+          <w:rFonts w:ascii="Arial" w:hAnsi="Arial" w:cs="Arial"/>
           <w:color w:val="484848"/>
           <w:sz w:val="21"/>
           <w:szCs w:val="21"/>
@@ -2049,8 +2108,6 @@
       <w:r>
         <w:rPr>
           <w:rFonts w:ascii="Arial" w:hAnsi="Arial" w:cs="Arial"/>
-          <w:b/>
-          <w:bCs/>
           <w:color w:val="484848"/>
           <w:sz w:val="21"/>
           <w:szCs w:val="21"/>
@@ -2065,19 +2122,15 @@
         <w:ind w:left="720" w:firstLine="720"/>
         <w:rPr>
           <w:rFonts w:ascii="Arial" w:hAnsi="Arial" w:cs="Arial"/>
-          <w:b/>
-          <w:bCs/>
-          <w:color w:val="484848"/>
-          <w:sz w:val="21"/>
-          <w:szCs w:val="21"/>
-          <w:shd w:val="clear" w:color="auto" w:fill="FFFFFF"/>
-        </w:rPr>
-      </w:pPr>
-      <w:r>
-        <w:rPr>
-          <w:rFonts w:ascii="Arial" w:hAnsi="Arial" w:cs="Arial"/>
-          <w:b/>
-          <w:bCs/>
+          <w:color w:val="484848"/>
+          <w:sz w:val="21"/>
+          <w:szCs w:val="21"/>
+          <w:shd w:val="clear" w:color="auto" w:fill="FFFFFF"/>
+        </w:rPr>
+      </w:pPr>
+      <w:r>
+        <w:rPr>
+          <w:rFonts w:ascii="Arial" w:hAnsi="Arial" w:cs="Arial"/>
           <w:color w:val="484848"/>
           <w:sz w:val="21"/>
           <w:szCs w:val="21"/>
@@ -2091,19 +2144,15 @@
         <w:ind w:left="720" w:firstLine="720"/>
         <w:rPr>
           <w:rFonts w:ascii="Arial" w:hAnsi="Arial" w:cs="Arial"/>
-          <w:b/>
-          <w:bCs/>
-          <w:color w:val="484848"/>
-          <w:sz w:val="21"/>
-          <w:szCs w:val="21"/>
-          <w:shd w:val="clear" w:color="auto" w:fill="FFFFFF"/>
-        </w:rPr>
-      </w:pPr>
-      <w:r>
-        <w:rPr>
-          <w:rFonts w:ascii="Arial" w:hAnsi="Arial" w:cs="Arial"/>
-          <w:b/>
-          <w:bCs/>
+          <w:color w:val="484848"/>
+          <w:sz w:val="21"/>
+          <w:szCs w:val="21"/>
+          <w:shd w:val="clear" w:color="auto" w:fill="FFFFFF"/>
+        </w:rPr>
+      </w:pPr>
+      <w:r>
+        <w:rPr>
+          <w:rFonts w:ascii="Arial" w:hAnsi="Arial" w:cs="Arial"/>
           <w:color w:val="484848"/>
           <w:sz w:val="21"/>
           <w:szCs w:val="21"/>
@@ -2127,8 +2176,6 @@
       <w:r>
         <w:rPr>
           <w:rFonts w:ascii="Arial" w:hAnsi="Arial" w:cs="Arial"/>
-          <w:b/>
-          <w:bCs/>
           <w:color w:val="484848"/>
           <w:sz w:val="21"/>
           <w:szCs w:val="21"/>
@@ -2153,19 +2200,15 @@
       <w:pPr>
         <w:rPr>
           <w:rFonts w:ascii="Arial" w:hAnsi="Arial" w:cs="Arial"/>
-          <w:b/>
-          <w:bCs/>
-          <w:color w:val="484848"/>
-          <w:sz w:val="21"/>
-          <w:szCs w:val="21"/>
-          <w:shd w:val="clear" w:color="auto" w:fill="FFFFFF"/>
-        </w:rPr>
-      </w:pPr>
-      <w:r>
-        <w:rPr>
-          <w:rFonts w:ascii="Arial" w:hAnsi="Arial" w:cs="Arial"/>
-          <w:b/>
-          <w:bCs/>
+          <w:color w:val="484848"/>
+          <w:sz w:val="21"/>
+          <w:szCs w:val="21"/>
+          <w:shd w:val="clear" w:color="auto" w:fill="FFFFFF"/>
+        </w:rPr>
+      </w:pPr>
+      <w:r>
+        <w:rPr>
+          <w:rFonts w:ascii="Arial" w:hAnsi="Arial" w:cs="Arial"/>
           <w:color w:val="484848"/>
           <w:sz w:val="21"/>
           <w:szCs w:val="21"/>
@@ -2176,8 +2219,6 @@
       <w:r>
         <w:rPr>
           <w:rFonts w:ascii="Arial" w:hAnsi="Arial" w:cs="Arial"/>
-          <w:b/>
-          <w:bCs/>
           <w:color w:val="484848"/>
           <w:sz w:val="21"/>
           <w:szCs w:val="21"/>
@@ -2188,8 +2229,6 @@
       <w:r>
         <w:rPr>
           <w:rFonts w:ascii="Arial" w:hAnsi="Arial" w:cs="Arial"/>
-          <w:b/>
-          <w:bCs/>
           <w:color w:val="484848"/>
           <w:sz w:val="21"/>
           <w:szCs w:val="21"/>
@@ -2200,8 +2239,6 @@
       <w:r>
         <w:rPr>
           <w:rFonts w:ascii="Arial" w:hAnsi="Arial" w:cs="Arial"/>
-          <w:b/>
-          <w:bCs/>
           <w:color w:val="484848"/>
           <w:sz w:val="21"/>
           <w:szCs w:val="21"/>
@@ -2212,8 +2249,6 @@
       <w:r>
         <w:rPr>
           <w:rFonts w:ascii="Arial" w:hAnsi="Arial" w:cs="Arial"/>
-          <w:b/>
-          <w:bCs/>
           <w:color w:val="484848"/>
           <w:sz w:val="21"/>
           <w:szCs w:val="21"/>
@@ -2226,19 +2261,15 @@
       <w:pPr>
         <w:rPr>
           <w:rFonts w:ascii="Arial" w:hAnsi="Arial" w:cs="Arial"/>
-          <w:b/>
-          <w:bCs/>
-          <w:color w:val="484848"/>
-          <w:sz w:val="21"/>
-          <w:szCs w:val="21"/>
-          <w:shd w:val="clear" w:color="auto" w:fill="FFFFFF"/>
-        </w:rPr>
-      </w:pPr>
-      <w:r>
-        <w:rPr>
-          <w:rFonts w:ascii="Arial" w:hAnsi="Arial" w:cs="Arial"/>
-          <w:b/>
-          <w:bCs/>
+          <w:color w:val="484848"/>
+          <w:sz w:val="21"/>
+          <w:szCs w:val="21"/>
+          <w:shd w:val="clear" w:color="auto" w:fill="FFFFFF"/>
+        </w:rPr>
+      </w:pPr>
+      <w:r>
+        <w:rPr>
+          <w:rFonts w:ascii="Arial" w:hAnsi="Arial" w:cs="Arial"/>
           <w:color w:val="484848"/>
           <w:sz w:val="21"/>
           <w:szCs w:val="21"/>
@@ -2249,8 +2280,6 @@
       <w:r>
         <w:rPr>
           <w:rFonts w:ascii="Arial" w:hAnsi="Arial" w:cs="Arial"/>
-          <w:b/>
-          <w:bCs/>
           <w:color w:val="484848"/>
           <w:sz w:val="21"/>
           <w:szCs w:val="21"/>
@@ -2262,8 +2291,6 @@
       <w:r>
         <w:rPr>
           <w:rFonts w:ascii="Arial" w:hAnsi="Arial" w:cs="Arial"/>
-          <w:b/>
-          <w:bCs/>
           <w:color w:val="484848"/>
           <w:sz w:val="21"/>
           <w:szCs w:val="21"/>
@@ -2274,8 +2301,6 @@
       <w:r>
         <w:rPr>
           <w:rFonts w:ascii="Arial" w:hAnsi="Arial" w:cs="Arial"/>
-          <w:b/>
-          <w:bCs/>
           <w:color w:val="484848"/>
           <w:sz w:val="21"/>
           <w:szCs w:val="21"/>
@@ -2288,19 +2313,15 @@
       <w:pPr>
         <w:rPr>
           <w:rFonts w:ascii="Arial" w:hAnsi="Arial" w:cs="Arial"/>
-          <w:b/>
-          <w:bCs/>
-          <w:color w:val="484848"/>
-          <w:sz w:val="21"/>
-          <w:szCs w:val="21"/>
-          <w:shd w:val="clear" w:color="auto" w:fill="FFFFFF"/>
-        </w:rPr>
-      </w:pPr>
-      <w:r>
-        <w:rPr>
-          <w:rFonts w:ascii="Arial" w:hAnsi="Arial" w:cs="Arial"/>
-          <w:b/>
-          <w:bCs/>
+          <w:color w:val="484848"/>
+          <w:sz w:val="21"/>
+          <w:szCs w:val="21"/>
+          <w:shd w:val="clear" w:color="auto" w:fill="FFFFFF"/>
+        </w:rPr>
+      </w:pPr>
+      <w:r>
+        <w:rPr>
+          <w:rFonts w:ascii="Arial" w:hAnsi="Arial" w:cs="Arial"/>
           <w:color w:val="484848"/>
           <w:sz w:val="21"/>
           <w:szCs w:val="21"/>
@@ -2311,8 +2332,6 @@
       <w:r>
         <w:rPr>
           <w:rFonts w:ascii="Arial" w:hAnsi="Arial" w:cs="Arial"/>
-          <w:b/>
-          <w:bCs/>
           <w:color w:val="484848"/>
           <w:sz w:val="21"/>
           <w:szCs w:val="21"/>
@@ -2324,8 +2343,6 @@
       <w:r>
         <w:rPr>
           <w:rFonts w:ascii="Arial" w:hAnsi="Arial" w:cs="Arial"/>
-          <w:b/>
-          <w:bCs/>
           <w:color w:val="484848"/>
           <w:sz w:val="21"/>
           <w:szCs w:val="21"/>
@@ -2347,8 +2364,6 @@
       <w:r>
         <w:rPr>
           <w:rFonts w:ascii="Arial" w:hAnsi="Arial" w:cs="Arial"/>
-          <w:b/>
-          <w:bCs/>
           <w:color w:val="484848"/>
           <w:sz w:val="21"/>
           <w:szCs w:val="21"/>
@@ -2359,8 +2374,6 @@
       <w:r>
         <w:rPr>
           <w:rFonts w:ascii="Arial" w:hAnsi="Arial" w:cs="Arial"/>
-          <w:b/>
-          <w:bCs/>
           <w:color w:val="484848"/>
           <w:sz w:val="21"/>
           <w:szCs w:val="21"/>
@@ -2372,8 +2385,6 @@
       <w:r>
         <w:rPr>
           <w:rFonts w:ascii="Arial" w:hAnsi="Arial" w:cs="Arial"/>
-          <w:b/>
-          <w:bCs/>
           <w:color w:val="484848"/>
           <w:sz w:val="21"/>
           <w:szCs w:val="21"/>
@@ -2384,8 +2395,6 @@
       <w:r>
         <w:rPr>
           <w:rFonts w:ascii="Arial" w:hAnsi="Arial" w:cs="Arial"/>
-          <w:b/>
-          <w:bCs/>
           <w:color w:val="484848"/>
           <w:sz w:val="21"/>
           <w:szCs w:val="21"/>
@@ -2419,6 +2428,17 @@
       <w:pPr>
         <w:rPr>
           <w:rFonts w:ascii="Arial" w:hAnsi="Arial" w:cs="Arial"/>
+          <w:color w:val="484848"/>
+          <w:sz w:val="21"/>
+          <w:szCs w:val="21"/>
+          <w:shd w:val="clear" w:color="auto" w:fill="FFFFFF"/>
+        </w:rPr>
+      </w:pPr>
+    </w:p>
+    <w:p>
+      <w:pPr>
+        <w:rPr>
+          <w:rFonts w:ascii="Arial" w:hAnsi="Arial" w:cs="Arial"/>
           <w:b/>
           <w:bCs/>
           <w:color w:val="484848"/>
@@ -2476,34 +2496,609 @@
           <w:shd w:val="clear" w:color="auto" w:fill="FFFFFF"/>
         </w:rPr>
         <w:tab/>
+      </w:r>
+      <w:r>
+        <w:rPr>
+          <w:rFonts w:ascii="Arial" w:hAnsi="Arial" w:cs="Arial"/>
+          <w:b/>
+          <w:bCs/>
+          <w:color w:val="484848"/>
+          <w:sz w:val="21"/>
+          <w:szCs w:val="21"/>
+          <w:shd w:val="clear" w:color="auto" w:fill="FFFFFF"/>
+        </w:rPr>
+        <w:t>Tina updating code per Marshall’s Quality Assurance Testing: ~1h</w:t>
+      </w:r>
+    </w:p>
+    <w:p>
+      <w:pPr>
+        <w:pStyle w:val="ListParagraph"/>
+        <w:numPr>
+          <w:ilvl w:val="0"/>
+          <w:numId w:val="6"/>
+        </w:numPr>
+        <w:rPr>
+          <w:rFonts w:ascii="Arial" w:hAnsi="Arial" w:cs="Arial"/>
+          <w:color w:val="484848"/>
+          <w:sz w:val="21"/>
+          <w:szCs w:val="21"/>
+          <w:shd w:val="clear" w:color="auto" w:fill="FFFFFF"/>
+        </w:rPr>
+      </w:pPr>
+      <w:r>
+        <w:rPr>
+          <w:rFonts w:ascii="Arial" w:hAnsi="Arial" w:cs="Arial"/>
+          <w:color w:val="484848"/>
+          <w:sz w:val="21"/>
+          <w:szCs w:val="21"/>
+          <w:shd w:val="clear" w:color="auto" w:fill="FFFFFF"/>
+        </w:rPr>
+        <w:t xml:space="preserve">corrected unique constraint failures and handling of crashes, ensured user input is in correct date format, adjusted case sensitivity of find car owners, made sure log out button re-directed user to </w:t>
+      </w:r>
+      <w:r>
+        <w:rPr>
+          <w:rFonts w:ascii="Arial" w:hAnsi="Arial" w:cs="Arial"/>
+          <w:color w:val="484848"/>
+          <w:sz w:val="21"/>
+          <w:szCs w:val="21"/>
+          <w:shd w:val="clear" w:color="auto" w:fill="FFFFFF"/>
+        </w:rPr>
+        <w:t>the traffic officer window</w:t>
+      </w:r>
+    </w:p>
+    <w:p>
+      <w:pPr>
+        <w:ind w:firstLine="720"/>
+        <w:rPr>
+          <w:rFonts w:ascii="Arial" w:hAnsi="Arial" w:cs="Arial"/>
+          <w:b/>
+          <w:bCs/>
+          <w:color w:val="484848"/>
+          <w:sz w:val="21"/>
+          <w:szCs w:val="21"/>
+          <w:shd w:val="clear" w:color="auto" w:fill="FFFFFF"/>
+        </w:rPr>
+      </w:pPr>
+      <w:r>
+        <w:rPr>
+          <w:rFonts w:ascii="Arial" w:hAnsi="Arial" w:cs="Arial"/>
+          <w:b/>
+          <w:bCs/>
+          <w:color w:val="484848"/>
+          <w:sz w:val="21"/>
+          <w:szCs w:val="21"/>
+          <w:shd w:val="clear" w:color="auto" w:fill="FFFFFF"/>
+        </w:rPr>
         <w:t>Tina testing Marshall: ~1h</w:t>
       </w:r>
     </w:p>
     <w:p>
       <w:pPr>
-        <w:rPr>
-          <w:rFonts w:ascii="Arial" w:hAnsi="Arial" w:cs="Arial"/>
-          <w:b/>
-          <w:bCs/>
-          <w:color w:val="484848"/>
-          <w:sz w:val="21"/>
-          <w:szCs w:val="21"/>
-          <w:shd w:val="clear" w:color="auto" w:fill="FFFFFF"/>
-        </w:rPr>
-      </w:pPr>
-      <w:r>
-        <w:rPr>
-          <w:rFonts w:ascii="Arial" w:hAnsi="Arial" w:cs="Arial"/>
-          <w:b/>
-          <w:bCs/>
-          <w:color w:val="484848"/>
-          <w:sz w:val="21"/>
-          <w:szCs w:val="21"/>
-          <w:shd w:val="clear" w:color="auto" w:fill="FFFFFF"/>
-        </w:rPr>
+        <w:pStyle w:val="ListParagraph"/>
+        <w:numPr>
+          <w:ilvl w:val="0"/>
+          <w:numId w:val="5"/>
+        </w:numPr>
+        <w:rPr>
+          <w:rFonts w:ascii="Arial" w:hAnsi="Arial" w:cs="Arial"/>
+          <w:color w:val="484848"/>
+          <w:sz w:val="21"/>
+          <w:szCs w:val="21"/>
+          <w:shd w:val="clear" w:color="auto" w:fill="FFFFFF"/>
+        </w:rPr>
+      </w:pPr>
+      <w:r>
+        <w:rPr>
+          <w:rFonts w:ascii="Arial" w:hAnsi="Arial" w:cs="Arial"/>
+          <w:color w:val="484848"/>
+          <w:sz w:val="21"/>
+          <w:szCs w:val="21"/>
+          <w:shd w:val="clear" w:color="auto" w:fill="FFFFFF"/>
+        </w:rPr>
+        <w:t>Test</w:t>
+      </w:r>
+      <w:r>
+        <w:rPr>
+          <w:rFonts w:ascii="Arial" w:hAnsi="Arial" w:cs="Arial"/>
+          <w:color w:val="484848"/>
+          <w:sz w:val="21"/>
+          <w:szCs w:val="21"/>
+          <w:shd w:val="clear" w:color="auto" w:fill="FFFFFF"/>
+        </w:rPr>
+        <w:t xml:space="preserve">ed </w:t>
+      </w:r>
+      <w:r>
+        <w:rPr>
+          <w:rFonts w:ascii="Arial" w:hAnsi="Arial" w:cs="Arial"/>
+          <w:color w:val="484848"/>
+          <w:sz w:val="21"/>
+          <w:szCs w:val="21"/>
+          <w:shd w:val="clear" w:color="auto" w:fill="FFFFFF"/>
+        </w:rPr>
+        <w:t>“</w:t>
+      </w:r>
+      <w:r>
+        <w:rPr>
+          <w:rFonts w:ascii="Arial" w:hAnsi="Arial" w:cs="Arial"/>
+          <w:color w:val="484848"/>
+          <w:sz w:val="21"/>
+          <w:szCs w:val="21"/>
+          <w:shd w:val="clear" w:color="auto" w:fill="FFFFFF"/>
+        </w:rPr>
+        <w:t>R</w:t>
+      </w:r>
+      <w:r>
+        <w:rPr>
+          <w:rFonts w:ascii="Arial" w:hAnsi="Arial" w:cs="Arial"/>
+          <w:color w:val="484848"/>
+          <w:sz w:val="21"/>
+          <w:szCs w:val="21"/>
+          <w:shd w:val="clear" w:color="auto" w:fill="FFFFFF"/>
+        </w:rPr>
+        <w:t>egister</w:t>
+      </w:r>
+      <w:r>
+        <w:rPr>
+          <w:rFonts w:ascii="Arial" w:hAnsi="Arial" w:cs="Arial"/>
+          <w:color w:val="484848"/>
+          <w:sz w:val="21"/>
+          <w:szCs w:val="21"/>
+          <w:shd w:val="clear" w:color="auto" w:fill="FFFFFF"/>
+        </w:rPr>
+        <w:t xml:space="preserve"> B</w:t>
+      </w:r>
+      <w:r>
+        <w:rPr>
+          <w:rFonts w:ascii="Arial" w:hAnsi="Arial" w:cs="Arial"/>
+          <w:color w:val="484848"/>
+          <w:sz w:val="21"/>
+          <w:szCs w:val="21"/>
+          <w:shd w:val="clear" w:color="auto" w:fill="FFFFFF"/>
+        </w:rPr>
+        <w:t>irth” function</w:t>
+      </w:r>
+      <w:r>
+        <w:rPr>
+          <w:rFonts w:ascii="Arial" w:hAnsi="Arial" w:cs="Arial"/>
+          <w:color w:val="484848"/>
+          <w:sz w:val="21"/>
+          <w:szCs w:val="21"/>
+          <w:shd w:val="clear" w:color="auto" w:fill="FFFFFF"/>
+        </w:rPr>
+        <w:t>: ~30min</w:t>
+      </w:r>
+      <w:r>
+        <w:rPr>
+          <w:rFonts w:ascii="Arial" w:hAnsi="Arial" w:cs="Arial"/>
+          <w:color w:val="484848"/>
+          <w:sz w:val="21"/>
+          <w:szCs w:val="21"/>
+          <w:shd w:val="clear" w:color="auto" w:fill="FFFFFF"/>
+        </w:rPr>
+        <w:t xml:space="preserve"> </w:t>
+      </w:r>
+    </w:p>
+    <w:p>
+      <w:pPr>
+        <w:pStyle w:val="ListParagraph"/>
+        <w:numPr>
+          <w:ilvl w:val="0"/>
+          <w:numId w:val="5"/>
+        </w:numPr>
+        <w:rPr>
+          <w:rFonts w:ascii="Arial" w:hAnsi="Arial" w:cs="Arial"/>
+          <w:b/>
+          <w:bCs/>
+          <w:color w:val="484848"/>
+          <w:sz w:val="21"/>
+          <w:szCs w:val="21"/>
+          <w:shd w:val="clear" w:color="auto" w:fill="FFFFFF"/>
+        </w:rPr>
+      </w:pPr>
+      <w:r>
+        <w:rPr>
+          <w:rFonts w:ascii="Arial" w:hAnsi="Arial" w:cs="Arial"/>
+          <w:color w:val="484848"/>
+          <w:sz w:val="21"/>
+          <w:szCs w:val="21"/>
+          <w:shd w:val="clear" w:color="auto" w:fill="FFFFFF"/>
+        </w:rPr>
+        <w:t>Test</w:t>
+      </w:r>
+      <w:r>
+        <w:rPr>
+          <w:rFonts w:ascii="Arial" w:hAnsi="Arial" w:cs="Arial"/>
+          <w:color w:val="484848"/>
+          <w:sz w:val="21"/>
+          <w:szCs w:val="21"/>
+          <w:shd w:val="clear" w:color="auto" w:fill="FFFFFF"/>
+        </w:rPr>
+        <w:t>ed</w:t>
+      </w:r>
+      <w:r>
+        <w:rPr>
+          <w:rFonts w:ascii="Arial" w:hAnsi="Arial" w:cs="Arial"/>
+          <w:color w:val="484848"/>
+          <w:sz w:val="21"/>
+          <w:szCs w:val="21"/>
+          <w:shd w:val="clear" w:color="auto" w:fill="FFFFFF"/>
+        </w:rPr>
+        <w:t xml:space="preserve"> “Process Payment” function:</w:t>
+      </w:r>
+      <w:r>
+        <w:rPr>
+          <w:rFonts w:ascii="Arial" w:hAnsi="Arial" w:cs="Arial"/>
+          <w:color w:val="484848"/>
+          <w:sz w:val="21"/>
+          <w:szCs w:val="21"/>
+          <w:shd w:val="clear" w:color="auto" w:fill="FFFFFF"/>
+        </w:rPr>
+        <w:t xml:space="preserve"> ~30 min</w:t>
+      </w:r>
+      <w:r>
+        <w:rPr>
+          <w:rFonts w:ascii="Arial" w:hAnsi="Arial" w:cs="Arial"/>
+          <w:color w:val="484848"/>
+          <w:sz w:val="21"/>
+          <w:szCs w:val="21"/>
+          <w:shd w:val="clear" w:color="auto" w:fill="FFFFFF"/>
+        </w:rPr>
+        <w:t xml:space="preserve"> </w:t>
+      </w:r>
+    </w:p>
+    <w:p>
+      <w:pPr>
+        <w:pStyle w:val="ListParagraph"/>
+        <w:numPr>
+          <w:ilvl w:val="0"/>
+          <w:numId w:val="5"/>
+        </w:numPr>
+        <w:rPr>
+          <w:rFonts w:ascii="Arial" w:hAnsi="Arial" w:cs="Arial"/>
+          <w:b/>
+          <w:bCs/>
+          <w:color w:val="484848"/>
+          <w:sz w:val="21"/>
+          <w:szCs w:val="21"/>
+          <w:shd w:val="clear" w:color="auto" w:fill="FFFFFF"/>
+        </w:rPr>
+      </w:pPr>
+      <w:r>
+        <w:rPr>
+          <w:rFonts w:ascii="Arial" w:hAnsi="Arial" w:cs="Arial"/>
+          <w:color w:val="484848"/>
+          <w:sz w:val="21"/>
+          <w:szCs w:val="21"/>
+          <w:shd w:val="clear" w:color="auto" w:fill="FFFFFF"/>
+        </w:rPr>
+        <w:t>checked for correct date formats, blank entry inputs, updating new data to database correctly</w:t>
+      </w:r>
+      <w:r>
+        <w:rPr>
+          <w:rFonts w:ascii="Arial" w:hAnsi="Arial" w:cs="Arial"/>
+          <w:color w:val="484848"/>
+          <w:sz w:val="21"/>
+          <w:szCs w:val="21"/>
+          <w:shd w:val="clear" w:color="auto" w:fill="FFFFFF"/>
+        </w:rPr>
+        <w:t>, function performs as per the specification and clarifications</w:t>
+      </w:r>
+      <w:r>
+        <w:rPr>
+          <w:rFonts w:ascii="Arial" w:hAnsi="Arial" w:cs="Arial"/>
+          <w:color w:val="484848"/>
+          <w:sz w:val="21"/>
+          <w:szCs w:val="21"/>
+          <w:shd w:val="clear" w:color="auto" w:fill="FFFFFF"/>
+        </w:rPr>
+        <w:t xml:space="preserve">, </w:t>
+      </w:r>
+      <w:r>
+        <w:rPr>
+          <w:rFonts w:ascii="Arial" w:hAnsi="Arial" w:cs="Arial"/>
+          <w:color w:val="484848"/>
+          <w:sz w:val="21"/>
+          <w:szCs w:val="21"/>
+          <w:shd w:val="clear" w:color="auto" w:fill="FFFFFF"/>
+        </w:rPr>
+        <w:t>updating new data to database correctly, window displays correct title</w:t>
+      </w:r>
+    </w:p>
+    <w:p>
+      <w:pPr>
+        <w:rPr>
+          <w:rFonts w:ascii="Arial" w:hAnsi="Arial" w:cs="Arial"/>
+          <w:b/>
+          <w:bCs/>
+          <w:color w:val="484848"/>
+          <w:sz w:val="21"/>
+          <w:szCs w:val="21"/>
+          <w:shd w:val="clear" w:color="auto" w:fill="FFFFFF"/>
+        </w:rPr>
+      </w:pPr>
+      <w:r>
+        <w:rPr>
+          <w:rFonts w:ascii="Arial" w:hAnsi="Arial" w:cs="Arial"/>
+          <w:b/>
+          <w:bCs/>
+          <w:color w:val="484848"/>
+          <w:sz w:val="21"/>
+          <w:szCs w:val="21"/>
+          <w:shd w:val="clear" w:color="auto" w:fill="FFFFFF"/>
+        </w:rPr>
+        <w:lastRenderedPageBreak/>
         <w:tab/>
-        <w:t>Tina testing Jian Xian: ~1h</w:t>
-      </w:r>
+        <w:t>Tina testing Jian Xian: ~1</w:t>
+      </w:r>
+      <w:r>
+        <w:rPr>
+          <w:rFonts w:ascii="Arial" w:hAnsi="Arial" w:cs="Arial"/>
+          <w:b/>
+          <w:bCs/>
+          <w:color w:val="484848"/>
+          <w:sz w:val="21"/>
+          <w:szCs w:val="21"/>
+          <w:shd w:val="clear" w:color="auto" w:fill="FFFFFF"/>
+        </w:rPr>
+        <w:t>.5h</w:t>
+      </w:r>
+    </w:p>
+    <w:p>
+      <w:pPr>
+        <w:pStyle w:val="ListParagraph"/>
+        <w:numPr>
+          <w:ilvl w:val="0"/>
+          <w:numId w:val="5"/>
+        </w:numPr>
+        <w:rPr>
+          <w:rFonts w:ascii="Arial" w:hAnsi="Arial" w:cs="Arial"/>
+          <w:color w:val="484848"/>
+          <w:sz w:val="21"/>
+          <w:szCs w:val="21"/>
+          <w:shd w:val="clear" w:color="auto" w:fill="FFFFFF"/>
+        </w:rPr>
+      </w:pPr>
+      <w:r>
+        <w:rPr>
+          <w:rFonts w:ascii="Arial" w:hAnsi="Arial" w:cs="Arial"/>
+          <w:color w:val="484848"/>
+          <w:sz w:val="21"/>
+          <w:szCs w:val="21"/>
+          <w:shd w:val="clear" w:color="auto" w:fill="FFFFFF"/>
+        </w:rPr>
+        <w:t>Test</w:t>
+      </w:r>
+      <w:r>
+        <w:rPr>
+          <w:rFonts w:ascii="Arial" w:hAnsi="Arial" w:cs="Arial"/>
+          <w:color w:val="484848"/>
+          <w:sz w:val="21"/>
+          <w:szCs w:val="21"/>
+          <w:shd w:val="clear" w:color="auto" w:fill="FFFFFF"/>
+        </w:rPr>
+        <w:t>ed</w:t>
+      </w:r>
+      <w:r>
+        <w:rPr>
+          <w:rFonts w:ascii="Arial" w:hAnsi="Arial" w:cs="Arial"/>
+          <w:color w:val="484848"/>
+          <w:sz w:val="21"/>
+          <w:szCs w:val="21"/>
+          <w:shd w:val="clear" w:color="auto" w:fill="FFFFFF"/>
+        </w:rPr>
+        <w:t xml:space="preserve"> “Register Marriage” function: ~30min</w:t>
+      </w:r>
+    </w:p>
+    <w:p>
+      <w:pPr>
+        <w:pStyle w:val="ListParagraph"/>
+        <w:numPr>
+          <w:ilvl w:val="0"/>
+          <w:numId w:val="5"/>
+        </w:numPr>
+        <w:rPr>
+          <w:rFonts w:ascii="Arial" w:hAnsi="Arial" w:cs="Arial"/>
+          <w:color w:val="484848"/>
+          <w:sz w:val="21"/>
+          <w:szCs w:val="21"/>
+          <w:shd w:val="clear" w:color="auto" w:fill="FFFFFF"/>
+        </w:rPr>
+      </w:pPr>
+      <w:r>
+        <w:rPr>
+          <w:rFonts w:ascii="Arial" w:hAnsi="Arial" w:cs="Arial"/>
+          <w:color w:val="484848"/>
+          <w:sz w:val="21"/>
+          <w:szCs w:val="21"/>
+          <w:shd w:val="clear" w:color="auto" w:fill="FFFFFF"/>
+        </w:rPr>
+        <w:t>Test</w:t>
+      </w:r>
+      <w:r>
+        <w:rPr>
+          <w:rFonts w:ascii="Arial" w:hAnsi="Arial" w:cs="Arial"/>
+          <w:color w:val="484848"/>
+          <w:sz w:val="21"/>
+          <w:szCs w:val="21"/>
+          <w:shd w:val="clear" w:color="auto" w:fill="FFFFFF"/>
+        </w:rPr>
+        <w:t>ed</w:t>
+      </w:r>
+      <w:r>
+        <w:rPr>
+          <w:rFonts w:ascii="Arial" w:hAnsi="Arial" w:cs="Arial"/>
+          <w:color w:val="484848"/>
+          <w:sz w:val="21"/>
+          <w:szCs w:val="21"/>
+          <w:shd w:val="clear" w:color="auto" w:fill="FFFFFF"/>
+        </w:rPr>
+        <w:t xml:space="preserve"> “</w:t>
+      </w:r>
+      <w:r>
+        <w:rPr>
+          <w:rFonts w:ascii="Arial" w:hAnsi="Arial" w:cs="Arial"/>
+          <w:color w:val="484848"/>
+          <w:sz w:val="21"/>
+          <w:szCs w:val="21"/>
+          <w:shd w:val="clear" w:color="auto" w:fill="FFFFFF"/>
+        </w:rPr>
+        <w:t>Renew Vehicle Registration</w:t>
+      </w:r>
+      <w:r>
+        <w:rPr>
+          <w:rFonts w:ascii="Arial" w:hAnsi="Arial" w:cs="Arial"/>
+          <w:color w:val="484848"/>
+          <w:sz w:val="21"/>
+          <w:szCs w:val="21"/>
+          <w:shd w:val="clear" w:color="auto" w:fill="FFFFFF"/>
+        </w:rPr>
+        <w:t>” function</w:t>
+      </w:r>
+      <w:r>
+        <w:rPr>
+          <w:rFonts w:ascii="Arial" w:hAnsi="Arial" w:cs="Arial"/>
+          <w:color w:val="484848"/>
+          <w:sz w:val="21"/>
+          <w:szCs w:val="21"/>
+          <w:shd w:val="clear" w:color="auto" w:fill="FFFFFF"/>
+        </w:rPr>
+        <w:t>: ~30 min</w:t>
+      </w:r>
+    </w:p>
+    <w:p>
+      <w:pPr>
+        <w:pStyle w:val="ListParagraph"/>
+        <w:numPr>
+          <w:ilvl w:val="0"/>
+          <w:numId w:val="5"/>
+        </w:numPr>
+        <w:rPr>
+          <w:rFonts w:ascii="Arial" w:hAnsi="Arial" w:cs="Arial"/>
+          <w:color w:val="484848"/>
+          <w:sz w:val="21"/>
+          <w:szCs w:val="21"/>
+          <w:shd w:val="clear" w:color="auto" w:fill="FFFFFF"/>
+        </w:rPr>
+      </w:pPr>
+      <w:r>
+        <w:rPr>
+          <w:rFonts w:ascii="Arial" w:hAnsi="Arial" w:cs="Arial"/>
+          <w:color w:val="484848"/>
+          <w:sz w:val="21"/>
+          <w:szCs w:val="21"/>
+          <w:shd w:val="clear" w:color="auto" w:fill="FFFFFF"/>
+        </w:rPr>
+        <w:t>Test</w:t>
+      </w:r>
+      <w:r>
+        <w:rPr>
+          <w:rFonts w:ascii="Arial" w:hAnsi="Arial" w:cs="Arial"/>
+          <w:color w:val="484848"/>
+          <w:sz w:val="21"/>
+          <w:szCs w:val="21"/>
+          <w:shd w:val="clear" w:color="auto" w:fill="FFFFFF"/>
+        </w:rPr>
+        <w:t>ed</w:t>
+      </w:r>
+      <w:r>
+        <w:rPr>
+          <w:rFonts w:ascii="Arial" w:hAnsi="Arial" w:cs="Arial"/>
+          <w:color w:val="484848"/>
+          <w:sz w:val="21"/>
+          <w:szCs w:val="21"/>
+          <w:shd w:val="clear" w:color="auto" w:fill="FFFFFF"/>
+        </w:rPr>
+        <w:t xml:space="preserve"> “</w:t>
+      </w:r>
+      <w:r>
+        <w:rPr>
+          <w:rFonts w:ascii="Arial" w:hAnsi="Arial" w:cs="Arial"/>
+          <w:color w:val="484848"/>
+          <w:sz w:val="21"/>
+          <w:szCs w:val="21"/>
+          <w:shd w:val="clear" w:color="auto" w:fill="FFFFFF"/>
+        </w:rPr>
+        <w:t>Driver Abstract</w:t>
+      </w:r>
+      <w:r>
+        <w:rPr>
+          <w:rFonts w:ascii="Arial" w:hAnsi="Arial" w:cs="Arial"/>
+          <w:color w:val="484848"/>
+          <w:sz w:val="21"/>
+          <w:szCs w:val="21"/>
+          <w:shd w:val="clear" w:color="auto" w:fill="FFFFFF"/>
+        </w:rPr>
+        <w:t>” function</w:t>
+      </w:r>
+      <w:r>
+        <w:rPr>
+          <w:rFonts w:ascii="Arial" w:hAnsi="Arial" w:cs="Arial"/>
+          <w:color w:val="484848"/>
+          <w:sz w:val="21"/>
+          <w:szCs w:val="21"/>
+          <w:shd w:val="clear" w:color="auto" w:fill="FFFFFF"/>
+        </w:rPr>
+        <w:t>~30min</w:t>
+      </w:r>
+    </w:p>
+    <w:p>
+      <w:pPr>
+        <w:pStyle w:val="ListParagraph"/>
+        <w:numPr>
+          <w:ilvl w:val="0"/>
+          <w:numId w:val="5"/>
+        </w:numPr>
+        <w:rPr>
+          <w:rFonts w:ascii="Arial" w:hAnsi="Arial" w:cs="Arial"/>
+          <w:color w:val="484848"/>
+          <w:sz w:val="21"/>
+          <w:szCs w:val="21"/>
+          <w:shd w:val="clear" w:color="auto" w:fill="FFFFFF"/>
+        </w:rPr>
+      </w:pPr>
+      <w:r>
+        <w:rPr>
+          <w:rFonts w:ascii="Arial" w:hAnsi="Arial" w:cs="Arial"/>
+          <w:color w:val="484848"/>
+          <w:sz w:val="21"/>
+          <w:szCs w:val="21"/>
+          <w:shd w:val="clear" w:color="auto" w:fill="FFFFFF"/>
+        </w:rPr>
+        <w:t>checked for valid date inputs, review of SQL queries to perform as intended</w:t>
+      </w:r>
+      <w:r>
+        <w:rPr>
+          <w:rFonts w:ascii="Arial" w:hAnsi="Arial" w:cs="Arial"/>
+          <w:color w:val="484848"/>
+          <w:sz w:val="21"/>
+          <w:szCs w:val="21"/>
+          <w:shd w:val="clear" w:color="auto" w:fill="FFFFFF"/>
+        </w:rPr>
+        <w:t>, ensured SQL queries returned correct result and displayed accordingly, found program crashes</w:t>
+      </w:r>
+    </w:p>
+    <w:p>
+      <w:pPr>
+        <w:ind w:left="780"/>
+        <w:rPr>
+          <w:rFonts w:ascii="Arial" w:hAnsi="Arial" w:cs="Arial"/>
+          <w:color w:val="484848"/>
+          <w:sz w:val="21"/>
+          <w:szCs w:val="21"/>
+          <w:shd w:val="clear" w:color="auto" w:fill="FFFFFF"/>
+        </w:rPr>
+      </w:pPr>
+    </w:p>
+    <w:p>
+      <w:pPr>
+        <w:rPr>
+          <w:rFonts w:ascii="Arial" w:hAnsi="Arial" w:cs="Arial"/>
+          <w:color w:val="484848"/>
+          <w:sz w:val="21"/>
+          <w:szCs w:val="21"/>
+          <w:shd w:val="clear" w:color="auto" w:fill="FFFFFF"/>
+        </w:rPr>
+      </w:pPr>
     </w:p>
     <w:sectPr>
       <w:pgSz w:w="12240" w:h="15840"/>
@@ -2518,6 +3113,119 @@
 <file path=word/numbering.xml><?xml version="1.0" encoding="utf-8"?>
 <w:numbering xmlns:wpc="http://schemas.microsoft.com/office/word/2010/wordprocessingCanvas" xmlns:cx="http://schemas.microsoft.com/office/drawing/2014/chartex" xmlns:cx1="http://schemas.microsoft.com/office/drawing/2015/9/8/chartex" xmlns:cx2="http://schemas.microsoft.com/office/drawing/2015/10/21/chartex" xmlns:cx3="http://schemas.microsoft.com/office/drawing/2016/5/9/chartex" xmlns:cx4="http://schemas.microsoft.com/office/drawing/2016/5/10/chartex" xmlns:cx5="http://schemas.microsoft.com/office/drawing/2016/5/11/chartex" xmlns:cx6="http://schemas.microsoft.com/office/drawing/2016/5/12/chartex" xmlns:cx7="http://schemas.microsoft.com/office/drawing/2016/5/13/chartex" xmlns:cx8="http://schemas.microsoft.com/office/drawing/2016/5/14/chartex" xmlns:mc="http://schemas.openxmlformats.org/markup-compatibility/2006" xmlns:aink="http://schemas.microsoft.com/office/drawing/2016/ink" xmlns:am3d="http://schemas.microsoft.com/office/drawing/2017/model3d" xmlns:o="urn:schemas-microsoft-com:office:office" xmlns:r="http://schemas.openxmlformats.org/officeDocument/2006/relationships" xmlns:m="http://schemas.openxmlformats.org/officeDocument/2006/math" xmlns:v="urn:schemas-microsoft-com:vml" xmlns:wp14="http://schemas.microsoft.com/office/word/2010/wordprocessingDrawing" xmlns:wp="http://schemas.openxmlformats.org/drawingml/2006/wordprocessingDrawing" xmlns:w10="urn:schemas-microsoft-com:office:word" xmlns:w="http://schemas.openxmlformats.org/wordprocessingml/2006/main" xmlns:w14="http://schemas.microsoft.com/office/word/2010/wordml" xmlns:w15="http://schemas.microsoft.com/office/word/2012/wordml" xmlns:w16cid="http://schemas.microsoft.com/office/word/2016/wordml/cid" xmlns:w16se="http://schemas.microsoft.com/office/word/2015/wordml/symex" xmlns:wpg="http://schemas.microsoft.com/office/word/2010/wordprocessingGroup" xmlns:wpi="http://schemas.microsoft.com/office/word/2010/wordprocessingInk" xmlns:wne="http://schemas.microsoft.com/office/word/2006/wordml" xmlns:wps="http://schemas.microsoft.com/office/word/2010/wordprocessingShape" mc:Ignorable="w14 w15 w16se w16cid wp14">
   <w:abstractNum w:abstractNumId="0" w15:restartNumberingAfterBreak="0">
+    <w:nsid w:val="11EB1C3F"/>
+    <w:multiLevelType w:val="hybridMultilevel"/>
+    <w:tmpl w:val="2AF0A400"/>
+    <w:lvl w:ilvl="0" w:tplc="0AEA064E">
+      <w:numFmt w:val="bullet"/>
+      <w:lvlText w:val="-"/>
+      <w:lvlJc w:val="left"/>
+      <w:pPr>
+        <w:ind w:left="1140" w:hanging="360"/>
+      </w:pPr>
+      <w:rPr>
+        <w:rFonts w:ascii="Arial" w:eastAsiaTheme="minorHAnsi" w:hAnsi="Arial" w:cs="Arial" w:hint="default"/>
+        <w:b/>
+      </w:rPr>
+    </w:lvl>
+    <w:lvl w:ilvl="1" w:tplc="04090003" w:tentative="1">
+      <w:start w:val="1"/>
+      <w:numFmt w:val="bullet"/>
+      <w:lvlText w:val="o"/>
+      <w:lvlJc w:val="left"/>
+      <w:pPr>
+        <w:ind w:left="1860" w:hanging="360"/>
+      </w:pPr>
+      <w:rPr>
+        <w:rFonts w:ascii="Courier New" w:hAnsi="Courier New" w:cs="Courier New" w:hint="default"/>
+      </w:rPr>
+    </w:lvl>
+    <w:lvl w:ilvl="2" w:tplc="04090005" w:tentative="1">
+      <w:start w:val="1"/>
+      <w:numFmt w:val="bullet"/>
+      <w:lvlText w:val=""/>
+      <w:lvlJc w:val="left"/>
+      <w:pPr>
+        <w:ind w:left="2580" w:hanging="360"/>
+      </w:pPr>
+      <w:rPr>
+        <w:rFonts w:ascii="Wingdings" w:hAnsi="Wingdings" w:hint="default"/>
+      </w:rPr>
+    </w:lvl>
+    <w:lvl w:ilvl="3" w:tplc="04090001" w:tentative="1">
+      <w:start w:val="1"/>
+      <w:numFmt w:val="bullet"/>
+      <w:lvlText w:val=""/>
+      <w:lvlJc w:val="left"/>
+      <w:pPr>
+        <w:ind w:left="3300" w:hanging="360"/>
+      </w:pPr>
+      <w:rPr>
+        <w:rFonts w:ascii="Symbol" w:hAnsi="Symbol" w:hint="default"/>
+      </w:rPr>
+    </w:lvl>
+    <w:lvl w:ilvl="4" w:tplc="04090003" w:tentative="1">
+      <w:start w:val="1"/>
+      <w:numFmt w:val="bullet"/>
+      <w:lvlText w:val="o"/>
+      <w:lvlJc w:val="left"/>
+      <w:pPr>
+        <w:ind w:left="4020" w:hanging="360"/>
+      </w:pPr>
+      <w:rPr>
+        <w:rFonts w:ascii="Courier New" w:hAnsi="Courier New" w:cs="Courier New" w:hint="default"/>
+      </w:rPr>
+    </w:lvl>
+    <w:lvl w:ilvl="5" w:tplc="04090005" w:tentative="1">
+      <w:start w:val="1"/>
+      <w:numFmt w:val="bullet"/>
+      <w:lvlText w:val=""/>
+      <w:lvlJc w:val="left"/>
+      <w:pPr>
+        <w:ind w:left="4740" w:hanging="360"/>
+      </w:pPr>
+      <w:rPr>
+        <w:rFonts w:ascii="Wingdings" w:hAnsi="Wingdings" w:hint="default"/>
+      </w:rPr>
+    </w:lvl>
+    <w:lvl w:ilvl="6" w:tplc="04090001" w:tentative="1">
+      <w:start w:val="1"/>
+      <w:numFmt w:val="bullet"/>
+      <w:lvlText w:val=""/>
+      <w:lvlJc w:val="left"/>
+      <w:pPr>
+        <w:ind w:left="5460" w:hanging="360"/>
+      </w:pPr>
+      <w:rPr>
+        <w:rFonts w:ascii="Symbol" w:hAnsi="Symbol" w:hint="default"/>
+      </w:rPr>
+    </w:lvl>
+    <w:lvl w:ilvl="7" w:tplc="04090003" w:tentative="1">
+      <w:start w:val="1"/>
+      <w:numFmt w:val="bullet"/>
+      <w:lvlText w:val="o"/>
+      <w:lvlJc w:val="left"/>
+      <w:pPr>
+        <w:ind w:left="6180" w:hanging="360"/>
+      </w:pPr>
+      <w:rPr>
+        <w:rFonts w:ascii="Courier New" w:hAnsi="Courier New" w:cs="Courier New" w:hint="default"/>
+      </w:rPr>
+    </w:lvl>
+    <w:lvl w:ilvl="8" w:tplc="04090005" w:tentative="1">
+      <w:start w:val="1"/>
+      <w:numFmt w:val="bullet"/>
+      <w:lvlText w:val=""/>
+      <w:lvlJc w:val="left"/>
+      <w:pPr>
+        <w:ind w:left="6900" w:hanging="360"/>
+      </w:pPr>
+      <w:rPr>
+        <w:rFonts w:ascii="Wingdings" w:hAnsi="Wingdings" w:hint="default"/>
+      </w:rPr>
+    </w:lvl>
+  </w:abstractNum>
+  <w:abstractNum w:abstractNumId="1" w15:restartNumberingAfterBreak="0">
     <w:nsid w:val="27BD33D0"/>
     <w:multiLevelType w:val="hybridMultilevel"/>
     <w:tmpl w:val="6C94C81E"/>
@@ -2606,7 +3314,7 @@
       </w:pPr>
     </w:lvl>
   </w:abstractNum>
-  <w:abstractNum w:abstractNumId="1" w15:restartNumberingAfterBreak="0">
+  <w:abstractNum w:abstractNumId="2" w15:restartNumberingAfterBreak="0">
     <w:nsid w:val="380C5D4A"/>
     <w:multiLevelType w:val="hybridMultilevel"/>
     <w:tmpl w:val="477005CA"/>
@@ -2695,7 +3403,119 @@
       </w:pPr>
     </w:lvl>
   </w:abstractNum>
-  <w:abstractNum w:abstractNumId="2" w15:restartNumberingAfterBreak="0">
+  <w:abstractNum w:abstractNumId="3" w15:restartNumberingAfterBreak="0">
+    <w:nsid w:val="3B894929"/>
+    <w:multiLevelType w:val="hybridMultilevel"/>
+    <w:tmpl w:val="AEC8DE08"/>
+    <w:lvl w:ilvl="0" w:tplc="5AC24000">
+      <w:numFmt w:val="bullet"/>
+      <w:lvlText w:val="-"/>
+      <w:lvlJc w:val="left"/>
+      <w:pPr>
+        <w:ind w:left="420" w:hanging="360"/>
+      </w:pPr>
+      <w:rPr>
+        <w:rFonts w:ascii="Arial" w:eastAsiaTheme="minorHAnsi" w:hAnsi="Arial" w:cs="Arial" w:hint="default"/>
+      </w:rPr>
+    </w:lvl>
+    <w:lvl w:ilvl="1" w:tplc="04090003" w:tentative="1">
+      <w:start w:val="1"/>
+      <w:numFmt w:val="bullet"/>
+      <w:lvlText w:val="o"/>
+      <w:lvlJc w:val="left"/>
+      <w:pPr>
+        <w:ind w:left="1140" w:hanging="360"/>
+      </w:pPr>
+      <w:rPr>
+        <w:rFonts w:ascii="Courier New" w:hAnsi="Courier New" w:cs="Courier New" w:hint="default"/>
+      </w:rPr>
+    </w:lvl>
+    <w:lvl w:ilvl="2" w:tplc="04090005" w:tentative="1">
+      <w:start w:val="1"/>
+      <w:numFmt w:val="bullet"/>
+      <w:lvlText w:val=""/>
+      <w:lvlJc w:val="left"/>
+      <w:pPr>
+        <w:ind w:left="1860" w:hanging="360"/>
+      </w:pPr>
+      <w:rPr>
+        <w:rFonts w:ascii="Wingdings" w:hAnsi="Wingdings" w:hint="default"/>
+      </w:rPr>
+    </w:lvl>
+    <w:lvl w:ilvl="3" w:tplc="04090001" w:tentative="1">
+      <w:start w:val="1"/>
+      <w:numFmt w:val="bullet"/>
+      <w:lvlText w:val=""/>
+      <w:lvlJc w:val="left"/>
+      <w:pPr>
+        <w:ind w:left="2580" w:hanging="360"/>
+      </w:pPr>
+      <w:rPr>
+        <w:rFonts w:ascii="Symbol" w:hAnsi="Symbol" w:hint="default"/>
+      </w:rPr>
+    </w:lvl>
+    <w:lvl w:ilvl="4" w:tplc="04090003" w:tentative="1">
+      <w:start w:val="1"/>
+      <w:numFmt w:val="bullet"/>
+      <w:lvlText w:val="o"/>
+      <w:lvlJc w:val="left"/>
+      <w:pPr>
+        <w:ind w:left="3300" w:hanging="360"/>
+      </w:pPr>
+      <w:rPr>
+        <w:rFonts w:ascii="Courier New" w:hAnsi="Courier New" w:cs="Courier New" w:hint="default"/>
+      </w:rPr>
+    </w:lvl>
+    <w:lvl w:ilvl="5" w:tplc="04090005" w:tentative="1">
+      <w:start w:val="1"/>
+      <w:numFmt w:val="bullet"/>
+      <w:lvlText w:val=""/>
+      <w:lvlJc w:val="left"/>
+      <w:pPr>
+        <w:ind w:left="4020" w:hanging="360"/>
+      </w:pPr>
+      <w:rPr>
+        <w:rFonts w:ascii="Wingdings" w:hAnsi="Wingdings" w:hint="default"/>
+      </w:rPr>
+    </w:lvl>
+    <w:lvl w:ilvl="6" w:tplc="04090001" w:tentative="1">
+      <w:start w:val="1"/>
+      <w:numFmt w:val="bullet"/>
+      <w:lvlText w:val=""/>
+      <w:lvlJc w:val="left"/>
+      <w:pPr>
+        <w:ind w:left="4740" w:hanging="360"/>
+      </w:pPr>
+      <w:rPr>
+        <w:rFonts w:ascii="Symbol" w:hAnsi="Symbol" w:hint="default"/>
+      </w:rPr>
+    </w:lvl>
+    <w:lvl w:ilvl="7" w:tplc="04090003" w:tentative="1">
+      <w:start w:val="1"/>
+      <w:numFmt w:val="bullet"/>
+      <w:lvlText w:val="o"/>
+      <w:lvlJc w:val="left"/>
+      <w:pPr>
+        <w:ind w:left="5460" w:hanging="360"/>
+      </w:pPr>
+      <w:rPr>
+        <w:rFonts w:ascii="Courier New" w:hAnsi="Courier New" w:cs="Courier New" w:hint="default"/>
+      </w:rPr>
+    </w:lvl>
+    <w:lvl w:ilvl="8" w:tplc="04090005" w:tentative="1">
+      <w:start w:val="1"/>
+      <w:numFmt w:val="bullet"/>
+      <w:lvlText w:val=""/>
+      <w:lvlJc w:val="left"/>
+      <w:pPr>
+        <w:ind w:left="6180" w:hanging="360"/>
+      </w:pPr>
+      <w:rPr>
+        <w:rFonts w:ascii="Wingdings" w:hAnsi="Wingdings" w:hint="default"/>
+      </w:rPr>
+    </w:lvl>
+  </w:abstractNum>
+  <w:abstractNum w:abstractNumId="4" w15:restartNumberingAfterBreak="0">
     <w:nsid w:val="63027E6F"/>
     <w:multiLevelType w:val="hybridMultilevel"/>
     <w:tmpl w:val="8AA8E78A"/>
@@ -2784,14 +3604,135 @@
       </w:pPr>
     </w:lvl>
   </w:abstractNum>
+  <w:abstractNum w:abstractNumId="5" w15:restartNumberingAfterBreak="0">
+    <w:nsid w:val="7C9833A9"/>
+    <w:multiLevelType w:val="hybridMultilevel"/>
+    <w:tmpl w:val="3BFA2FE6"/>
+    <w:lvl w:ilvl="0" w:tplc="511E6410">
+      <w:numFmt w:val="bullet"/>
+      <w:lvlText w:val="-"/>
+      <w:lvlJc w:val="left"/>
+      <w:pPr>
+        <w:ind w:left="1140" w:hanging="360"/>
+      </w:pPr>
+      <w:rPr>
+        <w:rFonts w:ascii="Arial" w:eastAsiaTheme="minorHAnsi" w:hAnsi="Arial" w:cs="Arial" w:hint="default"/>
+      </w:rPr>
+    </w:lvl>
+    <w:lvl w:ilvl="1" w:tplc="04090003">
+      <w:start w:val="1"/>
+      <w:numFmt w:val="bullet"/>
+      <w:lvlText w:val="o"/>
+      <w:lvlJc w:val="left"/>
+      <w:pPr>
+        <w:ind w:left="1860" w:hanging="360"/>
+      </w:pPr>
+      <w:rPr>
+        <w:rFonts w:ascii="Courier New" w:hAnsi="Courier New" w:cs="Courier New" w:hint="default"/>
+      </w:rPr>
+    </w:lvl>
+    <w:lvl w:ilvl="2" w:tplc="04090005" w:tentative="1">
+      <w:start w:val="1"/>
+      <w:numFmt w:val="bullet"/>
+      <w:lvlText w:val=""/>
+      <w:lvlJc w:val="left"/>
+      <w:pPr>
+        <w:ind w:left="2580" w:hanging="360"/>
+      </w:pPr>
+      <w:rPr>
+        <w:rFonts w:ascii="Wingdings" w:hAnsi="Wingdings" w:hint="default"/>
+      </w:rPr>
+    </w:lvl>
+    <w:lvl w:ilvl="3" w:tplc="04090001" w:tentative="1">
+      <w:start w:val="1"/>
+      <w:numFmt w:val="bullet"/>
+      <w:lvlText w:val=""/>
+      <w:lvlJc w:val="left"/>
+      <w:pPr>
+        <w:ind w:left="3300" w:hanging="360"/>
+      </w:pPr>
+      <w:rPr>
+        <w:rFonts w:ascii="Symbol" w:hAnsi="Symbol" w:hint="default"/>
+      </w:rPr>
+    </w:lvl>
+    <w:lvl w:ilvl="4" w:tplc="04090003" w:tentative="1">
+      <w:start w:val="1"/>
+      <w:numFmt w:val="bullet"/>
+      <w:lvlText w:val="o"/>
+      <w:lvlJc w:val="left"/>
+      <w:pPr>
+        <w:ind w:left="4020" w:hanging="360"/>
+      </w:pPr>
+      <w:rPr>
+        <w:rFonts w:ascii="Courier New" w:hAnsi="Courier New" w:cs="Courier New" w:hint="default"/>
+      </w:rPr>
+    </w:lvl>
+    <w:lvl w:ilvl="5" w:tplc="04090005" w:tentative="1">
+      <w:start w:val="1"/>
+      <w:numFmt w:val="bullet"/>
+      <w:lvlText w:val=""/>
+      <w:lvlJc w:val="left"/>
+      <w:pPr>
+        <w:ind w:left="4740" w:hanging="360"/>
+      </w:pPr>
+      <w:rPr>
+        <w:rFonts w:ascii="Wingdings" w:hAnsi="Wingdings" w:hint="default"/>
+      </w:rPr>
+    </w:lvl>
+    <w:lvl w:ilvl="6" w:tplc="04090001" w:tentative="1">
+      <w:start w:val="1"/>
+      <w:numFmt w:val="bullet"/>
+      <w:lvlText w:val=""/>
+      <w:lvlJc w:val="left"/>
+      <w:pPr>
+        <w:ind w:left="5460" w:hanging="360"/>
+      </w:pPr>
+      <w:rPr>
+        <w:rFonts w:ascii="Symbol" w:hAnsi="Symbol" w:hint="default"/>
+      </w:rPr>
+    </w:lvl>
+    <w:lvl w:ilvl="7" w:tplc="04090003" w:tentative="1">
+      <w:start w:val="1"/>
+      <w:numFmt w:val="bullet"/>
+      <w:lvlText w:val="o"/>
+      <w:lvlJc w:val="left"/>
+      <w:pPr>
+        <w:ind w:left="6180" w:hanging="360"/>
+      </w:pPr>
+      <w:rPr>
+        <w:rFonts w:ascii="Courier New" w:hAnsi="Courier New" w:cs="Courier New" w:hint="default"/>
+      </w:rPr>
+    </w:lvl>
+    <w:lvl w:ilvl="8" w:tplc="04090005" w:tentative="1">
+      <w:start w:val="1"/>
+      <w:numFmt w:val="bullet"/>
+      <w:lvlText w:val=""/>
+      <w:lvlJc w:val="left"/>
+      <w:pPr>
+        <w:ind w:left="6900" w:hanging="360"/>
+      </w:pPr>
+      <w:rPr>
+        <w:rFonts w:ascii="Wingdings" w:hAnsi="Wingdings" w:hint="default"/>
+      </w:rPr>
+    </w:lvl>
+  </w:abstractNum>
   <w:num w:numId="1">
-    <w:abstractNumId w:val="0"/>
+    <w:abstractNumId w:val="1"/>
   </w:num>
   <w:num w:numId="2">
-    <w:abstractNumId w:val="1"/>
+    <w:abstractNumId w:val="2"/>
   </w:num>
   <w:num w:numId="3">
-    <w:abstractNumId w:val="2"/>
+    <w:abstractNumId w:val="4"/>
+  </w:num>
+  <w:num w:numId="4">
+    <w:abstractNumId w:val="3"/>
+  </w:num>
+  <w:num w:numId="5">
+    <w:abstractNumId w:val="5"/>
+  </w:num>
+  <w:num w:numId="6">
+    <w:abstractNumId w:val="0"/>
   </w:num>
 </w:numbering>
 </file>
@@ -2957,8 +3898,11 @@
     <w:lsdException w:name="Table 3D effects 3" w:semiHidden="1" w:unhideWhenUsed="1"/>
     <w:lsdException w:name="Table Contemporary" w:semiHidden="1" w:unhideWhenUsed="1"/>
     <w:lsdException w:name="Table Elegant" w:semiHidden="1" w:unhideWhenUsed="1"/>
+    <w:lsdException w:name="Table Professional" w:semiHidden="1" w:unhideWhenUsed="1"/>
     <w:lsdException w:name="Table Subtle 1" w:semiHidden="1" w:unhideWhenUsed="1"/>
     <w:lsdException w:name="Table Subtle 2" w:semiHidden="1" w:unhideWhenUsed="1"/>
+    <w:lsdException w:name="Table Web 1" w:semiHidden="1" w:unhideWhenUsed="1"/>
+    <w:lsdException w:name="Table Web 2" w:semiHidden="1" w:unhideWhenUsed="1"/>
     <w:lsdException w:name="Table Web 3" w:semiHidden="1" w:unhideWhenUsed="1"/>
     <w:lsdException w:name="Balloon Text" w:semiHidden="1" w:unhideWhenUsed="1"/>
     <w:lsdException w:name="Table Grid" w:uiPriority="39"/>

</xml_diff>

<commit_message>
update design doc part 2
</commit_message>
<xml_diff>
--- a/Documents/Design Document.docx
+++ b/Documents/Design Document.docx
@@ -137,7 +137,7 @@
           <w:lang w:val="en-CA" w:eastAsia="ja-JP"/>
         </w:rPr>
         <w:drawing>
-          <wp:anchor distT="0" distB="0" distL="114300" distR="114300" simplePos="0" relativeHeight="251661312" behindDoc="0" locked="0" layoutInCell="1" allowOverlap="1" wp14:anchorId="402E9707" wp14:editId="6646A1C5">
+          <wp:anchor distT="0" distB="0" distL="114300" distR="114300" simplePos="0" relativeHeight="251661312" behindDoc="0" locked="0" layoutInCell="1" allowOverlap="1" wp14:anchorId="402E9707" wp14:editId="243EAE11">
             <wp:simplePos x="0" y="0"/>
             <wp:positionH relativeFrom="margin">
               <wp:align>left</wp:align>
@@ -145,7 +145,7 @@
             <wp:positionV relativeFrom="paragraph">
               <wp:posOffset>454660</wp:posOffset>
             </wp:positionV>
-            <wp:extent cx="6631940" cy="3486150"/>
+            <wp:extent cx="6631940" cy="3105150"/>
             <wp:effectExtent l="19050" t="19050" r="16510" b="19050"/>
             <wp:wrapTopAndBottom/>
             <wp:docPr id="1" name="Picture 1"/>
@@ -177,7 +177,7 @@
                   <pic:spPr bwMode="auto">
                     <a:xfrm>
                       <a:off x="0" y="0"/>
-                      <a:ext cx="6631940" cy="3486150"/>
+                      <a:ext cx="6631940" cy="3105150"/>
                     </a:xfrm>
                     <a:prstGeom prst="rect">
                       <a:avLst/>
@@ -232,31 +232,7 @@
           <w:szCs w:val="21"/>
           <w:shd w:val="clear" w:color="auto" w:fill="FFFFFF"/>
         </w:rPr>
-        <w:t xml:space="preserve">in modules </w:t>
-      </w:r>
-      <w:proofErr w:type="spellStart"/>
-      <w:r>
-        <w:rPr>
-          <w:rFonts w:ascii="Arial" w:hAnsi="Arial" w:cs="Arial"/>
-          <w:bCs/>
-          <w:color w:val="484848"/>
-          <w:sz w:val="21"/>
-          <w:szCs w:val="21"/>
-          <w:shd w:val="clear" w:color="auto" w:fill="FFFFFF"/>
-        </w:rPr>
-        <w:t>tkinter</w:t>
-      </w:r>
-      <w:proofErr w:type="spellEnd"/>
-      <w:r>
-        <w:rPr>
-          <w:rFonts w:ascii="Arial" w:hAnsi="Arial" w:cs="Arial"/>
-          <w:bCs/>
-          <w:color w:val="484848"/>
-          <w:sz w:val="21"/>
-          <w:szCs w:val="21"/>
-          <w:shd w:val="clear" w:color="auto" w:fill="FFFFFF"/>
-        </w:rPr>
-        <w:t xml:space="preserve"> for </w:t>
+        <w:t xml:space="preserve">in modules tkinter for </w:t>
       </w:r>
       <w:r>
         <w:rPr>
@@ -352,9 +328,7 @@
         </w:rPr>
         <w:br/>
       </w:r>
-    </w:p>
-    <w:p>
-      <w:pPr>
+      <w:r>
         <w:rPr>
           <w:rFonts w:ascii="Arial" w:hAnsi="Arial" w:cs="Arial"/>
           <w:b/>
@@ -365,8 +339,11 @@
           <w:u w:val="single"/>
           <w:shd w:val="clear" w:color="auto" w:fill="FFFFFF"/>
         </w:rPr>
-      </w:pPr>
-      <w:r>
+        <w:br/>
+      </w:r>
+    </w:p>
+    <w:p>
+      <w:pPr>
         <w:rPr>
           <w:rFonts w:ascii="Arial" w:hAnsi="Arial" w:cs="Arial"/>
           <w:b/>
@@ -377,6 +354,18 @@
           <w:u w:val="single"/>
           <w:shd w:val="clear" w:color="auto" w:fill="FFFFFF"/>
         </w:rPr>
+      </w:pPr>
+      <w:r>
+        <w:rPr>
+          <w:rFonts w:ascii="Arial" w:hAnsi="Arial" w:cs="Arial"/>
+          <w:b/>
+          <w:bCs/>
+          <w:color w:val="484848"/>
+          <w:sz w:val="21"/>
+          <w:szCs w:val="21"/>
+          <w:u w:val="single"/>
+          <w:shd w:val="clear" w:color="auto" w:fill="FFFFFF"/>
+        </w:rPr>
         <w:t>DESIGN OF SOFTWARE:</w:t>
       </w:r>
     </w:p>
@@ -399,38 +388,226 @@
           <w:szCs w:val="21"/>
           <w:shd w:val="clear" w:color="auto" w:fill="FFFFFF"/>
         </w:rPr>
+        <w:t xml:space="preserve">Our software is </w:t>
+      </w:r>
+      <w:r>
+        <w:rPr>
+          <w:rFonts w:ascii="Arial" w:hAnsi="Arial" w:cs="Arial"/>
+          <w:color w:val="484848"/>
+          <w:sz w:val="21"/>
+          <w:szCs w:val="21"/>
+          <w:shd w:val="clear" w:color="auto" w:fill="FFFFFF"/>
+        </w:rPr>
+        <w:t>divided</w:t>
+      </w:r>
+      <w:r>
+        <w:rPr>
+          <w:rFonts w:ascii="Arial" w:hAnsi="Arial" w:cs="Arial"/>
+          <w:color w:val="484848"/>
+          <w:sz w:val="21"/>
+          <w:szCs w:val="21"/>
+          <w:shd w:val="clear" w:color="auto" w:fill="FFFFFF"/>
+        </w:rPr>
+        <w:t xml:space="preserve"> into 3 </w:t>
+      </w:r>
+      <w:r>
+        <w:rPr>
+          <w:rFonts w:ascii="Arial" w:hAnsi="Arial" w:cs="Arial"/>
+          <w:color w:val="484848"/>
+          <w:sz w:val="21"/>
+          <w:szCs w:val="21"/>
+          <w:shd w:val="clear" w:color="auto" w:fill="FFFFFF"/>
+        </w:rPr>
+        <w:t xml:space="preserve">types of classes: </w:t>
+      </w:r>
+    </w:p>
+    <w:p>
+      <w:pPr>
+        <w:ind w:left="360"/>
+        <w:rPr>
+          <w:rFonts w:ascii="Arial" w:hAnsi="Arial" w:cs="Arial"/>
+          <w:b/>
+          <w:bCs/>
+          <w:color w:val="484848"/>
+          <w:sz w:val="21"/>
+          <w:szCs w:val="21"/>
+          <w:u w:val="single"/>
+          <w:shd w:val="clear" w:color="auto" w:fill="FFFFFF"/>
+        </w:rPr>
+      </w:pPr>
+      <w:r>
+        <w:rPr>
+          <w:rFonts w:ascii="Arial" w:hAnsi="Arial" w:cs="Arial"/>
+          <w:color w:val="484848"/>
+          <w:sz w:val="21"/>
+          <w:szCs w:val="21"/>
+          <w:shd w:val="clear" w:color="auto" w:fill="FFFFFF"/>
+        </w:rPr>
         <w:br/>
-        <w:t xml:space="preserve">Our software is </w:t>
-      </w:r>
-      <w:r>
-        <w:rPr>
-          <w:rFonts w:ascii="Arial" w:hAnsi="Arial" w:cs="Arial"/>
-          <w:color w:val="484848"/>
-          <w:sz w:val="21"/>
-          <w:szCs w:val="21"/>
-          <w:shd w:val="clear" w:color="auto" w:fill="FFFFFF"/>
-        </w:rPr>
-        <w:t>divided</w:t>
-      </w:r>
-      <w:r>
-        <w:rPr>
-          <w:rFonts w:ascii="Arial" w:hAnsi="Arial" w:cs="Arial"/>
-          <w:color w:val="484848"/>
-          <w:sz w:val="21"/>
-          <w:szCs w:val="21"/>
-          <w:shd w:val="clear" w:color="auto" w:fill="FFFFFF"/>
-        </w:rPr>
-        <w:t xml:space="preserve"> into 3 </w:t>
-      </w:r>
-      <w:r>
-        <w:rPr>
-          <w:rFonts w:ascii="Arial" w:hAnsi="Arial" w:cs="Arial"/>
-          <w:color w:val="484848"/>
-          <w:sz w:val="21"/>
-          <w:szCs w:val="21"/>
-          <w:shd w:val="clear" w:color="auto" w:fill="FFFFFF"/>
-        </w:rPr>
-        <w:t xml:space="preserve">types of classes: </w:t>
+      </w:r>
+      <w:r>
+        <w:rPr>
+          <w:rFonts w:ascii="Arial" w:hAnsi="Arial" w:cs="Arial"/>
+          <w:b/>
+          <w:color w:val="484848"/>
+          <w:sz w:val="21"/>
+          <w:szCs w:val="21"/>
+          <w:u w:val="single"/>
+          <w:shd w:val="clear" w:color="auto" w:fill="FFFFFF"/>
+        </w:rPr>
+        <w:t>Launcher</w:t>
+      </w:r>
+      <w:r>
+        <w:rPr>
+          <w:rFonts w:ascii="Arial" w:hAnsi="Arial" w:cs="Arial"/>
+          <w:b/>
+          <w:color w:val="484848"/>
+          <w:sz w:val="21"/>
+          <w:szCs w:val="21"/>
+          <w:u w:val="single"/>
+          <w:shd w:val="clear" w:color="auto" w:fill="FFFFFF"/>
+        </w:rPr>
+        <w:t>.py</w:t>
+      </w:r>
+      <w:r>
+        <w:rPr>
+          <w:rFonts w:ascii="Arial" w:hAnsi="Arial" w:cs="Arial"/>
+          <w:b/>
+          <w:color w:val="484848"/>
+          <w:sz w:val="21"/>
+          <w:szCs w:val="21"/>
+          <w:shd w:val="clear" w:color="auto" w:fill="FFFFFF"/>
+        </w:rPr>
+        <w:t>:</w:t>
+      </w:r>
+      <w:r>
+        <w:rPr>
+          <w:rFonts w:ascii="Arial" w:hAnsi="Arial" w:cs="Arial"/>
+          <w:b/>
+          <w:color w:val="484848"/>
+          <w:sz w:val="21"/>
+          <w:szCs w:val="21"/>
+          <w:shd w:val="clear" w:color="auto" w:fill="FFFFFF"/>
+        </w:rPr>
+        <w:t xml:space="preserve"> </w:t>
+      </w:r>
+    </w:p>
+    <w:p>
+      <w:pPr>
+        <w:ind w:left="360" w:firstLine="360"/>
+        <w:rPr>
+          <w:rFonts w:ascii="Arial" w:hAnsi="Arial" w:cs="Arial"/>
+          <w:color w:val="484848"/>
+          <w:sz w:val="21"/>
+          <w:szCs w:val="21"/>
+          <w:shd w:val="clear" w:color="auto" w:fill="FFFFFF"/>
+        </w:rPr>
+      </w:pPr>
+      <w:r>
+        <w:rPr>
+          <w:rFonts w:ascii="Arial" w:hAnsi="Arial" w:cs="Arial"/>
+          <w:color w:val="484848"/>
+          <w:sz w:val="21"/>
+          <w:szCs w:val="21"/>
+          <w:shd w:val="clear" w:color="auto" w:fill="FFFFFF"/>
+        </w:rPr>
+        <w:t xml:space="preserve">Called in command line to start the program. Launches Login Window and takes argument: database path. Defaults to </w:t>
+      </w:r>
+      <w:r>
+        <w:rPr>
+          <w:rFonts w:ascii="Arial" w:hAnsi="Arial" w:cs="Arial"/>
+          <w:color w:val="484848"/>
+          <w:sz w:val="21"/>
+          <w:szCs w:val="21"/>
+          <w:shd w:val="clear" w:color="auto" w:fill="FFFFFF"/>
+        </w:rPr>
+        <w:t>‘</w:t>
+      </w:r>
+      <w:bookmarkStart w:id="0" w:name="_GoBack"/>
+      <w:bookmarkEnd w:id="0"/>
+      <w:r>
+        <w:rPr>
+          <w:rFonts w:ascii="Arial" w:hAnsi="Arial" w:cs="Arial"/>
+          <w:color w:val="484848"/>
+          <w:sz w:val="21"/>
+          <w:szCs w:val="21"/>
+          <w:shd w:val="clear" w:color="auto" w:fill="FFFFFF"/>
+        </w:rPr>
+        <w:t>test.db</w:t>
+      </w:r>
+      <w:r>
+        <w:rPr>
+          <w:rFonts w:ascii="Arial" w:hAnsi="Arial" w:cs="Arial"/>
+          <w:color w:val="484848"/>
+          <w:sz w:val="21"/>
+          <w:szCs w:val="21"/>
+          <w:shd w:val="clear" w:color="auto" w:fill="FFFFFF"/>
+        </w:rPr>
+        <w:t>’</w:t>
+      </w:r>
+      <w:r>
+        <w:rPr>
+          <w:rFonts w:ascii="Arial" w:hAnsi="Arial" w:cs="Arial"/>
+          <w:color w:val="484848"/>
+          <w:sz w:val="21"/>
+          <w:szCs w:val="21"/>
+          <w:shd w:val="clear" w:color="auto" w:fill="FFFFFF"/>
+        </w:rPr>
+        <w:t xml:space="preserve"> if no database path provided.</w:t>
+      </w:r>
+    </w:p>
+    <w:p>
+      <w:pPr>
+        <w:ind w:left="360" w:firstLine="360"/>
+        <w:rPr>
+          <w:rFonts w:ascii="Arial" w:hAnsi="Arial" w:cs="Arial"/>
+          <w:color w:val="484848"/>
+          <w:sz w:val="21"/>
+          <w:szCs w:val="21"/>
+          <w:shd w:val="clear" w:color="auto" w:fill="FFFFFF"/>
+        </w:rPr>
+      </w:pPr>
+      <w:r>
+        <w:rPr>
+          <w:rFonts w:ascii="Arial" w:hAnsi="Arial" w:cs="Arial"/>
+          <w:b/>
+          <w:color w:val="484848"/>
+          <w:sz w:val="21"/>
+          <w:szCs w:val="21"/>
+          <w:shd w:val="clear" w:color="auto" w:fill="FFFFFF"/>
+        </w:rPr>
+        <w:t>User Usage</w:t>
+      </w:r>
+      <w:r>
+        <w:rPr>
+          <w:rFonts w:ascii="Arial" w:hAnsi="Arial" w:cs="Arial"/>
+          <w:b/>
+          <w:color w:val="484848"/>
+          <w:sz w:val="21"/>
+          <w:szCs w:val="21"/>
+          <w:shd w:val="clear" w:color="auto" w:fill="FFFFFF"/>
+        </w:rPr>
+        <w:t>:</w:t>
+      </w:r>
+      <w:r>
+        <w:rPr>
+          <w:rFonts w:ascii="Arial" w:hAnsi="Arial" w:cs="Arial"/>
+          <w:color w:val="484848"/>
+          <w:sz w:val="21"/>
+          <w:szCs w:val="21"/>
+          <w:shd w:val="clear" w:color="auto" w:fill="FFFFFF"/>
+        </w:rPr>
+        <w:t xml:space="preserve"> &gt;&gt;python3 Launcher.py</w:t>
+      </w:r>
+      <w:r>
+        <w:rPr>
+          <w:rFonts w:ascii="Arial" w:hAnsi="Arial" w:cs="Arial"/>
+          <w:color w:val="484848"/>
+          <w:sz w:val="21"/>
+          <w:szCs w:val="21"/>
+          <w:shd w:val="clear" w:color="auto" w:fill="FFFFFF"/>
+        </w:rPr>
+        <w:t xml:space="preserve"> &lt;databasepath&gt;</w:t>
       </w:r>
     </w:p>
     <w:p>
@@ -438,15 +615,17 @@
         <w:ind w:left="360"/>
         <w:rPr>
           <w:rFonts w:ascii="Arial" w:hAnsi="Arial" w:cs="Arial"/>
-          <w:color w:val="484848"/>
-          <w:sz w:val="21"/>
-          <w:szCs w:val="21"/>
-          <w:shd w:val="clear" w:color="auto" w:fill="FFFFFF"/>
-        </w:rPr>
-      </w:pPr>
-      <w:r>
-        <w:rPr>
-          <w:rFonts w:ascii="Arial" w:hAnsi="Arial" w:cs="Arial"/>
+          <w:b/>
+          <w:color w:val="484848"/>
+          <w:sz w:val="21"/>
+          <w:szCs w:val="21"/>
+          <w:shd w:val="clear" w:color="auto" w:fill="FFFFFF"/>
+        </w:rPr>
+      </w:pPr>
+      <w:r>
+        <w:rPr>
+          <w:rFonts w:ascii="Arial" w:hAnsi="Arial" w:cs="Arial"/>
+          <w:b/>
           <w:color w:val="484848"/>
           <w:sz w:val="21"/>
           <w:szCs w:val="21"/>
@@ -457,34 +636,298 @@
       <w:r>
         <w:rPr>
           <w:rFonts w:ascii="Arial" w:hAnsi="Arial" w:cs="Arial"/>
+          <w:b/>
           <w:color w:val="484848"/>
           <w:sz w:val="21"/>
           <w:szCs w:val="21"/>
           <w:u w:val="single"/>
           <w:shd w:val="clear" w:color="auto" w:fill="FFFFFF"/>
         </w:rPr>
-        <w:t xml:space="preserve">1. </w:t>
-      </w:r>
-      <w:r>
-        <w:rPr>
-          <w:rFonts w:ascii="Arial" w:hAnsi="Arial" w:cs="Arial"/>
+        <w:t>Independent Windo</w:t>
+      </w:r>
+      <w:r>
+        <w:rPr>
+          <w:rFonts w:ascii="Arial" w:hAnsi="Arial" w:cs="Arial"/>
+          <w:b/>
           <w:color w:val="484848"/>
           <w:sz w:val="21"/>
           <w:szCs w:val="21"/>
           <w:u w:val="single"/>
           <w:shd w:val="clear" w:color="auto" w:fill="FFFFFF"/>
         </w:rPr>
-        <w:t>Launcher</w:t>
-      </w:r>
-      <w:r>
-        <w:rPr>
-          <w:rFonts w:ascii="Arial" w:hAnsi="Arial" w:cs="Arial"/>
-          <w:color w:val="484848"/>
-          <w:sz w:val="21"/>
-          <w:szCs w:val="21"/>
-          <w:shd w:val="clear" w:color="auto" w:fill="FFFFFF"/>
-        </w:rPr>
-        <w:t>:</w:t>
+        <w:t>w Classes</w:t>
+      </w:r>
+      <w:r>
+        <w:rPr>
+          <w:rFonts w:ascii="Arial" w:hAnsi="Arial" w:cs="Arial"/>
+          <w:b/>
+          <w:color w:val="484848"/>
+          <w:sz w:val="21"/>
+          <w:szCs w:val="21"/>
+          <w:u w:val="single"/>
+          <w:shd w:val="clear" w:color="auto" w:fill="FFFFFF"/>
+        </w:rPr>
+        <w:t xml:space="preserve"> (LoginApp.py, etc)</w:t>
+      </w:r>
+      <w:r>
+        <w:rPr>
+          <w:rFonts w:ascii="Arial" w:hAnsi="Arial" w:cs="Arial"/>
+          <w:b/>
+          <w:color w:val="484848"/>
+          <w:sz w:val="21"/>
+          <w:szCs w:val="21"/>
+          <w:shd w:val="clear" w:color="auto" w:fill="FFFFFF"/>
+        </w:rPr>
+        <w:t xml:space="preserve">: </w:t>
+      </w:r>
+    </w:p>
+    <w:p>
+      <w:pPr>
+        <w:ind w:left="360" w:firstLine="360"/>
+        <w:rPr>
+          <w:rFonts w:ascii="Arial" w:hAnsi="Arial" w:cs="Arial"/>
+          <w:color w:val="484848"/>
+          <w:sz w:val="21"/>
+          <w:szCs w:val="21"/>
+          <w:shd w:val="clear" w:color="auto" w:fill="FFFFFF"/>
+        </w:rPr>
+      </w:pPr>
+      <w:r>
+        <w:rPr>
+          <w:rFonts w:ascii="Arial" w:hAnsi="Arial" w:cs="Arial"/>
+          <w:color w:val="484848"/>
+          <w:sz w:val="21"/>
+          <w:szCs w:val="21"/>
+          <w:shd w:val="clear" w:color="auto" w:fill="FFFFFF"/>
+        </w:rPr>
+        <w:t>Front End w</w:t>
+      </w:r>
+      <w:r>
+        <w:rPr>
+          <w:rFonts w:ascii="Arial" w:hAnsi="Arial" w:cs="Arial"/>
+          <w:color w:val="484848"/>
+          <w:sz w:val="21"/>
+          <w:szCs w:val="21"/>
+          <w:shd w:val="clear" w:color="auto" w:fill="FFFFFF"/>
+        </w:rPr>
+        <w:t>indows inherit from tkinter superclass and initialize their own UI</w:t>
+      </w:r>
+      <w:r>
+        <w:rPr>
+          <w:rFonts w:ascii="Arial" w:hAnsi="Arial" w:cs="Arial"/>
+          <w:color w:val="484848"/>
+          <w:sz w:val="21"/>
+          <w:szCs w:val="21"/>
+          <w:shd w:val="clear" w:color="auto" w:fill="FFFFFF"/>
+        </w:rPr>
+        <w:t>. H</w:t>
+      </w:r>
+      <w:r>
+        <w:rPr>
+          <w:rFonts w:ascii="Arial" w:hAnsi="Arial" w:cs="Arial"/>
+          <w:color w:val="484848"/>
+          <w:sz w:val="21"/>
+          <w:szCs w:val="21"/>
+          <w:shd w:val="clear" w:color="auto" w:fill="FFFFFF"/>
+        </w:rPr>
+        <w:t xml:space="preserve">ave methods that handle button or user input actions. </w:t>
+      </w:r>
+      <w:r>
+        <w:rPr>
+          <w:rFonts w:ascii="Arial" w:hAnsi="Arial" w:cs="Arial"/>
+          <w:color w:val="484848"/>
+          <w:sz w:val="21"/>
+          <w:szCs w:val="21"/>
+          <w:shd w:val="clear" w:color="auto" w:fill="FFFFFF"/>
+        </w:rPr>
+        <w:t xml:space="preserve">Navigation between windows is done by destroying the current window and </w:t>
+      </w:r>
+      <w:r>
+        <w:rPr>
+          <w:rFonts w:ascii="Arial" w:hAnsi="Arial" w:cs="Arial"/>
+          <w:color w:val="484848"/>
+          <w:sz w:val="21"/>
+          <w:szCs w:val="21"/>
+          <w:shd w:val="clear" w:color="auto" w:fill="FFFFFF"/>
+        </w:rPr>
+        <w:t>launching</w:t>
+      </w:r>
+      <w:r>
+        <w:rPr>
+          <w:rFonts w:ascii="Arial" w:hAnsi="Arial" w:cs="Arial"/>
+          <w:color w:val="484848"/>
+          <w:sz w:val="21"/>
+          <w:szCs w:val="21"/>
+          <w:shd w:val="clear" w:color="auto" w:fill="FFFFFF"/>
+        </w:rPr>
+        <w:t xml:space="preserve"> the next one while passing through necessary info.</w:t>
+      </w:r>
+    </w:p>
+    <w:p>
+      <w:pPr>
+        <w:ind w:left="360" w:firstLine="360"/>
+        <w:rPr>
+          <w:rFonts w:ascii="Arial" w:hAnsi="Arial" w:cs="Arial"/>
+          <w:color w:val="484848"/>
+          <w:sz w:val="21"/>
+          <w:szCs w:val="21"/>
+          <w:shd w:val="clear" w:color="auto" w:fill="FFFFFF"/>
+        </w:rPr>
+      </w:pPr>
+      <w:r>
+        <w:rPr>
+          <w:rFonts w:ascii="Arial" w:hAnsi="Arial" w:cs="Arial"/>
+          <w:color w:val="484848"/>
+          <w:sz w:val="21"/>
+          <w:szCs w:val="21"/>
+          <w:shd w:val="clear" w:color="auto" w:fill="FFFFFF"/>
+        </w:rPr>
+        <w:t>Each of these classes</w:t>
+      </w:r>
+      <w:r>
+        <w:rPr>
+          <w:rFonts w:ascii="Arial" w:hAnsi="Arial" w:cs="Arial"/>
+          <w:color w:val="484848"/>
+          <w:sz w:val="21"/>
+          <w:szCs w:val="21"/>
+          <w:shd w:val="clear" w:color="auto" w:fill="FFFFFF"/>
+        </w:rPr>
+        <w:t xml:space="preserve"> can be tested and run on </w:t>
+      </w:r>
+      <w:r>
+        <w:rPr>
+          <w:rFonts w:ascii="Arial" w:hAnsi="Arial" w:cs="Arial"/>
+          <w:color w:val="484848"/>
+          <w:sz w:val="21"/>
+          <w:szCs w:val="21"/>
+          <w:shd w:val="clear" w:color="auto" w:fill="FFFFFF"/>
+        </w:rPr>
+        <w:t>their</w:t>
+      </w:r>
+      <w:r>
+        <w:rPr>
+          <w:rFonts w:ascii="Arial" w:hAnsi="Arial" w:cs="Arial"/>
+          <w:color w:val="484848"/>
+          <w:sz w:val="21"/>
+          <w:szCs w:val="21"/>
+          <w:shd w:val="clear" w:color="auto" w:fill="FFFFFF"/>
+        </w:rPr>
+        <w:t xml:space="preserve"> own. This modular code design is more maintainable and allows us to work independently at different paces without merge conflict or relying on another’s code to be done first.</w:t>
+      </w:r>
+    </w:p>
+    <w:p>
+      <w:pPr>
+        <w:ind w:left="360" w:firstLine="360"/>
+        <w:rPr>
+          <w:rFonts w:ascii="Arial" w:hAnsi="Arial" w:cs="Arial"/>
+          <w:color w:val="484848"/>
+          <w:sz w:val="21"/>
+          <w:szCs w:val="21"/>
+          <w:shd w:val="clear" w:color="auto" w:fill="FFFFFF"/>
+        </w:rPr>
+      </w:pPr>
+      <w:r>
+        <w:rPr>
+          <w:rFonts w:ascii="Arial" w:hAnsi="Arial" w:cs="Arial"/>
+          <w:b/>
+          <w:color w:val="484848"/>
+          <w:sz w:val="21"/>
+          <w:szCs w:val="21"/>
+          <w:shd w:val="clear" w:color="auto" w:fill="FFFFFF"/>
+        </w:rPr>
+        <w:t xml:space="preserve">User Usage: </w:t>
+      </w:r>
+      <w:r>
+        <w:rPr>
+          <w:rFonts w:ascii="Arial" w:hAnsi="Arial" w:cs="Arial"/>
+          <w:color w:val="484848"/>
+          <w:sz w:val="21"/>
+          <w:szCs w:val="21"/>
+          <w:shd w:val="clear" w:color="auto" w:fill="FFFFFF"/>
+        </w:rPr>
+        <w:t>buttons are self-explanatory</w:t>
+      </w:r>
+    </w:p>
+    <w:p>
+      <w:pPr>
+        <w:ind w:left="360" w:firstLine="360"/>
+        <w:rPr>
+          <w:rFonts w:ascii="Arial" w:hAnsi="Arial" w:cs="Arial"/>
+          <w:color w:val="484848"/>
+          <w:sz w:val="21"/>
+          <w:szCs w:val="21"/>
+          <w:shd w:val="clear" w:color="auto" w:fill="FFFFFF"/>
+        </w:rPr>
+      </w:pPr>
+    </w:p>
+    <w:p>
+      <w:pPr>
+        <w:ind w:left="360"/>
+        <w:rPr>
+          <w:rFonts w:ascii="Arial" w:hAnsi="Arial" w:cs="Arial"/>
+          <w:b/>
+          <w:color w:val="484848"/>
+          <w:sz w:val="21"/>
+          <w:szCs w:val="21"/>
+          <w:shd w:val="clear" w:color="auto" w:fill="FFFFFF"/>
+        </w:rPr>
+      </w:pPr>
+      <w:r>
+        <w:rPr>
+          <w:rFonts w:ascii="Arial" w:hAnsi="Arial" w:cs="Arial"/>
+          <w:b/>
+          <w:color w:val="484848"/>
+          <w:sz w:val="21"/>
+          <w:szCs w:val="21"/>
+          <w:u w:val="single"/>
+          <w:shd w:val="clear" w:color="auto" w:fill="FFFFFF"/>
+        </w:rPr>
+        <w:t>SQLController</w:t>
+      </w:r>
+      <w:r>
+        <w:rPr>
+          <w:rFonts w:ascii="Arial" w:hAnsi="Arial" w:cs="Arial"/>
+          <w:b/>
+          <w:color w:val="484848"/>
+          <w:sz w:val="21"/>
+          <w:szCs w:val="21"/>
+          <w:u w:val="single"/>
+          <w:shd w:val="clear" w:color="auto" w:fill="FFFFFF"/>
+        </w:rPr>
+        <w:t>.py</w:t>
+      </w:r>
+      <w:r>
+        <w:rPr>
+          <w:rFonts w:ascii="Arial" w:hAnsi="Arial" w:cs="Arial"/>
+          <w:b/>
+          <w:color w:val="484848"/>
+          <w:sz w:val="21"/>
+          <w:szCs w:val="21"/>
+          <w:shd w:val="clear" w:color="auto" w:fill="FFFFFF"/>
+        </w:rPr>
+        <w:t xml:space="preserve">: </w:t>
+      </w:r>
+    </w:p>
+    <w:p>
+      <w:pPr>
+        <w:ind w:left="360" w:firstLine="360"/>
+        <w:rPr>
+          <w:rFonts w:ascii="Arial" w:hAnsi="Arial" w:cs="Arial"/>
+          <w:color w:val="484848"/>
+          <w:sz w:val="21"/>
+          <w:szCs w:val="21"/>
+          <w:shd w:val="clear" w:color="auto" w:fill="FFFFFF"/>
+        </w:rPr>
+      </w:pPr>
+      <w:r>
+        <w:rPr>
+          <w:rFonts w:ascii="Arial" w:hAnsi="Arial" w:cs="Arial"/>
+          <w:color w:val="484848"/>
+          <w:sz w:val="21"/>
+          <w:szCs w:val="21"/>
+          <w:shd w:val="clear" w:color="auto" w:fill="FFFFFF"/>
+        </w:rPr>
+        <w:t>Backend class that uses sqlite3 module.</w:t>
       </w:r>
       <w:r>
         <w:rPr>
@@ -496,6 +939,96 @@
         </w:rPr>
         <w:t xml:space="preserve"> </w:t>
       </w:r>
+      <w:r>
+        <w:rPr>
+          <w:rFonts w:ascii="Arial" w:hAnsi="Arial" w:cs="Arial"/>
+          <w:color w:val="484848"/>
+          <w:sz w:val="21"/>
+          <w:szCs w:val="21"/>
+          <w:shd w:val="clear" w:color="auto" w:fill="FFFFFF"/>
+        </w:rPr>
+        <w:t>Has no interface but handles</w:t>
+      </w:r>
+      <w:r>
+        <w:rPr>
+          <w:rFonts w:ascii="Arial" w:hAnsi="Arial" w:cs="Arial"/>
+          <w:color w:val="484848"/>
+          <w:sz w:val="21"/>
+          <w:szCs w:val="21"/>
+          <w:shd w:val="clear" w:color="auto" w:fill="FFFFFF"/>
+        </w:rPr>
+        <w:t xml:space="preserve"> all SQL queries under</w:t>
+      </w:r>
+      <w:r>
+        <w:rPr>
+          <w:rFonts w:ascii="Arial" w:hAnsi="Arial" w:cs="Arial"/>
+          <w:color w:val="484848"/>
+          <w:sz w:val="21"/>
+          <w:szCs w:val="21"/>
+          <w:shd w:val="clear" w:color="auto" w:fill="FFFFFF"/>
+        </w:rPr>
+        <w:t xml:space="preserve"> a single cursor, instantiated in every window</w:t>
+      </w:r>
+      <w:r>
+        <w:rPr>
+          <w:rFonts w:ascii="Arial" w:hAnsi="Arial" w:cs="Arial"/>
+          <w:color w:val="484848"/>
+          <w:sz w:val="21"/>
+          <w:szCs w:val="21"/>
+          <w:shd w:val="clear" w:color="auto" w:fill="FFFFFF"/>
+        </w:rPr>
+        <w:t xml:space="preserve">. </w:t>
+      </w:r>
+      <w:r>
+        <w:rPr>
+          <w:rFonts w:ascii="Arial" w:hAnsi="Arial" w:cs="Arial"/>
+          <w:color w:val="484848"/>
+          <w:sz w:val="21"/>
+          <w:szCs w:val="21"/>
+          <w:shd w:val="clear" w:color="auto" w:fill="FFFFFF"/>
+        </w:rPr>
+        <w:t>Easy</w:t>
+      </w:r>
+      <w:r>
+        <w:rPr>
+          <w:rFonts w:ascii="Arial" w:hAnsi="Arial" w:cs="Arial"/>
+          <w:color w:val="484848"/>
+          <w:sz w:val="21"/>
+          <w:szCs w:val="21"/>
+          <w:shd w:val="clear" w:color="auto" w:fill="FFFFFF"/>
+        </w:rPr>
+        <w:t xml:space="preserve"> to manage merges</w:t>
+      </w:r>
+      <w:r>
+        <w:rPr>
+          <w:rFonts w:ascii="Arial" w:hAnsi="Arial" w:cs="Arial"/>
+          <w:color w:val="484848"/>
+          <w:sz w:val="21"/>
+          <w:szCs w:val="21"/>
+          <w:shd w:val="clear" w:color="auto" w:fill="FFFFFF"/>
+        </w:rPr>
+        <w:t xml:space="preserve"> for this class</w:t>
+      </w:r>
+      <w:r>
+        <w:rPr>
+          <w:rFonts w:ascii="Arial" w:hAnsi="Arial" w:cs="Arial"/>
+          <w:color w:val="484848"/>
+          <w:sz w:val="21"/>
+          <w:szCs w:val="21"/>
+          <w:shd w:val="clear" w:color="auto" w:fill="FFFFFF"/>
+        </w:rPr>
+        <w:t xml:space="preserve"> because it’s </w:t>
+      </w:r>
+      <w:r>
+        <w:rPr>
+          <w:rFonts w:ascii="Arial" w:hAnsi="Arial" w:cs="Arial"/>
+          <w:color w:val="484848"/>
+          <w:sz w:val="21"/>
+          <w:szCs w:val="21"/>
+          <w:shd w:val="clear" w:color="auto" w:fill="FFFFFF"/>
+        </w:rPr>
+        <w:t>just a hub for all methods that require sqlite3 module.</w:t>
+      </w:r>
     </w:p>
     <w:p>
       <w:pPr>
@@ -508,590 +1041,29 @@
           <w:shd w:val="clear" w:color="auto" w:fill="FFFFFF"/>
         </w:rPr>
       </w:pPr>
-      <w:r>
-        <w:rPr>
-          <w:rFonts w:ascii="Arial" w:hAnsi="Arial" w:cs="Arial"/>
-          <w:color w:val="484848"/>
-          <w:sz w:val="21"/>
-          <w:szCs w:val="21"/>
-          <w:shd w:val="clear" w:color="auto" w:fill="FFFFFF"/>
-        </w:rPr>
-        <w:t>Main class which can be</w:t>
-      </w:r>
-      <w:r>
-        <w:rPr>
-          <w:rFonts w:ascii="Arial" w:hAnsi="Arial" w:cs="Arial"/>
-          <w:color w:val="484848"/>
-          <w:sz w:val="21"/>
-          <w:szCs w:val="21"/>
-          <w:shd w:val="clear" w:color="auto" w:fill="FFFFFF"/>
-        </w:rPr>
-        <w:t xml:space="preserve"> called in command line to start the program.</w:t>
-      </w:r>
-      <w:r>
-        <w:rPr>
-          <w:rFonts w:ascii="Arial" w:hAnsi="Arial" w:cs="Arial"/>
-          <w:color w:val="484848"/>
-          <w:sz w:val="21"/>
-          <w:szCs w:val="21"/>
-          <w:shd w:val="clear" w:color="auto" w:fill="FFFFFF"/>
-        </w:rPr>
-        <w:t xml:space="preserve"> </w:t>
-      </w:r>
-      <w:r>
-        <w:rPr>
-          <w:rFonts w:ascii="Arial" w:hAnsi="Arial" w:cs="Arial"/>
-          <w:color w:val="484848"/>
-          <w:sz w:val="21"/>
-          <w:szCs w:val="21"/>
-          <w:shd w:val="clear" w:color="auto" w:fill="FFFFFF"/>
-        </w:rPr>
-        <w:t>It c</w:t>
-      </w:r>
-      <w:r>
-        <w:rPr>
-          <w:rFonts w:ascii="Arial" w:hAnsi="Arial" w:cs="Arial"/>
-          <w:color w:val="484848"/>
-          <w:sz w:val="21"/>
-          <w:szCs w:val="21"/>
-          <w:shd w:val="clear" w:color="auto" w:fill="FFFFFF"/>
-        </w:rPr>
-        <w:t>ontains</w:t>
-      </w:r>
-      <w:r>
-        <w:rPr>
-          <w:rFonts w:ascii="Arial" w:hAnsi="Arial" w:cs="Arial"/>
-          <w:color w:val="484848"/>
-          <w:sz w:val="21"/>
-          <w:szCs w:val="21"/>
-          <w:shd w:val="clear" w:color="auto" w:fill="FFFFFF"/>
-        </w:rPr>
-        <w:t xml:space="preserve"> the</w:t>
-      </w:r>
-      <w:r>
-        <w:rPr>
-          <w:rFonts w:ascii="Arial" w:hAnsi="Arial" w:cs="Arial"/>
-          <w:color w:val="484848"/>
-          <w:sz w:val="21"/>
-          <w:szCs w:val="21"/>
-          <w:shd w:val="clear" w:color="auto" w:fill="FFFFFF"/>
-        </w:rPr>
-        <w:t xml:space="preserve"> command line argument</w:t>
-      </w:r>
-      <w:r>
-        <w:rPr>
-          <w:rFonts w:ascii="Arial" w:hAnsi="Arial" w:cs="Arial"/>
-          <w:color w:val="484848"/>
-          <w:sz w:val="21"/>
-          <w:szCs w:val="21"/>
-          <w:shd w:val="clear" w:color="auto" w:fill="FFFFFF"/>
-        </w:rPr>
-        <w:t>:</w:t>
-      </w:r>
-      <w:r>
-        <w:rPr>
-          <w:rFonts w:ascii="Arial" w:hAnsi="Arial" w:cs="Arial"/>
-          <w:color w:val="484848"/>
-          <w:sz w:val="21"/>
-          <w:szCs w:val="21"/>
-          <w:shd w:val="clear" w:color="auto" w:fill="FFFFFF"/>
-        </w:rPr>
-        <w:t xml:space="preserve"> </w:t>
-      </w:r>
-      <w:r>
-        <w:rPr>
-          <w:rFonts w:ascii="Arial" w:hAnsi="Arial" w:cs="Arial"/>
-          <w:color w:val="484848"/>
-          <w:sz w:val="21"/>
-          <w:szCs w:val="21"/>
-          <w:shd w:val="clear" w:color="auto" w:fill="FFFFFF"/>
-        </w:rPr>
-        <w:t>“</w:t>
-      </w:r>
-      <w:r>
-        <w:rPr>
-          <w:rFonts w:ascii="Arial" w:hAnsi="Arial" w:cs="Arial"/>
-          <w:color w:val="484848"/>
-          <w:sz w:val="21"/>
-          <w:szCs w:val="21"/>
-          <w:shd w:val="clear" w:color="auto" w:fill="FFFFFF"/>
-        </w:rPr>
-        <w:t>database</w:t>
-      </w:r>
-      <w:r>
-        <w:rPr>
-          <w:rFonts w:ascii="Arial" w:hAnsi="Arial" w:cs="Arial"/>
-          <w:color w:val="484848"/>
-          <w:sz w:val="21"/>
-          <w:szCs w:val="21"/>
-          <w:shd w:val="clear" w:color="auto" w:fill="FFFFFF"/>
-        </w:rPr>
-        <w:t xml:space="preserve"> path”</w:t>
-      </w:r>
-      <w:r>
-        <w:rPr>
-          <w:rFonts w:ascii="Arial" w:hAnsi="Arial" w:cs="Arial"/>
-          <w:color w:val="484848"/>
-          <w:sz w:val="21"/>
-          <w:szCs w:val="21"/>
-          <w:shd w:val="clear" w:color="auto" w:fill="FFFFFF"/>
-        </w:rPr>
-        <w:t xml:space="preserve"> </w:t>
-      </w:r>
-      <w:r>
-        <w:rPr>
-          <w:rFonts w:ascii="Arial" w:hAnsi="Arial" w:cs="Arial"/>
-          <w:color w:val="484848"/>
-          <w:sz w:val="21"/>
-          <w:szCs w:val="21"/>
-          <w:shd w:val="clear" w:color="auto" w:fill="FFFFFF"/>
-        </w:rPr>
-        <w:t>which passes the database of the system to the program</w:t>
-      </w:r>
-      <w:r>
-        <w:rPr>
-          <w:rFonts w:ascii="Arial" w:hAnsi="Arial" w:cs="Arial"/>
-          <w:color w:val="484848"/>
-          <w:sz w:val="21"/>
-          <w:szCs w:val="21"/>
-          <w:shd w:val="clear" w:color="auto" w:fill="FFFFFF"/>
-        </w:rPr>
-        <w:t>. Launches the Login Window Class.</w:t>
-      </w:r>
-    </w:p>
-    <w:p>
-      <w:pPr>
-        <w:ind w:left="360"/>
-        <w:rPr>
-          <w:rFonts w:ascii="Arial" w:hAnsi="Arial" w:cs="Arial"/>
-          <w:color w:val="484848"/>
-          <w:sz w:val="21"/>
-          <w:szCs w:val="21"/>
-          <w:shd w:val="clear" w:color="auto" w:fill="FFFFFF"/>
-        </w:rPr>
-      </w:pPr>
-      <w:r>
-        <w:rPr>
-          <w:rFonts w:ascii="Arial" w:hAnsi="Arial" w:cs="Arial"/>
-          <w:color w:val="484848"/>
-          <w:sz w:val="21"/>
-          <w:szCs w:val="21"/>
-          <w:shd w:val="clear" w:color="auto" w:fill="FFFFFF"/>
-        </w:rPr>
-        <w:br/>
-      </w:r>
-      <w:r>
-        <w:rPr>
-          <w:rFonts w:ascii="Arial" w:hAnsi="Arial" w:cs="Arial"/>
+    </w:p>
+    <w:p>
+      <w:pPr>
+        <w:rPr>
+          <w:rFonts w:ascii="Arial" w:hAnsi="Arial" w:cs="Arial"/>
+          <w:b/>
           <w:color w:val="484848"/>
           <w:sz w:val="21"/>
           <w:szCs w:val="21"/>
           <w:u w:val="single"/>
           <w:shd w:val="clear" w:color="auto" w:fill="FFFFFF"/>
         </w:rPr>
-        <w:t xml:space="preserve">2. </w:t>
-      </w:r>
-      <w:r>
-        <w:rPr>
-          <w:rFonts w:ascii="Arial" w:hAnsi="Arial" w:cs="Arial"/>
+      </w:pPr>
+      <w:r>
+        <w:rPr>
+          <w:rFonts w:ascii="Arial" w:hAnsi="Arial" w:cs="Arial"/>
+          <w:b/>
           <w:color w:val="484848"/>
           <w:sz w:val="21"/>
           <w:szCs w:val="21"/>
           <w:u w:val="single"/>
           <w:shd w:val="clear" w:color="auto" w:fill="FFFFFF"/>
         </w:rPr>
-        <w:t>Independent Windo</w:t>
-      </w:r>
-      <w:r>
-        <w:rPr>
-          <w:rFonts w:ascii="Arial" w:hAnsi="Arial" w:cs="Arial"/>
-          <w:color w:val="484848"/>
-          <w:sz w:val="21"/>
-          <w:szCs w:val="21"/>
-          <w:u w:val="single"/>
-          <w:shd w:val="clear" w:color="auto" w:fill="FFFFFF"/>
-        </w:rPr>
-        <w:t>w Classes</w:t>
-      </w:r>
-      <w:r>
-        <w:rPr>
-          <w:rFonts w:ascii="Arial" w:hAnsi="Arial" w:cs="Arial"/>
-          <w:color w:val="484848"/>
-          <w:sz w:val="21"/>
-          <w:szCs w:val="21"/>
-          <w:shd w:val="clear" w:color="auto" w:fill="FFFFFF"/>
-        </w:rPr>
-        <w:t xml:space="preserve">: </w:t>
-      </w:r>
-    </w:p>
-    <w:p>
-      <w:pPr>
-        <w:ind w:left="360" w:firstLine="360"/>
-        <w:rPr>
-          <w:rFonts w:ascii="Arial" w:hAnsi="Arial" w:cs="Arial"/>
-          <w:color w:val="484848"/>
-          <w:sz w:val="21"/>
-          <w:szCs w:val="21"/>
-          <w:shd w:val="clear" w:color="auto" w:fill="FFFFFF"/>
-        </w:rPr>
-      </w:pPr>
-      <w:r>
-        <w:rPr>
-          <w:rFonts w:ascii="Arial" w:hAnsi="Arial" w:cs="Arial"/>
-          <w:color w:val="484848"/>
-          <w:sz w:val="21"/>
-          <w:szCs w:val="21"/>
-          <w:shd w:val="clear" w:color="auto" w:fill="FFFFFF"/>
-        </w:rPr>
-        <w:t xml:space="preserve">Each function of either a registry agent or traffic officer has its own </w:t>
-      </w:r>
-      <w:proofErr w:type="spellStart"/>
-      <w:r>
-        <w:rPr>
-          <w:rFonts w:ascii="Arial" w:hAnsi="Arial" w:cs="Arial"/>
-          <w:color w:val="484848"/>
-          <w:sz w:val="21"/>
-          <w:szCs w:val="21"/>
-          <w:shd w:val="clear" w:color="auto" w:fill="FFFFFF"/>
-        </w:rPr>
-        <w:t>Tkinter</w:t>
-      </w:r>
-      <w:proofErr w:type="spellEnd"/>
-      <w:r>
-        <w:rPr>
-          <w:rFonts w:ascii="Arial" w:hAnsi="Arial" w:cs="Arial"/>
-          <w:color w:val="484848"/>
-          <w:sz w:val="21"/>
-          <w:szCs w:val="21"/>
-          <w:shd w:val="clear" w:color="auto" w:fill="FFFFFF"/>
-        </w:rPr>
-        <w:t xml:space="preserve"> classes which are</w:t>
-      </w:r>
-      <w:r>
-        <w:rPr>
-          <w:rFonts w:ascii="Arial" w:hAnsi="Arial" w:cs="Arial"/>
-          <w:color w:val="484848"/>
-          <w:sz w:val="21"/>
-          <w:szCs w:val="21"/>
-          <w:shd w:val="clear" w:color="auto" w:fill="FFFFFF"/>
-        </w:rPr>
-        <w:t xml:space="preserve"> independent of </w:t>
-      </w:r>
-      <w:r>
-        <w:rPr>
-          <w:rFonts w:ascii="Arial" w:hAnsi="Arial" w:cs="Arial"/>
-          <w:color w:val="484848"/>
-          <w:sz w:val="21"/>
-          <w:szCs w:val="21"/>
-          <w:shd w:val="clear" w:color="auto" w:fill="FFFFFF"/>
-        </w:rPr>
-        <w:t>each other</w:t>
-      </w:r>
-      <w:r>
-        <w:rPr>
-          <w:rFonts w:ascii="Arial" w:hAnsi="Arial" w:cs="Arial"/>
-          <w:color w:val="484848"/>
-          <w:sz w:val="21"/>
-          <w:szCs w:val="21"/>
-          <w:shd w:val="clear" w:color="auto" w:fill="FFFFFF"/>
-        </w:rPr>
-        <w:t xml:space="preserve">. That is, a window does not require another to </w:t>
-      </w:r>
-      <w:r>
-        <w:rPr>
-          <w:rFonts w:ascii="Arial" w:hAnsi="Arial" w:cs="Arial"/>
-          <w:color w:val="484848"/>
-          <w:sz w:val="21"/>
-          <w:szCs w:val="21"/>
-          <w:shd w:val="clear" w:color="auto" w:fill="FFFFFF"/>
-        </w:rPr>
-        <w:t>run</w:t>
-      </w:r>
-      <w:r>
-        <w:rPr>
-          <w:rFonts w:ascii="Arial" w:hAnsi="Arial" w:cs="Arial"/>
-          <w:color w:val="484848"/>
-          <w:sz w:val="21"/>
-          <w:szCs w:val="21"/>
-          <w:shd w:val="clear" w:color="auto" w:fill="FFFFFF"/>
-        </w:rPr>
-        <w:t xml:space="preserve">. </w:t>
-      </w:r>
-      <w:r>
-        <w:rPr>
-          <w:rFonts w:ascii="Arial" w:hAnsi="Arial" w:cs="Arial"/>
-          <w:color w:val="484848"/>
-          <w:sz w:val="21"/>
-          <w:szCs w:val="21"/>
-          <w:shd w:val="clear" w:color="auto" w:fill="FFFFFF"/>
-        </w:rPr>
-        <w:t xml:space="preserve">This makes separate development and testing easier. </w:t>
-      </w:r>
-      <w:r>
-        <w:rPr>
-          <w:rFonts w:ascii="Arial" w:hAnsi="Arial" w:cs="Arial"/>
-          <w:color w:val="484848"/>
-          <w:sz w:val="21"/>
-          <w:szCs w:val="21"/>
-          <w:shd w:val="clear" w:color="auto" w:fill="FFFFFF"/>
-        </w:rPr>
-        <w:t>Windows may destroy themselves and launch other</w:t>
-      </w:r>
-      <w:r>
-        <w:rPr>
-          <w:rFonts w:ascii="Arial" w:hAnsi="Arial" w:cs="Arial"/>
-          <w:color w:val="484848"/>
-          <w:sz w:val="21"/>
-          <w:szCs w:val="21"/>
-          <w:shd w:val="clear" w:color="auto" w:fill="FFFFFF"/>
-        </w:rPr>
-        <w:t>s</w:t>
-      </w:r>
-      <w:r>
-        <w:rPr>
-          <w:rFonts w:ascii="Arial" w:hAnsi="Arial" w:cs="Arial"/>
-          <w:color w:val="484848"/>
-          <w:sz w:val="21"/>
-          <w:szCs w:val="21"/>
-          <w:shd w:val="clear" w:color="auto" w:fill="FFFFFF"/>
-        </w:rPr>
-        <w:t xml:space="preserve"> as necessary</w:t>
-      </w:r>
-      <w:r>
-        <w:rPr>
-          <w:rFonts w:ascii="Arial" w:hAnsi="Arial" w:cs="Arial"/>
-          <w:color w:val="484848"/>
-          <w:sz w:val="21"/>
-          <w:szCs w:val="21"/>
-          <w:shd w:val="clear" w:color="auto" w:fill="FFFFFF"/>
-        </w:rPr>
-        <w:t xml:space="preserve">, </w:t>
-      </w:r>
-      <w:r>
-        <w:rPr>
-          <w:rFonts w:ascii="Arial" w:hAnsi="Arial" w:cs="Arial"/>
-          <w:color w:val="484848"/>
-          <w:sz w:val="21"/>
-          <w:szCs w:val="21"/>
-          <w:shd w:val="clear" w:color="auto" w:fill="FFFFFF"/>
-        </w:rPr>
-        <w:t xml:space="preserve">while </w:t>
-      </w:r>
-      <w:r>
-        <w:rPr>
-          <w:rFonts w:ascii="Arial" w:hAnsi="Arial" w:cs="Arial"/>
-          <w:color w:val="484848"/>
-          <w:sz w:val="21"/>
-          <w:szCs w:val="21"/>
-          <w:shd w:val="clear" w:color="auto" w:fill="FFFFFF"/>
-        </w:rPr>
-        <w:t>passing through needed information</w:t>
-      </w:r>
-      <w:r>
-        <w:rPr>
-          <w:rFonts w:ascii="Arial" w:hAnsi="Arial" w:cs="Arial"/>
-          <w:color w:val="484848"/>
-          <w:sz w:val="21"/>
-          <w:szCs w:val="21"/>
-          <w:shd w:val="clear" w:color="auto" w:fill="FFFFFF"/>
-        </w:rPr>
-        <w:t xml:space="preserve"> s</w:t>
-      </w:r>
-      <w:r>
-        <w:rPr>
-          <w:rFonts w:ascii="Arial" w:hAnsi="Arial" w:cs="Arial"/>
-          <w:color w:val="484848"/>
-          <w:sz w:val="21"/>
-          <w:szCs w:val="21"/>
-          <w:shd w:val="clear" w:color="auto" w:fill="FFFFFF"/>
-        </w:rPr>
-        <w:t>uch as the name of the user, and the database to be modified</w:t>
-      </w:r>
-      <w:r>
-        <w:rPr>
-          <w:rFonts w:ascii="Arial" w:hAnsi="Arial" w:cs="Arial"/>
-          <w:color w:val="484848"/>
-          <w:sz w:val="21"/>
-          <w:szCs w:val="21"/>
-          <w:shd w:val="clear" w:color="auto" w:fill="FFFFFF"/>
-        </w:rPr>
-        <w:t xml:space="preserve">. Each window </w:t>
-      </w:r>
-      <w:r>
-        <w:rPr>
-          <w:rFonts w:ascii="Arial" w:hAnsi="Arial" w:cs="Arial"/>
-          <w:color w:val="484848"/>
-          <w:sz w:val="21"/>
-          <w:szCs w:val="21"/>
-          <w:shd w:val="clear" w:color="auto" w:fill="FFFFFF"/>
-        </w:rPr>
-        <w:t xml:space="preserve">app </w:t>
-      </w:r>
-      <w:r>
-        <w:rPr>
-          <w:rFonts w:ascii="Arial" w:hAnsi="Arial" w:cs="Arial"/>
-          <w:color w:val="484848"/>
-          <w:sz w:val="21"/>
-          <w:szCs w:val="21"/>
-          <w:shd w:val="clear" w:color="auto" w:fill="FFFFFF"/>
-        </w:rPr>
-        <w:t>contains GUI and methods to handle GUI actions</w:t>
-      </w:r>
-      <w:r>
-        <w:rPr>
-          <w:rFonts w:ascii="Arial" w:hAnsi="Arial" w:cs="Arial"/>
-          <w:color w:val="484848"/>
-          <w:sz w:val="21"/>
-          <w:szCs w:val="21"/>
-          <w:shd w:val="clear" w:color="auto" w:fill="FFFFFF"/>
-        </w:rPr>
-        <w:t xml:space="preserve"> as well as a “Cancel” or “exit” button that returns the user back to the menu according to their </w:t>
-      </w:r>
-      <w:proofErr w:type="spellStart"/>
-      <w:r>
-        <w:rPr>
-          <w:rFonts w:ascii="Arial" w:hAnsi="Arial" w:cs="Arial"/>
-          <w:color w:val="484848"/>
-          <w:sz w:val="21"/>
-          <w:szCs w:val="21"/>
-          <w:shd w:val="clear" w:color="auto" w:fill="FFFFFF"/>
-        </w:rPr>
-        <w:t>uid</w:t>
-      </w:r>
-      <w:proofErr w:type="spellEnd"/>
-      <w:r>
-        <w:rPr>
-          <w:rFonts w:ascii="Arial" w:hAnsi="Arial" w:cs="Arial"/>
-          <w:color w:val="484848"/>
-          <w:sz w:val="21"/>
-          <w:szCs w:val="21"/>
-          <w:shd w:val="clear" w:color="auto" w:fill="FFFFFF"/>
-        </w:rPr>
-        <w:t>.</w:t>
-      </w:r>
-    </w:p>
-    <w:p>
-      <w:pPr>
-        <w:ind w:left="360" w:firstLine="360"/>
-        <w:rPr>
-          <w:rFonts w:ascii="Arial" w:hAnsi="Arial" w:cs="Arial"/>
-          <w:color w:val="484848"/>
-          <w:sz w:val="21"/>
-          <w:szCs w:val="21"/>
-          <w:shd w:val="clear" w:color="auto" w:fill="FFFFFF"/>
-        </w:rPr>
-      </w:pPr>
-    </w:p>
-    <w:p>
-      <w:pPr>
-        <w:ind w:left="360"/>
-        <w:rPr>
-          <w:rFonts w:ascii="Arial" w:hAnsi="Arial" w:cs="Arial"/>
-          <w:color w:val="484848"/>
-          <w:sz w:val="21"/>
-          <w:szCs w:val="21"/>
-          <w:shd w:val="clear" w:color="auto" w:fill="FFFFFF"/>
-        </w:rPr>
-      </w:pPr>
-      <w:r>
-        <w:rPr>
-          <w:rFonts w:ascii="Arial" w:hAnsi="Arial" w:cs="Arial"/>
-          <w:color w:val="484848"/>
-          <w:sz w:val="21"/>
-          <w:szCs w:val="21"/>
-          <w:u w:val="single"/>
-          <w:shd w:val="clear" w:color="auto" w:fill="FFFFFF"/>
-        </w:rPr>
-        <w:t xml:space="preserve">3. </w:t>
-      </w:r>
-      <w:r>
-        <w:rPr>
-          <w:rFonts w:ascii="Arial" w:hAnsi="Arial" w:cs="Arial"/>
-          <w:color w:val="484848"/>
-          <w:sz w:val="21"/>
-          <w:szCs w:val="21"/>
-          <w:u w:val="single"/>
-          <w:shd w:val="clear" w:color="auto" w:fill="FFFFFF"/>
-        </w:rPr>
-        <w:t>SQL</w:t>
-      </w:r>
-      <w:r>
-        <w:rPr>
-          <w:rFonts w:ascii="Arial" w:hAnsi="Arial" w:cs="Arial"/>
-          <w:color w:val="484848"/>
-          <w:sz w:val="21"/>
-          <w:szCs w:val="21"/>
-          <w:u w:val="single"/>
-          <w:shd w:val="clear" w:color="auto" w:fill="FFFFFF"/>
-        </w:rPr>
-        <w:t xml:space="preserve"> Controller</w:t>
-      </w:r>
-      <w:r>
-        <w:rPr>
-          <w:rFonts w:ascii="Arial" w:hAnsi="Arial" w:cs="Arial"/>
-          <w:color w:val="484848"/>
-          <w:sz w:val="21"/>
-          <w:szCs w:val="21"/>
-          <w:shd w:val="clear" w:color="auto" w:fill="FFFFFF"/>
-        </w:rPr>
-        <w:t xml:space="preserve">: </w:t>
-      </w:r>
-    </w:p>
-    <w:p>
-      <w:pPr>
-        <w:ind w:left="360" w:firstLine="360"/>
-        <w:rPr>
-          <w:rFonts w:ascii="Arial" w:hAnsi="Arial" w:cs="Arial"/>
-          <w:color w:val="484848"/>
-          <w:sz w:val="21"/>
-          <w:szCs w:val="21"/>
-          <w:shd w:val="clear" w:color="auto" w:fill="FFFFFF"/>
-        </w:rPr>
-      </w:pPr>
-      <w:r>
-        <w:rPr>
-          <w:rFonts w:ascii="Arial" w:hAnsi="Arial" w:cs="Arial"/>
-          <w:color w:val="484848"/>
-          <w:sz w:val="21"/>
-          <w:szCs w:val="21"/>
-          <w:shd w:val="clear" w:color="auto" w:fill="FFFFFF"/>
-        </w:rPr>
-        <w:t>A class tha</w:t>
-      </w:r>
-      <w:r>
-        <w:rPr>
-          <w:rFonts w:ascii="Arial" w:hAnsi="Arial" w:cs="Arial"/>
-          <w:color w:val="484848"/>
-          <w:sz w:val="21"/>
-          <w:szCs w:val="21"/>
-          <w:shd w:val="clear" w:color="auto" w:fill="FFFFFF"/>
-        </w:rPr>
-        <w:t>t imports sqlite3 module and has methods for all SQL queries used in the program. Passed between windows.</w:t>
-      </w:r>
-    </w:p>
-    <w:p>
-      <w:pPr>
-        <w:rPr>
-          <w:rFonts w:ascii="Arial" w:hAnsi="Arial" w:cs="Arial"/>
-          <w:b/>
-          <w:color w:val="484848"/>
-          <w:sz w:val="21"/>
-          <w:szCs w:val="21"/>
-          <w:u w:val="single"/>
-          <w:shd w:val="clear" w:color="auto" w:fill="FFFFFF"/>
-        </w:rPr>
-      </w:pPr>
-      <w:r>
-        <w:rPr>
-          <w:rFonts w:ascii="Arial" w:hAnsi="Arial" w:cs="Arial"/>
-          <w:b/>
-          <w:color w:val="484848"/>
-          <w:sz w:val="21"/>
-          <w:szCs w:val="21"/>
-          <w:u w:val="single"/>
-          <w:shd w:val="clear" w:color="auto" w:fill="FFFFFF"/>
-        </w:rPr>
-        <w:lastRenderedPageBreak/>
         <w:t>OUR TESTING STRATEGY:</w:t>
       </w:r>
     </w:p>
@@ -1908,29 +1880,123 @@
           <w:szCs w:val="21"/>
           <w:shd w:val="clear" w:color="auto" w:fill="FFFFFF"/>
         </w:rPr>
+        <w:t>-SQLController</w:t>
+      </w:r>
+      <w:r>
+        <w:rPr>
+          <w:rFonts w:ascii="Arial" w:hAnsi="Arial" w:cs="Arial"/>
+          <w:color w:val="484848"/>
+          <w:sz w:val="21"/>
+          <w:szCs w:val="21"/>
+          <w:shd w:val="clear" w:color="auto" w:fill="FFFFFF"/>
+        </w:rPr>
+        <w:t xml:space="preserve"> Outline</w:t>
+      </w:r>
+      <w:r>
+        <w:rPr>
+          <w:rFonts w:ascii="Arial" w:hAnsi="Arial" w:cs="Arial"/>
+          <w:color w:val="484848"/>
+          <w:sz w:val="21"/>
+          <w:szCs w:val="21"/>
+          <w:shd w:val="clear" w:color="auto" w:fill="FFFFFF"/>
+        </w:rPr>
+        <w:t xml:space="preserve"> (0.5h)</w:t>
+      </w:r>
+      <w:r>
+        <w:rPr>
+          <w:rFonts w:ascii="Arial" w:hAnsi="Arial" w:cs="Arial"/>
+          <w:noProof/>
+          <w:color w:val="484848"/>
+          <w:sz w:val="21"/>
+          <w:szCs w:val="21"/>
+          <w:shd w:val="clear" w:color="auto" w:fill="FFFFFF"/>
+        </w:rPr>
+        <w:t xml:space="preserve"> </w:t>
+      </w:r>
+    </w:p>
+    <w:p>
+      <w:pPr>
+        <w:ind w:left="720" w:firstLine="720"/>
+        <w:rPr>
+          <w:rFonts w:ascii="Arial" w:hAnsi="Arial" w:cs="Arial"/>
+          <w:color w:val="484848"/>
+          <w:sz w:val="21"/>
+          <w:szCs w:val="21"/>
+          <w:shd w:val="clear" w:color="auto" w:fill="FFFFFF"/>
+        </w:rPr>
+      </w:pPr>
+      <w:r>
+        <w:rPr>
+          <w:rFonts w:ascii="Arial" w:hAnsi="Arial" w:cs="Arial"/>
+          <w:color w:val="484848"/>
+          <w:sz w:val="21"/>
+          <w:szCs w:val="21"/>
+          <w:shd w:val="clear" w:color="auto" w:fill="FFFFFF"/>
+        </w:rPr>
         <w:t>-</w:t>
       </w:r>
-      <w:proofErr w:type="spellStart"/>
-      <w:r>
-        <w:rPr>
-          <w:rFonts w:ascii="Arial" w:hAnsi="Arial" w:cs="Arial"/>
-          <w:color w:val="484848"/>
-          <w:sz w:val="21"/>
-          <w:szCs w:val="21"/>
-          <w:shd w:val="clear" w:color="auto" w:fill="FFFFFF"/>
-        </w:rPr>
-        <w:t>SQLController</w:t>
-      </w:r>
-      <w:proofErr w:type="spellEnd"/>
-      <w:r>
-        <w:rPr>
-          <w:rFonts w:ascii="Arial" w:hAnsi="Arial" w:cs="Arial"/>
-          <w:color w:val="484848"/>
-          <w:sz w:val="21"/>
-          <w:szCs w:val="21"/>
-          <w:shd w:val="clear" w:color="auto" w:fill="FFFFFF"/>
-        </w:rPr>
-        <w:t xml:space="preserve"> Outline</w:t>
+      <w:r>
+        <w:rPr>
+          <w:rFonts w:ascii="Arial" w:hAnsi="Arial" w:cs="Arial"/>
+          <w:color w:val="484848"/>
+          <w:sz w:val="21"/>
+          <w:szCs w:val="21"/>
+          <w:shd w:val="clear" w:color="auto" w:fill="FFFFFF"/>
+        </w:rPr>
+        <w:t>Register a Birth</w:t>
+      </w:r>
+      <w:r>
+        <w:rPr>
+          <w:rFonts w:ascii="Arial" w:hAnsi="Arial" w:cs="Arial"/>
+          <w:color w:val="484848"/>
+          <w:sz w:val="21"/>
+          <w:szCs w:val="21"/>
+          <w:shd w:val="clear" w:color="auto" w:fill="FFFFFF"/>
+        </w:rPr>
+        <w:t xml:space="preserve"> (1h)</w:t>
+      </w:r>
+      <w:r>
+        <w:rPr>
+          <w:rFonts w:ascii="Arial" w:hAnsi="Arial" w:cs="Arial"/>
+          <w:noProof/>
+          <w:color w:val="484848"/>
+          <w:sz w:val="21"/>
+          <w:szCs w:val="21"/>
+          <w:shd w:val="clear" w:color="auto" w:fill="FFFFFF"/>
+        </w:rPr>
+        <w:t xml:space="preserve"> </w:t>
+      </w:r>
+    </w:p>
+    <w:p>
+      <w:pPr>
+        <w:ind w:left="720" w:firstLine="720"/>
+        <w:rPr>
+          <w:rFonts w:ascii="Arial" w:hAnsi="Arial" w:cs="Arial"/>
+          <w:color w:val="484848"/>
+          <w:sz w:val="21"/>
+          <w:szCs w:val="21"/>
+          <w:shd w:val="clear" w:color="auto" w:fill="FFFFFF"/>
+        </w:rPr>
+      </w:pPr>
+      <w:r>
+        <w:rPr>
+          <w:rFonts w:ascii="Arial" w:hAnsi="Arial" w:cs="Arial"/>
+          <w:color w:val="484848"/>
+          <w:sz w:val="21"/>
+          <w:szCs w:val="21"/>
+          <w:shd w:val="clear" w:color="auto" w:fill="FFFFFF"/>
+        </w:rPr>
+        <w:t>-</w:t>
+      </w:r>
+      <w:r>
+        <w:rPr>
+          <w:rFonts w:ascii="Arial" w:hAnsi="Arial" w:cs="Arial"/>
+          <w:color w:val="484848"/>
+          <w:sz w:val="21"/>
+          <w:szCs w:val="21"/>
+          <w:shd w:val="clear" w:color="auto" w:fill="FFFFFF"/>
+        </w:rPr>
+        <w:t>Process a payment</w:t>
       </w:r>
       <w:r>
         <w:rPr>
@@ -1942,17 +2008,6 @@
         </w:rPr>
         <w:t xml:space="preserve"> (0.5h)</w:t>
       </w:r>
-      <w:r>
-        <w:rPr>
-          <w:rFonts w:ascii="Arial" w:hAnsi="Arial" w:cs="Arial"/>
-          <w:noProof/>
-          <w:color w:val="484848"/>
-          <w:sz w:val="21"/>
-          <w:szCs w:val="21"/>
-          <w:shd w:val="clear" w:color="auto" w:fill="FFFFFF"/>
-        </w:rPr>
-        <w:t xml:space="preserve"> </w:t>
-      </w:r>
     </w:p>
     <w:p>
       <w:pPr>
@@ -1973,80 +2028,7 @@
           <w:szCs w:val="21"/>
           <w:shd w:val="clear" w:color="auto" w:fill="FFFFFF"/>
         </w:rPr>
-        <w:t>-</w:t>
-      </w:r>
-      <w:r>
-        <w:rPr>
-          <w:rFonts w:ascii="Arial" w:hAnsi="Arial" w:cs="Arial"/>
-          <w:color w:val="484848"/>
-          <w:sz w:val="21"/>
-          <w:szCs w:val="21"/>
-          <w:shd w:val="clear" w:color="auto" w:fill="FFFFFF"/>
-        </w:rPr>
-        <w:t>Register a Birth</w:t>
-      </w:r>
-      <w:r>
-        <w:rPr>
-          <w:rFonts w:ascii="Arial" w:hAnsi="Arial" w:cs="Arial"/>
-          <w:color w:val="484848"/>
-          <w:sz w:val="21"/>
-          <w:szCs w:val="21"/>
-          <w:shd w:val="clear" w:color="auto" w:fill="FFFFFF"/>
-        </w:rPr>
-        <w:t xml:space="preserve"> (1h)</w:t>
-      </w:r>
-      <w:r>
-        <w:rPr>
-          <w:rFonts w:ascii="Arial" w:hAnsi="Arial" w:cs="Arial"/>
-          <w:noProof/>
-          <w:color w:val="484848"/>
-          <w:sz w:val="21"/>
-          <w:szCs w:val="21"/>
-          <w:shd w:val="clear" w:color="auto" w:fill="FFFFFF"/>
-        </w:rPr>
-        <w:t xml:space="preserve"> </w:t>
-      </w:r>
-    </w:p>
-    <w:p>
-      <w:pPr>
-        <w:ind w:left="720" w:firstLine="720"/>
-        <w:rPr>
-          <w:rFonts w:ascii="Arial" w:hAnsi="Arial" w:cs="Arial"/>
-          <w:color w:val="484848"/>
-          <w:sz w:val="21"/>
-          <w:szCs w:val="21"/>
-          <w:shd w:val="clear" w:color="auto" w:fill="FFFFFF"/>
-        </w:rPr>
-      </w:pPr>
-      <w:r>
-        <w:rPr>
-          <w:rFonts w:ascii="Arial" w:hAnsi="Arial" w:cs="Arial"/>
-          <w:color w:val="484848"/>
-          <w:sz w:val="21"/>
-          <w:szCs w:val="21"/>
-          <w:shd w:val="clear" w:color="auto" w:fill="FFFFFF"/>
-        </w:rPr>
-        <w:t>-</w:t>
-      </w:r>
-      <w:r>
-        <w:rPr>
-          <w:rFonts w:ascii="Arial" w:hAnsi="Arial" w:cs="Arial"/>
-          <w:color w:val="484848"/>
-          <w:sz w:val="21"/>
-          <w:szCs w:val="21"/>
-          <w:shd w:val="clear" w:color="auto" w:fill="FFFFFF"/>
-        </w:rPr>
-        <w:t>Process a payment</w:t>
-      </w:r>
-      <w:r>
-        <w:rPr>
-          <w:rFonts w:ascii="Arial" w:hAnsi="Arial" w:cs="Arial"/>
-          <w:color w:val="484848"/>
-          <w:sz w:val="21"/>
-          <w:szCs w:val="21"/>
-          <w:shd w:val="clear" w:color="auto" w:fill="FFFFFF"/>
-        </w:rPr>
-        <w:t xml:space="preserve"> (0.5h)</w:t>
+        <w:t>-Misc Classes: Error Window, Registry Agent Navigation, Create Births (0.5h)</w:t>
       </w:r>
     </w:p>
     <w:p>
@@ -2071,8 +2053,6 @@
         </w:rPr>
         <w:tab/>
       </w:r>
-      <w:proofErr w:type="spellStart"/>
-      <w:proofErr w:type="gramStart"/>
       <w:r>
         <w:rPr>
           <w:rFonts w:ascii="Arial" w:hAnsi="Arial" w:cs="Arial"/>
@@ -2119,21 +2099,7 @@
           <w:szCs w:val="21"/>
           <w:shd w:val="clear" w:color="auto" w:fill="FFFFFF"/>
         </w:rPr>
-        <w:t>ian</w:t>
-      </w:r>
-      <w:proofErr w:type="spellEnd"/>
-      <w:proofErr w:type="gramEnd"/>
-      <w:r>
-        <w:rPr>
-          <w:rFonts w:ascii="Arial" w:hAnsi="Arial" w:cs="Arial"/>
-          <w:b/>
-          <w:bCs/>
-          <w:color w:val="484848"/>
-          <w:sz w:val="21"/>
-          <w:szCs w:val="21"/>
-          <w:shd w:val="clear" w:color="auto" w:fill="FFFFFF"/>
-        </w:rPr>
-        <w:t>:</w:t>
+        <w:t>ian:</w:t>
       </w:r>
     </w:p>
     <w:p>
@@ -2812,6 +2778,7 @@
           <w:szCs w:val="21"/>
           <w:shd w:val="clear" w:color="auto" w:fill="FFFFFF"/>
         </w:rPr>
+        <w:lastRenderedPageBreak/>
         <w:t>checked for correct date formats, blank entry inputs, updating new data to database correctly</w:t>
       </w:r>
       <w:r>
@@ -2847,11 +2814,9 @@
           <w:szCs w:val="21"/>
           <w:shd w:val="clear" w:color="auto" w:fill="FFFFFF"/>
         </w:rPr>
-        <w:lastRenderedPageBreak/>
         <w:tab/>
         <w:t xml:space="preserve">Tina testing </w:t>
       </w:r>
-      <w:proofErr w:type="spellStart"/>
       <w:r>
         <w:rPr>
           <w:rFonts w:ascii="Arial" w:hAnsi="Arial" w:cs="Arial"/>
@@ -2898,20 +2863,7 @@
           <w:szCs w:val="21"/>
           <w:shd w:val="clear" w:color="auto" w:fill="FFFFFF"/>
         </w:rPr>
-        <w:t>ian</w:t>
-      </w:r>
-      <w:proofErr w:type="spellEnd"/>
-      <w:r>
-        <w:rPr>
-          <w:rFonts w:ascii="Arial" w:hAnsi="Arial" w:cs="Arial"/>
-          <w:b/>
-          <w:bCs/>
-          <w:color w:val="484848"/>
-          <w:sz w:val="21"/>
-          <w:szCs w:val="21"/>
-          <w:shd w:val="clear" w:color="auto" w:fill="FFFFFF"/>
-        </w:rPr>
-        <w:t>: ~1</w:t>
+        <w:t>ian: ~1</w:t>
       </w:r>
       <w:r>
         <w:rPr>
@@ -3111,8 +3063,6 @@
           <w:shd w:val="clear" w:color="auto" w:fill="FFFFFF"/>
         </w:rPr>
       </w:pPr>
-      <w:bookmarkStart w:id="0" w:name="_GoBack"/>
-      <w:bookmarkEnd w:id="0"/>
     </w:p>
     <w:p>
       <w:pPr>

</xml_diff>